<commit_message>
Small change to design doc, forgot to push
</commit_message>
<xml_diff>
--- a/WriteUp_Data/PerformanceAnalysis.docx
+++ b/WriteUp_Data/PerformanceAnalysis.docx
@@ -15,7 +15,39 @@
           <w:b/>
           <w:sz w:val="28"/>
         </w:rPr>
-        <w:t>Performance Analysis of Pthreads, OpenMP, and MPI.</w:t>
+        <w:t xml:space="preserve">Performance Analysis of </w:t>
+      </w:r>
+      <w:proofErr w:type="spellStart"/>
+      <w:r>
+        <w:rPr>
+          <w:b/>
+          <w:sz w:val="28"/>
+        </w:rPr>
+        <w:t>Pthreads</w:t>
+      </w:r>
+      <w:proofErr w:type="spellEnd"/>
+      <w:r>
+        <w:rPr>
+          <w:b/>
+          <w:sz w:val="28"/>
+        </w:rPr>
+        <w:t xml:space="preserve">, </w:t>
+      </w:r>
+      <w:proofErr w:type="spellStart"/>
+      <w:r>
+        <w:rPr>
+          <w:b/>
+          <w:sz w:val="28"/>
+        </w:rPr>
+        <w:t>OpenMP</w:t>
+      </w:r>
+      <w:proofErr w:type="spellEnd"/>
+      <w:r>
+        <w:rPr>
+          <w:b/>
+          <w:sz w:val="28"/>
+        </w:rPr>
+        <w:t>, and MPI.</w:t>
       </w:r>
     </w:p>
     <w:p>
@@ -105,8 +137,16 @@
         <w:rPr>
           <w:sz w:val="24"/>
         </w:rPr>
-        <w:t>Mitchell Slavens</w:t>
-      </w:r>
+        <w:t xml:space="preserve">Mitchell </w:t>
+      </w:r>
+      <w:proofErr w:type="spellStart"/>
+      <w:r>
+        <w:rPr>
+          <w:sz w:val="24"/>
+        </w:rPr>
+        <w:t>Slavens</w:t>
+      </w:r>
+      <w:proofErr w:type="spellEnd"/>
       <w:r>
         <w:rPr>
           <w:sz w:val="24"/>
@@ -200,7 +240,21 @@
         <w:rPr>
           <w:sz w:val="24"/>
         </w:rPr>
-        <w:t>The OS Beocat is using is the CentOS Linux. The Linux kernel is the 3.10.0 – 957.1.3.el7.x86_64. The code is compiled using the GCC version</w:t>
+        <w:t xml:space="preserve">The OS </w:t>
+      </w:r>
+      <w:proofErr w:type="spellStart"/>
+      <w:r>
+        <w:rPr>
+          <w:sz w:val="24"/>
+        </w:rPr>
+        <w:t>Beocat</w:t>
+      </w:r>
+      <w:proofErr w:type="spellEnd"/>
+      <w:r>
+        <w:rPr>
+          <w:sz w:val="24"/>
+        </w:rPr>
+        <w:t xml:space="preserve"> is using is the CentOS Linux. The Linux kernel is the 3.10.0 – 957.1.3.el7.x86_64. The code is compiled using the GCC version</w:t>
       </w:r>
       <w:r>
         <w:rPr>
@@ -212,7 +266,21 @@
         <w:rPr>
           <w:sz w:val="24"/>
         </w:rPr>
-        <w:t>. Slurm version is 18.08.6-2</w:t>
+        <w:t xml:space="preserve">. </w:t>
+      </w:r>
+      <w:proofErr w:type="spellStart"/>
+      <w:r>
+        <w:rPr>
+          <w:sz w:val="24"/>
+        </w:rPr>
+        <w:t>Slurm</w:t>
+      </w:r>
+      <w:proofErr w:type="spellEnd"/>
+      <w:r>
+        <w:rPr>
+          <w:sz w:val="24"/>
+        </w:rPr>
+        <w:t xml:space="preserve"> version is 18.08.6-2</w:t>
       </w:r>
     </w:p>
     <w:p>
@@ -259,7 +327,35 @@
         <w:rPr>
           <w:sz w:val="24"/>
         </w:rPr>
-        <w:t>, each line read from the file is placed into an index of our wiki_dump array. That array is then iterated over using the ‘#pragma omp parallel for’, this distributes the iterations among the threads. Inside the for loop the call to our ‘algorithm’ is made where it compares the line index passed with the line after</w:t>
+        <w:t xml:space="preserve">, each line read from the file is placed into an index of our </w:t>
+      </w:r>
+      <w:proofErr w:type="spellStart"/>
+      <w:r>
+        <w:rPr>
+          <w:sz w:val="24"/>
+        </w:rPr>
+        <w:t>wiki_dump</w:t>
+      </w:r>
+      <w:proofErr w:type="spellEnd"/>
+      <w:r>
+        <w:rPr>
+          <w:sz w:val="24"/>
+        </w:rPr>
+        <w:t xml:space="preserve"> array. That array is then iterated over using the ‘#pragma </w:t>
+      </w:r>
+      <w:proofErr w:type="spellStart"/>
+      <w:r>
+        <w:rPr>
+          <w:sz w:val="24"/>
+        </w:rPr>
+        <w:t>omp</w:t>
+      </w:r>
+      <w:proofErr w:type="spellEnd"/>
+      <w:r>
+        <w:rPr>
+          <w:sz w:val="24"/>
+        </w:rPr>
+        <w:t xml:space="preserve"> parallel for’, this distributes the iterations among the threads. Inside the for loop the call to our ‘algorithm’ is made where it compares the line index passed with the line after</w:t>
       </w:r>
       <w:r>
         <w:rPr>
@@ -271,13 +367,41 @@
         <w:rPr>
           <w:sz w:val="24"/>
         </w:rPr>
-        <w:t xml:space="preserve"> reference to the wiki_dump array. </w:t>
-      </w:r>
-      <w:r>
-        <w:rPr>
-          <w:sz w:val="24"/>
-        </w:rPr>
-        <w:t xml:space="preserve">Each separate call to ‘algorithm’ processes another line from wiki_dump. </w:t>
+        <w:t xml:space="preserve"> reference to the </w:t>
+      </w:r>
+      <w:proofErr w:type="spellStart"/>
+      <w:r>
+        <w:rPr>
+          <w:sz w:val="24"/>
+        </w:rPr>
+        <w:t>wiki_dump</w:t>
+      </w:r>
+      <w:proofErr w:type="spellEnd"/>
+      <w:r>
+        <w:rPr>
+          <w:sz w:val="24"/>
+        </w:rPr>
+        <w:t xml:space="preserve"> array. </w:t>
+      </w:r>
+      <w:r>
+        <w:rPr>
+          <w:sz w:val="24"/>
+        </w:rPr>
+        <w:t xml:space="preserve">Each separate call to ‘algorithm’ processes another line from </w:t>
+      </w:r>
+      <w:proofErr w:type="spellStart"/>
+      <w:r>
+        <w:rPr>
+          <w:sz w:val="24"/>
+        </w:rPr>
+        <w:t>wiki_dump</w:t>
+      </w:r>
+      <w:proofErr w:type="spellEnd"/>
+      <w:r>
+        <w:rPr>
+          <w:sz w:val="24"/>
+        </w:rPr>
+        <w:t xml:space="preserve">. </w:t>
       </w:r>
       <w:r>
         <w:rPr>
@@ -289,13 +413,41 @@
         <w:rPr>
           <w:sz w:val="24"/>
         </w:rPr>
-        <w:t xml:space="preserve"> the corresponding index into the ‘longestCommonSubstring’ is allocated and the substring is copied into the place.</w:t>
-      </w:r>
-      <w:r>
-        <w:rPr>
-          <w:sz w:val="24"/>
-        </w:rPr>
-        <w:t xml:space="preserve"> Once ‘#pragma omp parallel for’ loop is done the time and memory use is collected and printed out. </w:t>
+        <w:t xml:space="preserve"> the corresponding index into the ‘</w:t>
+      </w:r>
+      <w:proofErr w:type="spellStart"/>
+      <w:r>
+        <w:rPr>
+          <w:sz w:val="24"/>
+        </w:rPr>
+        <w:t>longestCommonSubstring</w:t>
+      </w:r>
+      <w:proofErr w:type="spellEnd"/>
+      <w:r>
+        <w:rPr>
+          <w:sz w:val="24"/>
+        </w:rPr>
+        <w:t>’ is allocated and the substring is copied into the place.</w:t>
+      </w:r>
+      <w:r>
+        <w:rPr>
+          <w:sz w:val="24"/>
+        </w:rPr>
+        <w:t xml:space="preserve"> Once ‘#pragma </w:t>
+      </w:r>
+      <w:proofErr w:type="spellStart"/>
+      <w:r>
+        <w:rPr>
+          <w:sz w:val="24"/>
+        </w:rPr>
+        <w:t>omp</w:t>
+      </w:r>
+      <w:proofErr w:type="spellEnd"/>
+      <w:r>
+        <w:rPr>
+          <w:sz w:val="24"/>
+        </w:rPr>
+        <w:t xml:space="preserve"> parallel for’ loop is done the time and memory use is collected and printed out. </w:t>
       </w:r>
     </w:p>
     <w:p>
@@ -305,12 +457,21 @@
           <w:sz w:val="24"/>
         </w:rPr>
       </w:pPr>
+      <w:proofErr w:type="spellStart"/>
       <w:r>
         <w:rPr>
           <w:b/>
           <w:sz w:val="24"/>
         </w:rPr>
-        <w:t>Pthread Software Architecture</w:t>
+        <w:t>Pthread</w:t>
+      </w:r>
+      <w:proofErr w:type="spellEnd"/>
+      <w:r>
+        <w:rPr>
+          <w:b/>
+          <w:sz w:val="24"/>
+        </w:rPr>
+        <w:t xml:space="preserve"> Software Architecture</w:t>
       </w:r>
     </w:p>
     <w:p>
@@ -353,7 +514,77 @@
         <w:rPr>
           <w:sz w:val="24"/>
         </w:rPr>
-        <w:t xml:space="preserve">. Inside each iteration a algorithmArgs_t structure is allocated which contains a reference to the longestCommonSubstring array, a reference to the populated wiki_dump array, and a start and stop index to process of the wiki_dump array. This struct is passed in as the final argument into the pthread_create function call. </w:t>
+        <w:t xml:space="preserve">. Inside each iteration a </w:t>
+      </w:r>
+      <w:proofErr w:type="spellStart"/>
+      <w:r>
+        <w:rPr>
+          <w:sz w:val="24"/>
+        </w:rPr>
+        <w:t>algorithmArgs_t</w:t>
+      </w:r>
+      <w:proofErr w:type="spellEnd"/>
+      <w:r>
+        <w:rPr>
+          <w:sz w:val="24"/>
+        </w:rPr>
+        <w:t xml:space="preserve"> structure is allocated which contains a reference to the </w:t>
+      </w:r>
+      <w:proofErr w:type="spellStart"/>
+      <w:r>
+        <w:rPr>
+          <w:sz w:val="24"/>
+        </w:rPr>
+        <w:t>longestCommonSubstring</w:t>
+      </w:r>
+      <w:proofErr w:type="spellEnd"/>
+      <w:r>
+        <w:rPr>
+          <w:sz w:val="24"/>
+        </w:rPr>
+        <w:t xml:space="preserve"> array, a reference to the populated </w:t>
+      </w:r>
+      <w:proofErr w:type="spellStart"/>
+      <w:r>
+        <w:rPr>
+          <w:sz w:val="24"/>
+        </w:rPr>
+        <w:t>wiki_dump</w:t>
+      </w:r>
+      <w:proofErr w:type="spellEnd"/>
+      <w:r>
+        <w:rPr>
+          <w:sz w:val="24"/>
+        </w:rPr>
+        <w:t xml:space="preserve"> array, and a start and stop index to process of the </w:t>
+      </w:r>
+      <w:proofErr w:type="spellStart"/>
+      <w:r>
+        <w:rPr>
+          <w:sz w:val="24"/>
+        </w:rPr>
+        <w:t>wiki_dump</w:t>
+      </w:r>
+      <w:proofErr w:type="spellEnd"/>
+      <w:r>
+        <w:rPr>
+          <w:sz w:val="24"/>
+        </w:rPr>
+        <w:t xml:space="preserve"> array. This struct is passed in as the final argument into the </w:t>
+      </w:r>
+      <w:proofErr w:type="spellStart"/>
+      <w:r>
+        <w:rPr>
+          <w:sz w:val="24"/>
+        </w:rPr>
+        <w:t>pthread_create</w:t>
+      </w:r>
+      <w:proofErr w:type="spellEnd"/>
+      <w:r>
+        <w:rPr>
+          <w:sz w:val="24"/>
+        </w:rPr>
+        <w:t xml:space="preserve"> function call. </w:t>
       </w:r>
       <w:r>
         <w:rPr>
@@ -365,19 +596,89 @@
         <w:rPr>
           <w:sz w:val="24"/>
         </w:rPr>
-        <w:t xml:space="preserve"> to the pthread_create function. Because the struct must be passed as a (void *) in ‘algorithm’ we must cast the parameter to its appropriate type to extract the fields out of the object. </w:t>
-      </w:r>
-      <w:r>
-        <w:rPr>
-          <w:sz w:val="24"/>
-        </w:rPr>
-        <w:t xml:space="preserve">A for loop inside ‘algorithm’ causes the threads to perform the substring identification process across its section of wiki_dump array between the start and stop bounds passed inside the struct. </w:t>
-      </w:r>
-      <w:r>
-        <w:rPr>
-          <w:sz w:val="24"/>
-        </w:rPr>
-        <w:t xml:space="preserve">When a substring is found its corresponding place in longestCommonSubstring is allocated and the substring is copied into its place. </w:t>
+        <w:t xml:space="preserve"> to the </w:t>
+      </w:r>
+      <w:proofErr w:type="spellStart"/>
+      <w:r>
+        <w:rPr>
+          <w:sz w:val="24"/>
+        </w:rPr>
+        <w:t>pthread_create</w:t>
+      </w:r>
+      <w:proofErr w:type="spellEnd"/>
+      <w:r>
+        <w:rPr>
+          <w:sz w:val="24"/>
+        </w:rPr>
+        <w:t xml:space="preserve"> function. Because the </w:t>
+      </w:r>
+      <w:proofErr w:type="spellStart"/>
+      <w:r>
+        <w:rPr>
+          <w:sz w:val="24"/>
+        </w:rPr>
+        <w:t>struct</w:t>
+      </w:r>
+      <w:proofErr w:type="spellEnd"/>
+      <w:r>
+        <w:rPr>
+          <w:sz w:val="24"/>
+        </w:rPr>
+        <w:t xml:space="preserve"> must be passed as a (void *) in ‘algorithm’ we must cast the parameter to its appropriate type to extract the fields out of the object. </w:t>
+      </w:r>
+      <w:r>
+        <w:rPr>
+          <w:sz w:val="24"/>
+        </w:rPr>
+        <w:t xml:space="preserve">A for loop inside ‘algorithm’ causes the threads to perform the substring identification process across its section of </w:t>
+      </w:r>
+      <w:proofErr w:type="spellStart"/>
+      <w:r>
+        <w:rPr>
+          <w:sz w:val="24"/>
+        </w:rPr>
+        <w:t>wiki_dump</w:t>
+      </w:r>
+      <w:proofErr w:type="spellEnd"/>
+      <w:r>
+        <w:rPr>
+          <w:sz w:val="24"/>
+        </w:rPr>
+        <w:t xml:space="preserve"> array between the start and stop bounds passed inside the </w:t>
+      </w:r>
+      <w:proofErr w:type="spellStart"/>
+      <w:r>
+        <w:rPr>
+          <w:sz w:val="24"/>
+        </w:rPr>
+        <w:t>struct</w:t>
+      </w:r>
+      <w:proofErr w:type="spellEnd"/>
+      <w:r>
+        <w:rPr>
+          <w:sz w:val="24"/>
+        </w:rPr>
+        <w:t xml:space="preserve">. </w:t>
+      </w:r>
+      <w:r>
+        <w:rPr>
+          <w:sz w:val="24"/>
+        </w:rPr>
+        <w:t xml:space="preserve">When a substring is found its corresponding place in </w:t>
+      </w:r>
+      <w:proofErr w:type="spellStart"/>
+      <w:r>
+        <w:rPr>
+          <w:sz w:val="24"/>
+        </w:rPr>
+        <w:t>longestCommonSubstring</w:t>
+      </w:r>
+      <w:proofErr w:type="spellEnd"/>
+      <w:r>
+        <w:rPr>
+          <w:sz w:val="24"/>
+        </w:rPr>
+        <w:t xml:space="preserve"> is allocated and the substring is copied into its place. </w:t>
       </w:r>
       <w:r>
         <w:rPr>
@@ -390,7 +691,35 @@
           <w:sz w:val="24"/>
         </w:rPr>
         <w:lastRenderedPageBreak/>
-        <w:t xml:space="preserve">The pthreads are then combined with pthread_join command and the output is printed by the main thread. </w:t>
+        <w:t xml:space="preserve">The </w:t>
+      </w:r>
+      <w:proofErr w:type="spellStart"/>
+      <w:r>
+        <w:rPr>
+          <w:sz w:val="24"/>
+        </w:rPr>
+        <w:t>pthreads</w:t>
+      </w:r>
+      <w:proofErr w:type="spellEnd"/>
+      <w:r>
+        <w:rPr>
+          <w:sz w:val="24"/>
+        </w:rPr>
+        <w:t xml:space="preserve"> are then combined with </w:t>
+      </w:r>
+      <w:proofErr w:type="spellStart"/>
+      <w:r>
+        <w:rPr>
+          <w:sz w:val="24"/>
+        </w:rPr>
+        <w:t>pthread_join</w:t>
+      </w:r>
+      <w:proofErr w:type="spellEnd"/>
+      <w:r>
+        <w:rPr>
+          <w:sz w:val="24"/>
+        </w:rPr>
+        <w:t xml:space="preserve"> command and the output is printed by the main thread. </w:t>
       </w:r>
     </w:p>
     <w:p>
@@ -400,12 +729,21 @@
           <w:sz w:val="24"/>
         </w:rPr>
       </w:pPr>
+      <w:proofErr w:type="spellStart"/>
       <w:r>
         <w:rPr>
           <w:b/>
           <w:sz w:val="24"/>
         </w:rPr>
-        <w:t>OpenMPI Software Architecture</w:t>
+        <w:t>OpenMPI</w:t>
+      </w:r>
+      <w:proofErr w:type="spellEnd"/>
+      <w:r>
+        <w:rPr>
+          <w:b/>
+          <w:sz w:val="24"/>
+        </w:rPr>
+        <w:t xml:space="preserve"> Software Architecture</w:t>
       </w:r>
     </w:p>
     <w:p>
@@ -418,7 +756,35 @@
         <w:rPr>
           <w:sz w:val="24"/>
         </w:rPr>
-        <w:t>The implementation of MPI was completed differently than Pthreads and OpenMPI. We wanted to eliminate as much sending of data as possible</w:t>
+        <w:t xml:space="preserve">The implementation of MPI was completed differently than </w:t>
+      </w:r>
+      <w:proofErr w:type="spellStart"/>
+      <w:r>
+        <w:rPr>
+          <w:sz w:val="24"/>
+        </w:rPr>
+        <w:t>Pthreads</w:t>
+      </w:r>
+      <w:proofErr w:type="spellEnd"/>
+      <w:r>
+        <w:rPr>
+          <w:sz w:val="24"/>
+        </w:rPr>
+        <w:t xml:space="preserve"> and </w:t>
+      </w:r>
+      <w:proofErr w:type="spellStart"/>
+      <w:r>
+        <w:rPr>
+          <w:sz w:val="24"/>
+        </w:rPr>
+        <w:t>OpenMPI</w:t>
+      </w:r>
+      <w:proofErr w:type="spellEnd"/>
+      <w:r>
+        <w:rPr>
+          <w:sz w:val="24"/>
+        </w:rPr>
+        <w:t>. We wanted to eliminate as much sending of data as possible</w:t>
       </w:r>
       <w:r>
         <w:rPr>
@@ -442,25 +808,123 @@
         <w:rPr>
           <w:sz w:val="24"/>
         </w:rPr>
-        <w:t xml:space="preserve">The beginning of our MPI implementation starts with finding a chunk size by dividing the ‘linesToProcess’ by the number of tasks. From there, each task can find its own section of the ‘wiki_dump.txt’ by using its rank and the chunk size. Each task allocates its own ‘wiki_dump’ array equal to the chunk size and reads the ‘wiki_dump.txt’ file and places its section of the file into its own ‘wiki_dump’ array. </w:t>
-      </w:r>
-      <w:r>
-        <w:rPr>
-          <w:sz w:val="24"/>
-        </w:rPr>
-        <w:t xml:space="preserve">Each process also allocates its own ‘longestCommonSubstring’ which is of equal size to chunk size and the ‘wiki_dump’ array. </w:t>
-      </w:r>
-      <w:r>
-        <w:rPr>
-          <w:sz w:val="24"/>
-        </w:rPr>
-        <w:t xml:space="preserve">When the process finds a substring it places it into the appropriate part in its ‘longestCommonSubstring’ array. </w:t>
-      </w:r>
-      <w:r>
-        <w:rPr>
-          <w:sz w:val="24"/>
-        </w:rPr>
-        <w:t xml:space="preserve">We have an MPI_Barrier that causes processes to wait for all the processes to complete after </w:t>
+        <w:t>The beginning of our MPI implementation starts with finding a chunk size by dividing the ‘</w:t>
+      </w:r>
+      <w:proofErr w:type="spellStart"/>
+      <w:r>
+        <w:rPr>
+          <w:sz w:val="24"/>
+        </w:rPr>
+        <w:t>linesToProcess</w:t>
+      </w:r>
+      <w:proofErr w:type="spellEnd"/>
+      <w:r>
+        <w:rPr>
+          <w:sz w:val="24"/>
+        </w:rPr>
+        <w:t>’ by the number of tasks. From there, each task can find its own section of the ‘wiki_dump.txt’ by using its rank and the chunk size. Each task allocates its own ‘</w:t>
+      </w:r>
+      <w:proofErr w:type="spellStart"/>
+      <w:r>
+        <w:rPr>
+          <w:sz w:val="24"/>
+        </w:rPr>
+        <w:t>wiki_dump</w:t>
+      </w:r>
+      <w:proofErr w:type="spellEnd"/>
+      <w:r>
+        <w:rPr>
+          <w:sz w:val="24"/>
+        </w:rPr>
+        <w:t>’ array equal to the chunk size and reads the ‘wiki_dump.txt’ file and places its section of the file into its own ‘</w:t>
+      </w:r>
+      <w:proofErr w:type="spellStart"/>
+      <w:r>
+        <w:rPr>
+          <w:sz w:val="24"/>
+        </w:rPr>
+        <w:t>wiki_dump</w:t>
+      </w:r>
+      <w:proofErr w:type="spellEnd"/>
+      <w:r>
+        <w:rPr>
+          <w:sz w:val="24"/>
+        </w:rPr>
+        <w:t xml:space="preserve">’ array. </w:t>
+      </w:r>
+      <w:r>
+        <w:rPr>
+          <w:sz w:val="24"/>
+        </w:rPr>
+        <w:t>Each process also allocates its own ‘</w:t>
+      </w:r>
+      <w:proofErr w:type="spellStart"/>
+      <w:r>
+        <w:rPr>
+          <w:sz w:val="24"/>
+        </w:rPr>
+        <w:t>longestCommonSubstring</w:t>
+      </w:r>
+      <w:proofErr w:type="spellEnd"/>
+      <w:r>
+        <w:rPr>
+          <w:sz w:val="24"/>
+        </w:rPr>
+        <w:t>’ which is of equal size to chunk size and the ‘</w:t>
+      </w:r>
+      <w:proofErr w:type="spellStart"/>
+      <w:r>
+        <w:rPr>
+          <w:sz w:val="24"/>
+        </w:rPr>
+        <w:t>wiki_dump</w:t>
+      </w:r>
+      <w:proofErr w:type="spellEnd"/>
+      <w:r>
+        <w:rPr>
+          <w:sz w:val="24"/>
+        </w:rPr>
+        <w:t xml:space="preserve">’ array. </w:t>
+      </w:r>
+      <w:r>
+        <w:rPr>
+          <w:sz w:val="24"/>
+        </w:rPr>
+        <w:t>When the process finds a substring it places it into the appropriate part in its ‘</w:t>
+      </w:r>
+      <w:proofErr w:type="spellStart"/>
+      <w:r>
+        <w:rPr>
+          <w:sz w:val="24"/>
+        </w:rPr>
+        <w:t>longestCommonSubstring</w:t>
+      </w:r>
+      <w:proofErr w:type="spellEnd"/>
+      <w:r>
+        <w:rPr>
+          <w:sz w:val="24"/>
+        </w:rPr>
+        <w:t xml:space="preserve">’ array. </w:t>
+      </w:r>
+      <w:r>
+        <w:rPr>
+          <w:sz w:val="24"/>
+        </w:rPr>
+        <w:t xml:space="preserve">We have an </w:t>
+      </w:r>
+      <w:proofErr w:type="spellStart"/>
+      <w:r>
+        <w:rPr>
+          <w:sz w:val="24"/>
+        </w:rPr>
+        <w:t>MPI_Barrier</w:t>
+      </w:r>
+      <w:proofErr w:type="spellEnd"/>
+      <w:r>
+        <w:rPr>
+          <w:sz w:val="24"/>
+        </w:rPr>
+        <w:t xml:space="preserve"> that causes processes to wait for all the processes to complete after </w:t>
       </w:r>
       <w:r>
         <w:rPr>
@@ -490,7 +954,35 @@
         <w:rPr>
           <w:sz w:val="24"/>
         </w:rPr>
-        <w:t xml:space="preserve">The output is printed in order by using MPI_Send and corresponding MPI_Recv calls to synchronize the data being printed in order. </w:t>
+        <w:t xml:space="preserve">The output is printed in order by using </w:t>
+      </w:r>
+      <w:proofErr w:type="spellStart"/>
+      <w:r>
+        <w:rPr>
+          <w:sz w:val="24"/>
+        </w:rPr>
+        <w:t>MPI_Send</w:t>
+      </w:r>
+      <w:proofErr w:type="spellEnd"/>
+      <w:r>
+        <w:rPr>
+          <w:sz w:val="24"/>
+        </w:rPr>
+        <w:t xml:space="preserve"> and corresponding </w:t>
+      </w:r>
+      <w:proofErr w:type="spellStart"/>
+      <w:r>
+        <w:rPr>
+          <w:sz w:val="24"/>
+        </w:rPr>
+        <w:t>MPI_Recv</w:t>
+      </w:r>
+      <w:proofErr w:type="spellEnd"/>
+      <w:r>
+        <w:rPr>
+          <w:sz w:val="24"/>
+        </w:rPr>
+        <w:t xml:space="preserve"> calls to synchronize the data being printed in order. </w:t>
       </w:r>
       <w:r>
         <w:rPr>
@@ -570,6 +1062,7 @@
           <w:sz w:val="24"/>
         </w:rPr>
       </w:pPr>
+      <w:proofErr w:type="spellStart"/>
       <w:r>
         <w:rPr>
           <w:b/>
@@ -577,6 +1070,7 @@
         </w:rPr>
         <w:t>OpenMP</w:t>
       </w:r>
+      <w:proofErr w:type="spellEnd"/>
     </w:p>
     <w:p>
       <w:pPr>
@@ -591,7 +1085,21 @@
         <w:rPr>
           <w:sz w:val="24"/>
         </w:rPr>
-        <w:t xml:space="preserve">Our OpenMP implementation is the simplest using only a few commands to parallelize the code. </w:t>
+        <w:t xml:space="preserve">Our </w:t>
+      </w:r>
+      <w:proofErr w:type="spellStart"/>
+      <w:r>
+        <w:rPr>
+          <w:sz w:val="24"/>
+        </w:rPr>
+        <w:t>OpenMP</w:t>
+      </w:r>
+      <w:proofErr w:type="spellEnd"/>
+      <w:r>
+        <w:rPr>
+          <w:sz w:val="24"/>
+        </w:rPr>
+        <w:t xml:space="preserve"> implementation is the simplest using only a few commands to parallelize the code. </w:t>
       </w:r>
       <w:r>
         <w:rPr>
@@ -1058,6 +1566,7 @@
           <w:sz w:val="24"/>
         </w:rPr>
       </w:pPr>
+      <w:proofErr w:type="spellStart"/>
       <w:r>
         <w:rPr>
           <w:b/>
@@ -1065,6 +1574,7 @@
         </w:rPr>
         <w:t>Pthreads</w:t>
       </w:r>
+      <w:proofErr w:type="spellEnd"/>
     </w:p>
     <w:p>
       <w:pPr>
@@ -1072,11 +1582,33 @@
           <w:sz w:val="24"/>
         </w:rPr>
       </w:pPr>
-      <w:r>
-        <w:rPr>
-          <w:sz w:val="24"/>
-        </w:rPr>
-        <w:t xml:space="preserve">Pthreads are less of an abstraction than OpenMP giving us more control and power over the code implementation. </w:t>
+      <w:proofErr w:type="spellStart"/>
+      <w:r>
+        <w:rPr>
+          <w:sz w:val="24"/>
+        </w:rPr>
+        <w:t>Pthreads</w:t>
+      </w:r>
+      <w:proofErr w:type="spellEnd"/>
+      <w:r>
+        <w:rPr>
+          <w:sz w:val="24"/>
+        </w:rPr>
+        <w:t xml:space="preserve"> are less of an abstraction than </w:t>
+      </w:r>
+      <w:proofErr w:type="spellStart"/>
+      <w:r>
+        <w:rPr>
+          <w:sz w:val="24"/>
+        </w:rPr>
+        <w:t>OpenMP</w:t>
+      </w:r>
+      <w:proofErr w:type="spellEnd"/>
+      <w:r>
+        <w:rPr>
+          <w:sz w:val="24"/>
+        </w:rPr>
+        <w:t xml:space="preserve"> giving us more control and power over the code implementation. </w:t>
       </w:r>
       <w:r>
         <w:rPr>
@@ -1481,7 +2013,21 @@
         <w:rPr>
           <w:sz w:val="24"/>
         </w:rPr>
-        <w:t xml:space="preserve">The graph below shows the run time vs the cores used of pthreads for processing the wiki_dump.txt file. The graph shows that the slowest run time was the 2 core run having about 2 hours of run time while the fastest run time was our 16 core job which ran in about 16 minutes. This is close to a 7.5 times speed up from the 2 core job. </w:t>
+        <w:t xml:space="preserve">The graph below shows the run time vs the cores used of </w:t>
+      </w:r>
+      <w:proofErr w:type="spellStart"/>
+      <w:r>
+        <w:rPr>
+          <w:sz w:val="24"/>
+        </w:rPr>
+        <w:t>pthreads</w:t>
+      </w:r>
+      <w:proofErr w:type="spellEnd"/>
+      <w:r>
+        <w:rPr>
+          <w:sz w:val="24"/>
+        </w:rPr>
+        <w:t xml:space="preserve"> for processing the wiki_dump.txt file. The graph shows that the slowest run time was the 2 core run having about 2 hours of run time while the fastest run time was our 16 core job which ran in about 16 minutes. This is close to a 7.5 times speed up from the 2 core job. </w:t>
       </w:r>
       <w:r>
         <w:rPr>
@@ -1522,7 +2068,35 @@
         <w:rPr>
           <w:sz w:val="24"/>
         </w:rPr>
-        <w:t xml:space="preserve">MPI allows us to run distributed programs meaning that they are placed on different machines. While in OpenMP and Pthreads latency was not an issue because there was no need for communication, with MPI latency can cause the overall run time to be slower. However, our implementation removed the need for much of the communication making latency almost have no effect on the run time. </w:t>
+        <w:t xml:space="preserve">MPI allows us to run distributed programs meaning that they are placed on different machines. While in </w:t>
+      </w:r>
+      <w:proofErr w:type="spellStart"/>
+      <w:r>
+        <w:rPr>
+          <w:sz w:val="24"/>
+        </w:rPr>
+        <w:t>OpenMP</w:t>
+      </w:r>
+      <w:proofErr w:type="spellEnd"/>
+      <w:r>
+        <w:rPr>
+          <w:sz w:val="24"/>
+        </w:rPr>
+        <w:t xml:space="preserve"> and </w:t>
+      </w:r>
+      <w:proofErr w:type="spellStart"/>
+      <w:r>
+        <w:rPr>
+          <w:sz w:val="24"/>
+        </w:rPr>
+        <w:t>Pthreads</w:t>
+      </w:r>
+      <w:proofErr w:type="spellEnd"/>
+      <w:r>
+        <w:rPr>
+          <w:sz w:val="24"/>
+        </w:rPr>
+        <w:t xml:space="preserve"> latency was not an issue because there was no need for communication, with MPI latency can cause the overall run time to be slower. However, our implementation removed the need for much of the communication making latency almost have no effect on the run time. </w:t>
       </w:r>
     </w:p>
     <w:p>
@@ -2587,7 +3161,13 @@
         <w:rPr>
           <w:sz w:val="24"/>
         </w:rPr>
-        <w:t>For the 1Node 2Task job the virtual memory usage across all tasks was equal to 9511.21 MB, the physical memory usage across all tasks 6215.24 MB.</w:t>
+        <w:t>For the 1Node 2Task job the virtual memory u</w:t>
+      </w:r>
+      <w:r>
+        <w:rPr>
+          <w:sz w:val="24"/>
+        </w:rPr>
+        <w:t xml:space="preserve">sage for the main task was 4756.26 MB and the physical memory was 3109.76 MB. For the 2Node 8Task job the main thread had 1046.71 MB of virtual memory usage and 639.784 MB for the physical memory usage. Because of our implementation we only read the necessary amount of data into memory </w:t>
       </w:r>
       <w:bookmarkStart w:id="0" w:name="_GoBack"/>
       <w:bookmarkEnd w:id="0"/>

</xml_diff>

<commit_message>
Finalized the report. Need to save as PDF and push.
</commit_message>
<xml_diff>
--- a/WriteUp_Data/PerformanceAnalysis.docx
+++ b/WriteUp_Data/PerformanceAnalysis.docx
@@ -1,6 +1,6 @@
 
 <file path=word/document.xml><?xml version="1.0" encoding="utf-8"?>
-<w:document xmlns:wpc="http://schemas.microsoft.com/office/word/2010/wordprocessingCanvas" xmlns:cx="http://schemas.microsoft.com/office/drawing/2014/chartex" xmlns:mc="http://schemas.openxmlformats.org/markup-compatibility/2006" xmlns:o="urn:schemas-microsoft-com:office:office" xmlns:r="http://schemas.openxmlformats.org/officeDocument/2006/relationships" xmlns:m="http://schemas.openxmlformats.org/officeDocument/2006/math" xmlns:v="urn:schemas-microsoft-com:vml" xmlns:wp14="http://schemas.microsoft.com/office/word/2010/wordprocessingDrawing" xmlns:wp="http://schemas.openxmlformats.org/drawingml/2006/wordprocessingDrawing" xmlns:w10="urn:schemas-microsoft-com:office:word" xmlns:w="http://schemas.openxmlformats.org/wordprocessingml/2006/main" xmlns:w14="http://schemas.microsoft.com/office/word/2010/wordml" xmlns:w15="http://schemas.microsoft.com/office/word/2012/wordml" xmlns:w16se="http://schemas.microsoft.com/office/word/2015/wordml/symex" xmlns:wpg="http://schemas.microsoft.com/office/word/2010/wordprocessingGroup" xmlns:wpi="http://schemas.microsoft.com/office/word/2010/wordprocessingInk" xmlns:wne="http://schemas.microsoft.com/office/word/2006/wordml" xmlns:wps="http://schemas.microsoft.com/office/word/2010/wordprocessingShape" mc:Ignorable="w14 w15 w16se wp14">
+<w:document xmlns:wpc="http://schemas.microsoft.com/office/word/2010/wordprocessingCanvas" xmlns:cx="http://schemas.microsoft.com/office/drawing/2014/chartex" xmlns:cx1="http://schemas.microsoft.com/office/drawing/2015/9/8/chartex" xmlns:cx2="http://schemas.microsoft.com/office/drawing/2015/10/21/chartex" xmlns:cx3="http://schemas.microsoft.com/office/drawing/2016/5/9/chartex" xmlns:cx4="http://schemas.microsoft.com/office/drawing/2016/5/10/chartex" xmlns:cx5="http://schemas.microsoft.com/office/drawing/2016/5/11/chartex" xmlns:cx6="http://schemas.microsoft.com/office/drawing/2016/5/12/chartex" xmlns:cx7="http://schemas.microsoft.com/office/drawing/2016/5/13/chartex" xmlns:cx8="http://schemas.microsoft.com/office/drawing/2016/5/14/chartex" xmlns:mc="http://schemas.openxmlformats.org/markup-compatibility/2006" xmlns:aink="http://schemas.microsoft.com/office/drawing/2016/ink" xmlns:am3d="http://schemas.microsoft.com/office/drawing/2017/model3d" xmlns:o="urn:schemas-microsoft-com:office:office" xmlns:r="http://schemas.openxmlformats.org/officeDocument/2006/relationships" xmlns:m="http://schemas.openxmlformats.org/officeDocument/2006/math" xmlns:v="urn:schemas-microsoft-com:vml" xmlns:wp14="http://schemas.microsoft.com/office/word/2010/wordprocessingDrawing" xmlns:wp="http://schemas.openxmlformats.org/drawingml/2006/wordprocessingDrawing" xmlns:w10="urn:schemas-microsoft-com:office:word" xmlns:w="http://schemas.openxmlformats.org/wordprocessingml/2006/main" xmlns:w14="http://schemas.microsoft.com/office/word/2010/wordml" xmlns:w15="http://schemas.microsoft.com/office/word/2012/wordml" xmlns:w16cid="http://schemas.microsoft.com/office/word/2016/wordml/cid" xmlns:w16se="http://schemas.microsoft.com/office/word/2015/wordml/symex" xmlns:wpg="http://schemas.microsoft.com/office/word/2010/wordprocessingGroup" xmlns:wpi="http://schemas.microsoft.com/office/word/2010/wordprocessingInk" xmlns:wne="http://schemas.microsoft.com/office/word/2006/wordml" xmlns:wps="http://schemas.microsoft.com/office/word/2010/wordprocessingShape" mc:Ignorable="w14 w15 w16se w16cid wp14">
   <w:body>
     <w:p>
       <w:pPr>
@@ -31,23 +31,7 @@
           <w:b/>
           <w:sz w:val="28"/>
         </w:rPr>
-        <w:t xml:space="preserve">, </w:t>
-      </w:r>
-      <w:proofErr w:type="spellStart"/>
-      <w:r>
-        <w:rPr>
-          <w:b/>
-          <w:sz w:val="28"/>
-        </w:rPr>
-        <w:t>OpenMP</w:t>
-      </w:r>
-      <w:proofErr w:type="spellEnd"/>
-      <w:r>
-        <w:rPr>
-          <w:b/>
-          <w:sz w:val="28"/>
-        </w:rPr>
-        <w:t>, and MPI.</w:t>
+        <w:t>, OpenMP, and MPI.</w:t>
       </w:r>
     </w:p>
     <w:p>
@@ -200,7 +184,21 @@
         <w:rPr>
           <w:sz w:val="24"/>
         </w:rPr>
-        <w:t xml:space="preserve">The programs were ran on the same hardware to keep the testing environment constant between the different programs. </w:t>
+        <w:t xml:space="preserve">The programs were </w:t>
+      </w:r>
+      <w:proofErr w:type="gramStart"/>
+      <w:r>
+        <w:rPr>
+          <w:sz w:val="24"/>
+        </w:rPr>
+        <w:t>ran</w:t>
+      </w:r>
+      <w:proofErr w:type="gramEnd"/>
+      <w:r>
+        <w:rPr>
+          <w:sz w:val="24"/>
+        </w:rPr>
+        <w:t xml:space="preserve"> on the same hardware to keep the testing environment constant between the different programs. </w:t>
       </w:r>
       <w:r>
         <w:rPr>
@@ -514,7 +512,21 @@
         <w:rPr>
           <w:sz w:val="24"/>
         </w:rPr>
-        <w:t xml:space="preserve">. Inside each iteration a </w:t>
+        <w:t xml:space="preserve">. Inside each iteration </w:t>
+      </w:r>
+      <w:proofErr w:type="gramStart"/>
+      <w:r>
+        <w:rPr>
+          <w:sz w:val="24"/>
+        </w:rPr>
+        <w:t>a</w:t>
+      </w:r>
+      <w:proofErr w:type="gramEnd"/>
+      <w:r>
+        <w:rPr>
+          <w:sz w:val="24"/>
+        </w:rPr>
+        <w:t xml:space="preserve"> </w:t>
       </w:r>
       <w:proofErr w:type="spellStart"/>
       <w:r>
@@ -610,55 +622,27 @@
         <w:rPr>
           <w:sz w:val="24"/>
         </w:rPr>
-        <w:t xml:space="preserve"> function. Because the </w:t>
+        <w:t xml:space="preserve"> function. Because the struct must be passed as a (void *) in ‘algorithm’ we must cast the parameter to its appropriate type to extract the fields out of the object. </w:t>
+      </w:r>
+      <w:r>
+        <w:rPr>
+          <w:sz w:val="24"/>
+        </w:rPr>
+        <w:t xml:space="preserve">A for loop inside ‘algorithm’ causes the threads to perform the substring identification process across its section of </w:t>
       </w:r>
       <w:proofErr w:type="spellStart"/>
       <w:r>
         <w:rPr>
           <w:sz w:val="24"/>
         </w:rPr>
-        <w:t>struct</w:t>
+        <w:t>wiki_dump</w:t>
       </w:r>
       <w:proofErr w:type="spellEnd"/>
       <w:r>
         <w:rPr>
           <w:sz w:val="24"/>
         </w:rPr>
-        <w:t xml:space="preserve"> must be passed as a (void *) in ‘algorithm’ we must cast the parameter to its appropriate type to extract the fields out of the object. </w:t>
-      </w:r>
-      <w:r>
-        <w:rPr>
-          <w:sz w:val="24"/>
-        </w:rPr>
-        <w:t xml:space="preserve">A for loop inside ‘algorithm’ causes the threads to perform the substring identification process across its section of </w:t>
-      </w:r>
-      <w:proofErr w:type="spellStart"/>
-      <w:r>
-        <w:rPr>
-          <w:sz w:val="24"/>
-        </w:rPr>
-        <w:t>wiki_dump</w:t>
-      </w:r>
-      <w:proofErr w:type="spellEnd"/>
-      <w:r>
-        <w:rPr>
-          <w:sz w:val="24"/>
-        </w:rPr>
-        <w:t xml:space="preserve"> array between the start and stop bounds passed inside the </w:t>
-      </w:r>
-      <w:proofErr w:type="spellStart"/>
-      <w:r>
-        <w:rPr>
-          <w:sz w:val="24"/>
-        </w:rPr>
-        <w:t>struct</w:t>
-      </w:r>
-      <w:proofErr w:type="spellEnd"/>
-      <w:r>
-        <w:rPr>
-          <w:sz w:val="24"/>
-        </w:rPr>
-        <w:t xml:space="preserve">. </w:t>
+        <w:t xml:space="preserve"> array between the start and stop bounds passed inside the struct. </w:t>
       </w:r>
       <w:r>
         <w:rPr>
@@ -802,7 +786,21 @@
         <w:rPr>
           <w:sz w:val="24"/>
         </w:rPr>
-        <w:t xml:space="preserve">liminating all data sending. Every process has access to the ‘wiki_dump.txt’ file in the 625 directory, every process knows the number of overall tasks and its own rank. </w:t>
+        <w:t xml:space="preserve">liminating all data sending. Every process has access to the ‘wiki_dump.txt’ file in the 625 </w:t>
+      </w:r>
+      <w:proofErr w:type="gramStart"/>
+      <w:r>
+        <w:rPr>
+          <w:sz w:val="24"/>
+        </w:rPr>
+        <w:t>directory</w:t>
+      </w:r>
+      <w:proofErr w:type="gramEnd"/>
+      <w:r>
+        <w:rPr>
+          <w:sz w:val="24"/>
+        </w:rPr>
+        <w:t xml:space="preserve">, every process knows the number of overall tasks and its own rank. </w:t>
       </w:r>
       <w:r>
         <w:rPr>
@@ -890,7 +888,21 @@
         <w:rPr>
           <w:sz w:val="24"/>
         </w:rPr>
-        <w:t>When the process finds a substring it places it into the appropriate part in its ‘</w:t>
+        <w:t xml:space="preserve">When the process finds a </w:t>
+      </w:r>
+      <w:proofErr w:type="gramStart"/>
+      <w:r>
+        <w:rPr>
+          <w:sz w:val="24"/>
+        </w:rPr>
+        <w:t>substring</w:t>
+      </w:r>
+      <w:proofErr w:type="gramEnd"/>
+      <w:r>
+        <w:rPr>
+          <w:sz w:val="24"/>
+        </w:rPr>
+        <w:t xml:space="preserve"> it places it into the appropriate part in its ‘</w:t>
       </w:r>
       <w:proofErr w:type="spellStart"/>
       <w:r>
@@ -988,7 +1000,21 @@
         <w:rPr>
           <w:sz w:val="24"/>
         </w:rPr>
-        <w:t>Then the processes print out their memory usage and the rank 0 process prints out t</w:t>
+        <w:t xml:space="preserve">Then the processes print out their memory usage and the rank 0 process </w:t>
+      </w:r>
+      <w:proofErr w:type="gramStart"/>
+      <w:r>
+        <w:rPr>
+          <w:sz w:val="24"/>
+        </w:rPr>
+        <w:t>prints</w:t>
+      </w:r>
+      <w:proofErr w:type="gramEnd"/>
+      <w:r>
+        <w:rPr>
+          <w:sz w:val="24"/>
+        </w:rPr>
+        <w:t xml:space="preserve"> out t</w:t>
       </w:r>
       <w:r>
         <w:rPr>
@@ -1062,7 +1088,6 @@
           <w:sz w:val="24"/>
         </w:rPr>
       </w:pPr>
-      <w:proofErr w:type="spellStart"/>
       <w:r>
         <w:rPr>
           <w:b/>
@@ -1070,7 +1095,6 @@
         </w:rPr>
         <w:t>OpenMP</w:t>
       </w:r>
-      <w:proofErr w:type="spellEnd"/>
     </w:p>
     <w:p>
       <w:pPr>
@@ -1085,27 +1109,27 @@
         <w:rPr>
           <w:sz w:val="24"/>
         </w:rPr>
-        <w:t xml:space="preserve">Our </w:t>
-      </w:r>
-      <w:proofErr w:type="spellStart"/>
-      <w:r>
-        <w:rPr>
-          <w:sz w:val="24"/>
-        </w:rPr>
-        <w:t>OpenMP</w:t>
-      </w:r>
-      <w:proofErr w:type="spellEnd"/>
-      <w:r>
-        <w:rPr>
-          <w:sz w:val="24"/>
-        </w:rPr>
-        <w:t xml:space="preserve"> implementation is the simplest using only a few commands to parallelize the code. </w:t>
-      </w:r>
-      <w:r>
-        <w:rPr>
-          <w:sz w:val="24"/>
-        </w:rPr>
-        <w:t xml:space="preserve">These are compiler directives which remove almost all the synchronization and parallelization work from us. The fastest run time was our 16 core run </w:t>
+        <w:t xml:space="preserve">Our OpenMP implementation is the simplest using only a few commands to parallelize the code. </w:t>
+      </w:r>
+      <w:r>
+        <w:rPr>
+          <w:sz w:val="24"/>
+        </w:rPr>
+        <w:t xml:space="preserve">These are compiler directives which remove almost all the synchronization and parallelization work from us. The fastest run time was our </w:t>
+      </w:r>
+      <w:proofErr w:type="gramStart"/>
+      <w:r>
+        <w:rPr>
+          <w:sz w:val="24"/>
+        </w:rPr>
+        <w:t>16 core</w:t>
+      </w:r>
+      <w:proofErr w:type="gramEnd"/>
+      <w:r>
+        <w:rPr>
+          <w:sz w:val="24"/>
+        </w:rPr>
+        <w:t xml:space="preserve"> run </w:t>
       </w:r>
       <w:r>
         <w:rPr>
@@ -1123,7 +1147,21 @@
         <w:rPr>
           <w:sz w:val="24"/>
         </w:rPr>
-        <w:t xml:space="preserve">compared to our 2 core run. The runs were ran 5 times each to get a more accurate average run time. </w:t>
+        <w:t xml:space="preserve">compared to our 2 core run. The runs were </w:t>
+      </w:r>
+      <w:proofErr w:type="gramStart"/>
+      <w:r>
+        <w:rPr>
+          <w:sz w:val="24"/>
+        </w:rPr>
+        <w:t>ran</w:t>
+      </w:r>
+      <w:proofErr w:type="gramEnd"/>
+      <w:r>
+        <w:rPr>
+          <w:sz w:val="24"/>
+        </w:rPr>
+        <w:t xml:space="preserve"> 5 times each to get a more accurate average run time. </w:t>
       </w:r>
     </w:p>
     <w:tbl>
@@ -1470,20 +1508,62 @@
         <w:rPr>
           <w:sz w:val="24"/>
         </w:rPr>
-        <w:t xml:space="preserve">The virtual memory usage by the 2 core run was 8733.124 MB while the 4 core run was close to 8804.152 MB and the 16 core run was 10161.300 MB. This is likely related to inefficient memory usage and incorrect freeing of objects that were allocated throughout the program. </w:t>
-      </w:r>
-      <w:r>
-        <w:rPr>
-          <w:sz w:val="24"/>
-        </w:rPr>
-        <w:t xml:space="preserve">The physical memory used by the 2 core run was 6291.641 MB while the 4 core run came near </w:t>
+        <w:t xml:space="preserve">The virtual memory usage by the </w:t>
+      </w:r>
+      <w:proofErr w:type="gramStart"/>
+      <w:r>
+        <w:rPr>
+          <w:sz w:val="24"/>
+        </w:rPr>
+        <w:t>2 core</w:t>
+      </w:r>
+      <w:proofErr w:type="gramEnd"/>
+      <w:r>
+        <w:rPr>
+          <w:sz w:val="24"/>
+        </w:rPr>
+        <w:t xml:space="preserve"> run was 8733.124 MB while the 4 core run was close to 8804.152 MB and the 16 core run was 10161.300 MB. This is likely related to inefficient memory usage and incorrect freeing of objects that were allocated throughout the program. </w:t>
+      </w:r>
+      <w:r>
+        <w:rPr>
+          <w:sz w:val="24"/>
+        </w:rPr>
+        <w:t xml:space="preserve">The physical memory used by the </w:t>
+      </w:r>
+      <w:proofErr w:type="gramStart"/>
+      <w:r>
+        <w:rPr>
+          <w:sz w:val="24"/>
+        </w:rPr>
+        <w:t>2 core</w:t>
+      </w:r>
+      <w:proofErr w:type="gramEnd"/>
+      <w:r>
+        <w:rPr>
+          <w:sz w:val="24"/>
+        </w:rPr>
+        <w:t xml:space="preserve"> run was 6291.641 MB while the 4 core run came near </w:t>
       </w:r>
       <w:r>
         <w:rPr>
           <w:sz w:val="24"/>
         </w:rPr>
         <w:lastRenderedPageBreak/>
-        <w:t xml:space="preserve">8747.052 MB and our 16 core run had close to 9179.347 MB of physical memory use. Between all the runs the 2 core run stood out because the physical memory used was much lower than the virtual memory assigned. </w:t>
+        <w:t xml:space="preserve">8747.052 MB and our 16 core run had close to 9179.347 MB of physical memory use. Between all the runs the </w:t>
+      </w:r>
+      <w:proofErr w:type="gramStart"/>
+      <w:r>
+        <w:rPr>
+          <w:sz w:val="24"/>
+        </w:rPr>
+        <w:t>2 core</w:t>
+      </w:r>
+      <w:proofErr w:type="gramEnd"/>
+      <w:r>
+        <w:rPr>
+          <w:sz w:val="24"/>
+        </w:rPr>
+        <w:t xml:space="preserve"> run stood out because the physical memory used was much lower than the virtual memory assigned. </w:t>
       </w:r>
       <w:r>
         <w:rPr>
@@ -1543,7 +1623,21 @@
         <w:rPr>
           <w:sz w:val="24"/>
         </w:rPr>
-        <w:t xml:space="preserve"> the number of cores used. Here we can see that the slowest run time is the 2 core job and the fastest run time is the 16 core job. The speed up between the job run times is about 7.5 times between the 2 to 16 core jobs. </w:t>
+        <w:t xml:space="preserve"> the number of cores used. Here we can see that the slowest run time is the </w:t>
+      </w:r>
+      <w:proofErr w:type="gramStart"/>
+      <w:r>
+        <w:rPr>
+          <w:sz w:val="24"/>
+        </w:rPr>
+        <w:t>2 core</w:t>
+      </w:r>
+      <w:proofErr w:type="gramEnd"/>
+      <w:r>
+        <w:rPr>
+          <w:sz w:val="24"/>
+        </w:rPr>
+        <w:t xml:space="preserve"> job and the fastest run time is the 16 core job. The speed up between the job run times is about 7.5 times between the 2 to 16 core jobs. </w:t>
       </w:r>
       <w:r>
         <w:rPr>
@@ -1594,21 +1688,7 @@
         <w:rPr>
           <w:sz w:val="24"/>
         </w:rPr>
-        <w:t xml:space="preserve"> are less of an abstraction than </w:t>
-      </w:r>
-      <w:proofErr w:type="spellStart"/>
-      <w:r>
-        <w:rPr>
-          <w:sz w:val="24"/>
-        </w:rPr>
-        <w:t>OpenMP</w:t>
-      </w:r>
-      <w:proofErr w:type="spellEnd"/>
-      <w:r>
-        <w:rPr>
-          <w:sz w:val="24"/>
-        </w:rPr>
-        <w:t xml:space="preserve"> giving us more control and power over the code implementation. </w:t>
+        <w:t xml:space="preserve"> are less of an abstraction than OpenMP giving us more control and power over the code implementation. </w:t>
       </w:r>
       <w:r>
         <w:rPr>
@@ -1620,7 +1700,21 @@
         <w:rPr>
           <w:sz w:val="24"/>
         </w:rPr>
-        <w:t xml:space="preserve">Each run was also ran 5 times and the times were averaged among them to get a more accurate result. </w:t>
+        <w:t xml:space="preserve">Each run was also </w:t>
+      </w:r>
+      <w:proofErr w:type="gramStart"/>
+      <w:r>
+        <w:rPr>
+          <w:sz w:val="24"/>
+        </w:rPr>
+        <w:t>ran</w:t>
+      </w:r>
+      <w:proofErr w:type="gramEnd"/>
+      <w:r>
+        <w:rPr>
+          <w:sz w:val="24"/>
+        </w:rPr>
+        <w:t xml:space="preserve"> 5 times and the times were averaged among them to get a more accurate result. </w:t>
       </w:r>
     </w:p>
     <w:tbl>
@@ -1955,7 +2049,35 @@
         <w:rPr>
           <w:sz w:val="24"/>
         </w:rPr>
-        <w:t xml:space="preserve">The virtual memory used by the 2 core job was 1774.23MB, the 4 core job had 2013.45MB and the 16 core job was given 2872.016MB. While the physical memory used by the 2 core job was 1691.63 MB, the 4 core job used 1691.59MB, the 16 core job used 1694.14MB. The physical </w:t>
+        <w:t xml:space="preserve">The virtual memory used by the </w:t>
+      </w:r>
+      <w:proofErr w:type="gramStart"/>
+      <w:r>
+        <w:rPr>
+          <w:sz w:val="24"/>
+        </w:rPr>
+        <w:t>2 core</w:t>
+      </w:r>
+      <w:proofErr w:type="gramEnd"/>
+      <w:r>
+        <w:rPr>
+          <w:sz w:val="24"/>
+        </w:rPr>
+        <w:t xml:space="preserve"> job was 1774.23MB, the 4 core job had 2013.45MB and the 16 core job was given 2872.016MB. While the physical memory used by the </w:t>
+      </w:r>
+      <w:proofErr w:type="gramStart"/>
+      <w:r>
+        <w:rPr>
+          <w:sz w:val="24"/>
+        </w:rPr>
+        <w:t>2 core</w:t>
+      </w:r>
+      <w:proofErr w:type="gramEnd"/>
+      <w:r>
+        <w:rPr>
+          <w:sz w:val="24"/>
+        </w:rPr>
+        <w:t xml:space="preserve"> job was 1691.63 MB, the 4 core job used 1691.59MB, the 16 core job used 1694.14MB. The physical </w:t>
       </w:r>
       <w:r>
         <w:rPr>
@@ -1968,7 +2090,21 @@
         <w:rPr>
           <w:sz w:val="24"/>
         </w:rPr>
-        <w:t xml:space="preserve">The biggest difference between the physical and virtual memory comes at the 16 core job which has almost 8000 MB more virtual memory than physical memory. </w:t>
+        <w:t xml:space="preserve">The biggest difference between the physical and virtual memory comes at the </w:t>
+      </w:r>
+      <w:proofErr w:type="gramStart"/>
+      <w:r>
+        <w:rPr>
+          <w:sz w:val="24"/>
+        </w:rPr>
+        <w:t>16 core</w:t>
+      </w:r>
+      <w:proofErr w:type="gramEnd"/>
+      <w:r>
+        <w:rPr>
+          <w:sz w:val="24"/>
+        </w:rPr>
+        <w:t xml:space="preserve"> job which has almost 8000 MB more virtual memory than physical memory. </w:t>
       </w:r>
     </w:p>
     <w:p>
@@ -2027,7 +2163,35 @@
         <w:rPr>
           <w:sz w:val="24"/>
         </w:rPr>
-        <w:t xml:space="preserve"> for processing the wiki_dump.txt file. The graph shows that the slowest run time was the 2 core run having about 2 hours of run time while the fastest run time was our 16 core job which ran in about 16 minutes. This is close to a 7.5 times speed up from the 2 core job. </w:t>
+        <w:t xml:space="preserve"> for processing the wiki_dump.txt file. The graph shows that the slowest run time was the </w:t>
+      </w:r>
+      <w:proofErr w:type="gramStart"/>
+      <w:r>
+        <w:rPr>
+          <w:sz w:val="24"/>
+        </w:rPr>
+        <w:t>2 core</w:t>
+      </w:r>
+      <w:proofErr w:type="gramEnd"/>
+      <w:r>
+        <w:rPr>
+          <w:sz w:val="24"/>
+        </w:rPr>
+        <w:t xml:space="preserve"> run having about 2 hours of run time while the fastest run time was our 16 core job which ran in about 16 minutes. This is close to </w:t>
+      </w:r>
+      <w:proofErr w:type="gramStart"/>
+      <w:r>
+        <w:rPr>
+          <w:sz w:val="24"/>
+        </w:rPr>
+        <w:t>a 7.5 times</w:t>
+      </w:r>
+      <w:proofErr w:type="gramEnd"/>
+      <w:r>
+        <w:rPr>
+          <w:sz w:val="24"/>
+        </w:rPr>
+        <w:t xml:space="preserve"> speed up from the 2 core job. </w:t>
       </w:r>
       <w:r>
         <w:rPr>
@@ -2068,21 +2232,7 @@
         <w:rPr>
           <w:sz w:val="24"/>
         </w:rPr>
-        <w:t xml:space="preserve">MPI allows us to run distributed programs meaning that they are placed on different machines. While in </w:t>
-      </w:r>
-      <w:proofErr w:type="spellStart"/>
-      <w:r>
-        <w:rPr>
-          <w:sz w:val="24"/>
-        </w:rPr>
-        <w:t>OpenMP</w:t>
-      </w:r>
-      <w:proofErr w:type="spellEnd"/>
-      <w:r>
-        <w:rPr>
-          <w:sz w:val="24"/>
-        </w:rPr>
-        <w:t xml:space="preserve"> and </w:t>
+        <w:t xml:space="preserve">MPI allows us to run distributed programs meaning that they are placed on different machines. While in OpenMP and </w:t>
       </w:r>
       <w:proofErr w:type="spellStart"/>
       <w:r>
@@ -2122,7 +2272,21 @@
         <w:rPr>
           <w:sz w:val="24"/>
         </w:rPr>
-        <w:t>We are using the 1 NODE 2 TASKs(Cores) as the base case from which all comparisons are done.</w:t>
+        <w:t xml:space="preserve">We are using the 1 NODE 2 </w:t>
+      </w:r>
+      <w:proofErr w:type="gramStart"/>
+      <w:r>
+        <w:rPr>
+          <w:sz w:val="24"/>
+        </w:rPr>
+        <w:t>TASKs(</w:t>
+      </w:r>
+      <w:proofErr w:type="gramEnd"/>
+      <w:r>
+        <w:rPr>
+          <w:sz w:val="24"/>
+        </w:rPr>
+        <w:t>Cores) as the base case from which all comparisons are done.</w:t>
       </w:r>
     </w:p>
     <w:p>
@@ -3167,7 +3331,296 @@
         <w:rPr>
           <w:sz w:val="24"/>
         </w:rPr>
-        <w:t xml:space="preserve">sage for the main task was 4756.26 MB and the physical memory was 3109.76 MB. For the 2Node 8Task job the main thread had 1046.71 MB of virtual memory usage and 639.784 MB for the physical memory usage. Because of our implementation we only read the necessary amount of data into memory </w:t>
+        <w:t>sage for the main task was 4756.26 MB and the physical memory was 3109.76 MB. For the 2Node 8Task job the main thread had 1046.71 MB of virtual memory usage and 639.784 MB for the physical memory usage. Because of our implementation we only read the necessary amount of data into memory</w:t>
+      </w:r>
+      <w:r>
+        <w:rPr>
+          <w:sz w:val="24"/>
+        </w:rPr>
+        <w:t xml:space="preserve">, each task only allocates memory for the part of the file that is necessary to read. </w:t>
+      </w:r>
+      <w:r>
+        <w:rPr>
+          <w:sz w:val="24"/>
+        </w:rPr>
+        <w:t xml:space="preserve">The 4Node 8Task run had a virtual memory use for the main thread of 7758.44 MB and only 368.98 MB for the physical memory. The 8Node 8Task run used 636.67 MB with the virtual memory only being 229.84 MB. Throughout all the runs the virtual and physical memory continuously decreased as the number of Nodes and Tasks increased. The 64 Task run had the least amount of memory for a single process, however we must </w:t>
+      </w:r>
+      <w:proofErr w:type="gramStart"/>
+      <w:r>
+        <w:rPr>
+          <w:sz w:val="24"/>
+        </w:rPr>
+        <w:t>take into account</w:t>
+      </w:r>
+      <w:proofErr w:type="gramEnd"/>
+      <w:r>
+        <w:rPr>
+          <w:sz w:val="24"/>
+        </w:rPr>
+        <w:t xml:space="preserve"> that this was divi</w:t>
+      </w:r>
+      <w:r>
+        <w:rPr>
+          <w:sz w:val="24"/>
+        </w:rPr>
+        <w:t>ded among the processes.</w:t>
+      </w:r>
+    </w:p>
+    <w:p>
+      <w:pPr>
+        <w:rPr>
+          <w:sz w:val="24"/>
+        </w:rPr>
+      </w:pPr>
+      <w:r>
+        <w:rPr>
+          <w:sz w:val="24"/>
+        </w:rPr>
+        <w:t xml:space="preserve">The graph below shows the run time with the number of nodes and tasks on each node. From the graph it is clear that splitting up the jobs was much faster then adding more cores. Even the 1 node 2 task was slower than the 8 node 1 tasks. This is probably because we eliminated a large portion of communication necessary for the algorithm to work. Therefore, eliminating almost all the latency between process communication. </w:t>
+      </w:r>
+    </w:p>
+    <w:p>
+      <w:pPr>
+        <w:rPr>
+          <w:sz w:val="24"/>
+        </w:rPr>
+      </w:pPr>
+      <w:r>
+        <w:rPr>
+          <w:noProof/>
+        </w:rPr>
+        <w:lastRenderedPageBreak/>
+        <w:drawing>
+          <wp:anchor distT="0" distB="0" distL="114300" distR="114300" simplePos="0" relativeHeight="251660288" behindDoc="0" locked="0" layoutInCell="1" allowOverlap="1" wp14:anchorId="70130AC7">
+            <wp:simplePos x="0" y="0"/>
+            <wp:positionH relativeFrom="margin">
+              <wp:align>right</wp:align>
+            </wp:positionH>
+            <wp:positionV relativeFrom="paragraph">
+              <wp:posOffset>0</wp:posOffset>
+            </wp:positionV>
+            <wp:extent cx="5935980" cy="3200400"/>
+            <wp:effectExtent l="0" t="0" r="7620" b="0"/>
+            <wp:wrapTopAndBottom/>
+            <wp:docPr id="3" name="Chart 3">
+              <a:extLst xmlns:a="http://schemas.openxmlformats.org/drawingml/2006/main">
+                <a:ext uri="{FF2B5EF4-FFF2-40B4-BE49-F238E27FC236}">
+                  <a16:creationId xmlns:a16="http://schemas.microsoft.com/office/drawing/2014/main" id="{00000000-0008-0000-0000-000002000000}"/>
+                </a:ext>
+              </a:extLst>
+            </wp:docPr>
+            <wp:cNvGraphicFramePr/>
+            <a:graphic xmlns:a="http://schemas.openxmlformats.org/drawingml/2006/main">
+              <a:graphicData uri="http://schemas.openxmlformats.org/drawingml/2006/chart">
+                <c:chart xmlns:c="http://schemas.openxmlformats.org/drawingml/2006/chart" xmlns:r="http://schemas.openxmlformats.org/officeDocument/2006/relationships" r:id="rId11"/>
+              </a:graphicData>
+            </a:graphic>
+            <wp14:sizeRelH relativeFrom="margin">
+              <wp14:pctWidth>0</wp14:pctWidth>
+            </wp14:sizeRelH>
+            <wp14:sizeRelV relativeFrom="margin">
+              <wp14:pctHeight>0</wp14:pctHeight>
+            </wp14:sizeRelV>
+          </wp:anchor>
+        </w:drawing>
+      </w:r>
+      <w:r>
+        <w:rPr>
+          <w:sz w:val="24"/>
+        </w:rPr>
+        <w:t xml:space="preserve">The graph above more easily portrays the differences between splitting the tasks up. Even with 8 Tasks on 1 Node, the 8 Node and 1 Task per node was slightly faster. This could be attributed to </w:t>
+      </w:r>
+      <w:r>
+        <w:rPr>
+          <w:sz w:val="24"/>
+        </w:rPr>
+        <w:t>Tasks having their own machine, not having to share RAM</w:t>
+      </w:r>
+      <w:r>
+        <w:rPr>
+          <w:sz w:val="24"/>
+        </w:rPr>
+        <w:t xml:space="preserve">, and very little communication. </w:t>
+      </w:r>
+    </w:p>
+    <w:p>
+      <w:pPr>
+        <w:rPr>
+          <w:b/>
+          <w:sz w:val="24"/>
+        </w:rPr>
+      </w:pPr>
+      <w:r>
+        <w:rPr>
+          <w:b/>
+          <w:sz w:val="24"/>
+        </w:rPr>
+        <w:t>Conclusion</w:t>
+      </w:r>
+    </w:p>
+    <w:p>
+      <w:pPr>
+        <w:rPr>
+          <w:sz w:val="24"/>
+        </w:rPr>
+      </w:pPr>
+      <w:r>
+        <w:rPr>
+          <w:noProof/>
+        </w:rPr>
+        <w:drawing>
+          <wp:anchor distT="0" distB="0" distL="114300" distR="114300" simplePos="0" relativeHeight="251661312" behindDoc="0" locked="0" layoutInCell="1" allowOverlap="1" wp14:anchorId="3670161C">
+            <wp:simplePos x="0" y="0"/>
+            <wp:positionH relativeFrom="margin">
+              <wp:align>left</wp:align>
+            </wp:positionH>
+            <wp:positionV relativeFrom="paragraph">
+              <wp:posOffset>517525</wp:posOffset>
+            </wp:positionV>
+            <wp:extent cx="5897880" cy="3489960"/>
+            <wp:effectExtent l="0" t="0" r="7620" b="15240"/>
+            <wp:wrapSquare wrapText="bothSides"/>
+            <wp:docPr id="4" name="Chart 4">
+              <a:extLst xmlns:a="http://schemas.openxmlformats.org/drawingml/2006/main">
+                <a:ext uri="{FF2B5EF4-FFF2-40B4-BE49-F238E27FC236}">
+                  <a16:creationId xmlns:a16="http://schemas.microsoft.com/office/drawing/2014/main" id="{00000000-0008-0000-0000-000008000000}"/>
+                </a:ext>
+              </a:extLst>
+            </wp:docPr>
+            <wp:cNvGraphicFramePr/>
+            <a:graphic xmlns:a="http://schemas.openxmlformats.org/drawingml/2006/main">
+              <a:graphicData uri="http://schemas.openxmlformats.org/drawingml/2006/chart">
+                <c:chart xmlns:c="http://schemas.openxmlformats.org/drawingml/2006/chart" xmlns:r="http://schemas.openxmlformats.org/officeDocument/2006/relationships" r:id="rId12"/>
+              </a:graphicData>
+            </a:graphic>
+            <wp14:sizeRelH relativeFrom="margin">
+              <wp14:pctWidth>0</wp14:pctWidth>
+            </wp14:sizeRelH>
+            <wp14:sizeRelV relativeFrom="margin">
+              <wp14:pctHeight>0</wp14:pctHeight>
+            </wp14:sizeRelV>
+          </wp:anchor>
+        </w:drawing>
+      </w:r>
+      <w:r>
+        <w:rPr>
+          <w:sz w:val="24"/>
+        </w:rPr>
+        <w:t xml:space="preserve">The final graph in this analysis is a composition of the previous three graphs to show in a clearer way which versions of the program had the fastest run time. </w:t>
+      </w:r>
+    </w:p>
+    <w:p>
+      <w:pPr>
+        <w:rPr>
+          <w:sz w:val="24"/>
+        </w:rPr>
+      </w:pPr>
+      <w:r>
+        <w:rPr>
+          <w:sz w:val="24"/>
+        </w:rPr>
+        <w:lastRenderedPageBreak/>
+        <w:t xml:space="preserve">From the graph above we can clearly see that the fastest run time overall was from the 64-process job using MPI. </w:t>
+      </w:r>
+      <w:r>
+        <w:rPr>
+          <w:sz w:val="24"/>
+        </w:rPr>
+        <w:t xml:space="preserve">This is because the tasks the find the longest common substring takes a generous amount of compute time and memory. Being able to split that task up efficiently with little communication means that the comp-to-comm ration is very good. A lot of computation is happening and little latency affecting the overall run time. </w:t>
+      </w:r>
+      <w:proofErr w:type="spellStart"/>
+      <w:r>
+        <w:rPr>
+          <w:sz w:val="24"/>
+        </w:rPr>
+        <w:t>Pthreads</w:t>
+      </w:r>
+      <w:proofErr w:type="spellEnd"/>
+      <w:r>
+        <w:rPr>
+          <w:sz w:val="24"/>
+        </w:rPr>
+        <w:t xml:space="preserve"> and MPI are both slower in almost all aspects. The only time that the two become faster then MPI is when they have more tasks than MPI and even then as we can see with the 8-task job of OpenMP it is still slower than the 1 Node 4 tasks job. This could be attributed to the code quality and that the processes don’t need to allocate as much memory in the MPI version because they are </w:t>
+      </w:r>
+      <w:r>
+        <w:rPr>
+          <w:sz w:val="24"/>
+        </w:rPr>
+        <w:t xml:space="preserve">separate </w:t>
+      </w:r>
+      <w:r>
+        <w:rPr>
+          <w:sz w:val="24"/>
+        </w:rPr>
+        <w:t xml:space="preserve">processes and only allocate the space for the work they are doing. </w:t>
+      </w:r>
+      <w:r>
+        <w:rPr>
+          <w:sz w:val="24"/>
+        </w:rPr>
+        <w:t xml:space="preserve">While in the </w:t>
+      </w:r>
+      <w:proofErr w:type="spellStart"/>
+      <w:r>
+        <w:rPr>
+          <w:sz w:val="24"/>
+        </w:rPr>
+        <w:t>Pthreads</w:t>
+      </w:r>
+      <w:proofErr w:type="spellEnd"/>
+      <w:r>
+        <w:rPr>
+          <w:sz w:val="24"/>
+        </w:rPr>
+        <w:t xml:space="preserve"> and OpenMP versions they must allocate space for the whole file. On top of that </w:t>
+      </w:r>
+      <w:proofErr w:type="spellStart"/>
+      <w:r>
+        <w:rPr>
+          <w:sz w:val="24"/>
+        </w:rPr>
+        <w:t>Pthreads</w:t>
+      </w:r>
+      <w:proofErr w:type="spellEnd"/>
+      <w:r>
+        <w:rPr>
+          <w:sz w:val="24"/>
+        </w:rPr>
+        <w:t xml:space="preserve"> and OpenMP both have critical sections that make execution halt and cause threads to wait. Where in MPI there is no waiting for other processes besides the </w:t>
+      </w:r>
+      <w:proofErr w:type="spellStart"/>
+      <w:r>
+        <w:rPr>
+          <w:sz w:val="24"/>
+        </w:rPr>
+        <w:t>MPI_Barrier</w:t>
+      </w:r>
+      <w:proofErr w:type="spellEnd"/>
+      <w:r>
+        <w:rPr>
+          <w:sz w:val="24"/>
+        </w:rPr>
+        <w:t xml:space="preserve"> to wait for all processes to finish. </w:t>
+      </w:r>
+      <w:r>
+        <w:rPr>
+          <w:sz w:val="24"/>
+        </w:rPr>
+        <w:t xml:space="preserve">Overall, MPI had the fastest run time followed by OpenMP and finally </w:t>
+      </w:r>
+      <w:proofErr w:type="spellStart"/>
+      <w:r>
+        <w:rPr>
+          <w:sz w:val="24"/>
+        </w:rPr>
+        <w:t>Pthreads</w:t>
+      </w:r>
+      <w:proofErr w:type="spellEnd"/>
+      <w:r>
+        <w:rPr>
+          <w:sz w:val="24"/>
+        </w:rPr>
+        <w:t xml:space="preserve">. </w:t>
       </w:r>
       <w:bookmarkStart w:id="0" w:name="_GoBack"/>
       <w:bookmarkEnd w:id="0"/>
@@ -3232,7 +3685,7 @@
 </file>
 
 <file path=word/endnotes.xml><?xml version="1.0" encoding="utf-8"?>
-<w:endnotes xmlns:wpc="http://schemas.microsoft.com/office/word/2010/wordprocessingCanvas" xmlns:cx="http://schemas.microsoft.com/office/drawing/2014/chartex" xmlns:mc="http://schemas.openxmlformats.org/markup-compatibility/2006" xmlns:o="urn:schemas-microsoft-com:office:office" xmlns:r="http://schemas.openxmlformats.org/officeDocument/2006/relationships" xmlns:m="http://schemas.openxmlformats.org/officeDocument/2006/math" xmlns:v="urn:schemas-microsoft-com:vml" xmlns:wp14="http://schemas.microsoft.com/office/word/2010/wordprocessingDrawing" xmlns:wp="http://schemas.openxmlformats.org/drawingml/2006/wordprocessingDrawing" xmlns:w10="urn:schemas-microsoft-com:office:word" xmlns:w="http://schemas.openxmlformats.org/wordprocessingml/2006/main" xmlns:w14="http://schemas.microsoft.com/office/word/2010/wordml" xmlns:w15="http://schemas.microsoft.com/office/word/2012/wordml" xmlns:w16se="http://schemas.microsoft.com/office/word/2015/wordml/symex" xmlns:wpg="http://schemas.microsoft.com/office/word/2010/wordprocessingGroup" xmlns:wpi="http://schemas.microsoft.com/office/word/2010/wordprocessingInk" xmlns:wne="http://schemas.microsoft.com/office/word/2006/wordml" xmlns:wps="http://schemas.microsoft.com/office/word/2010/wordprocessingShape" mc:Ignorable="w14 w15 w16se wp14">
+<w:endnotes xmlns:wpc="http://schemas.microsoft.com/office/word/2010/wordprocessingCanvas" xmlns:cx="http://schemas.microsoft.com/office/drawing/2014/chartex" xmlns:cx1="http://schemas.microsoft.com/office/drawing/2015/9/8/chartex" xmlns:cx2="http://schemas.microsoft.com/office/drawing/2015/10/21/chartex" xmlns:cx3="http://schemas.microsoft.com/office/drawing/2016/5/9/chartex" xmlns:cx4="http://schemas.microsoft.com/office/drawing/2016/5/10/chartex" xmlns:cx5="http://schemas.microsoft.com/office/drawing/2016/5/11/chartex" xmlns:cx6="http://schemas.microsoft.com/office/drawing/2016/5/12/chartex" xmlns:cx7="http://schemas.microsoft.com/office/drawing/2016/5/13/chartex" xmlns:cx8="http://schemas.microsoft.com/office/drawing/2016/5/14/chartex" xmlns:mc="http://schemas.openxmlformats.org/markup-compatibility/2006" xmlns:aink="http://schemas.microsoft.com/office/drawing/2016/ink" xmlns:am3d="http://schemas.microsoft.com/office/drawing/2017/model3d" xmlns:o="urn:schemas-microsoft-com:office:office" xmlns:r="http://schemas.openxmlformats.org/officeDocument/2006/relationships" xmlns:m="http://schemas.openxmlformats.org/officeDocument/2006/math" xmlns:v="urn:schemas-microsoft-com:vml" xmlns:wp14="http://schemas.microsoft.com/office/word/2010/wordprocessingDrawing" xmlns:wp="http://schemas.openxmlformats.org/drawingml/2006/wordprocessingDrawing" xmlns:w10="urn:schemas-microsoft-com:office:word" xmlns:w="http://schemas.openxmlformats.org/wordprocessingml/2006/main" xmlns:w14="http://schemas.microsoft.com/office/word/2010/wordml" xmlns:w15="http://schemas.microsoft.com/office/word/2012/wordml" xmlns:w16cid="http://schemas.microsoft.com/office/word/2016/wordml/cid" xmlns:w16se="http://schemas.microsoft.com/office/word/2015/wordml/symex" xmlns:wpg="http://schemas.microsoft.com/office/word/2010/wordprocessingGroup" xmlns:wpi="http://schemas.microsoft.com/office/word/2010/wordprocessingInk" xmlns:wne="http://schemas.microsoft.com/office/word/2006/wordml" xmlns:wps="http://schemas.microsoft.com/office/word/2010/wordprocessingShape" mc:Ignorable="w14 w15 w16se w16cid wp14">
   <w:endnote w:type="separator" w:id="-1">
     <w:p>
       <w:pPr>
@@ -3257,7 +3710,7 @@
 </file>
 
 <file path=word/footnotes.xml><?xml version="1.0" encoding="utf-8"?>
-<w:footnotes xmlns:wpc="http://schemas.microsoft.com/office/word/2010/wordprocessingCanvas" xmlns:cx="http://schemas.microsoft.com/office/drawing/2014/chartex" xmlns:mc="http://schemas.openxmlformats.org/markup-compatibility/2006" xmlns:o="urn:schemas-microsoft-com:office:office" xmlns:r="http://schemas.openxmlformats.org/officeDocument/2006/relationships" xmlns:m="http://schemas.openxmlformats.org/officeDocument/2006/math" xmlns:v="urn:schemas-microsoft-com:vml" xmlns:wp14="http://schemas.microsoft.com/office/word/2010/wordprocessingDrawing" xmlns:wp="http://schemas.openxmlformats.org/drawingml/2006/wordprocessingDrawing" xmlns:w10="urn:schemas-microsoft-com:office:word" xmlns:w="http://schemas.openxmlformats.org/wordprocessingml/2006/main" xmlns:w14="http://schemas.microsoft.com/office/word/2010/wordml" xmlns:w15="http://schemas.microsoft.com/office/word/2012/wordml" xmlns:w16se="http://schemas.microsoft.com/office/word/2015/wordml/symex" xmlns:wpg="http://schemas.microsoft.com/office/word/2010/wordprocessingGroup" xmlns:wpi="http://schemas.microsoft.com/office/word/2010/wordprocessingInk" xmlns:wne="http://schemas.microsoft.com/office/word/2006/wordml" xmlns:wps="http://schemas.microsoft.com/office/word/2010/wordprocessingShape" mc:Ignorable="w14 w15 w16se wp14">
+<w:footnotes xmlns:wpc="http://schemas.microsoft.com/office/word/2010/wordprocessingCanvas" xmlns:cx="http://schemas.microsoft.com/office/drawing/2014/chartex" xmlns:cx1="http://schemas.microsoft.com/office/drawing/2015/9/8/chartex" xmlns:cx2="http://schemas.microsoft.com/office/drawing/2015/10/21/chartex" xmlns:cx3="http://schemas.microsoft.com/office/drawing/2016/5/9/chartex" xmlns:cx4="http://schemas.microsoft.com/office/drawing/2016/5/10/chartex" xmlns:cx5="http://schemas.microsoft.com/office/drawing/2016/5/11/chartex" xmlns:cx6="http://schemas.microsoft.com/office/drawing/2016/5/12/chartex" xmlns:cx7="http://schemas.microsoft.com/office/drawing/2016/5/13/chartex" xmlns:cx8="http://schemas.microsoft.com/office/drawing/2016/5/14/chartex" xmlns:mc="http://schemas.openxmlformats.org/markup-compatibility/2006" xmlns:aink="http://schemas.microsoft.com/office/drawing/2016/ink" xmlns:am3d="http://schemas.microsoft.com/office/drawing/2017/model3d" xmlns:o="urn:schemas-microsoft-com:office:office" xmlns:r="http://schemas.openxmlformats.org/officeDocument/2006/relationships" xmlns:m="http://schemas.openxmlformats.org/officeDocument/2006/math" xmlns:v="urn:schemas-microsoft-com:vml" xmlns:wp14="http://schemas.microsoft.com/office/word/2010/wordprocessingDrawing" xmlns:wp="http://schemas.openxmlformats.org/drawingml/2006/wordprocessingDrawing" xmlns:w10="urn:schemas-microsoft-com:office:word" xmlns:w="http://schemas.openxmlformats.org/wordprocessingml/2006/main" xmlns:w14="http://schemas.microsoft.com/office/word/2010/wordml" xmlns:w15="http://schemas.microsoft.com/office/word/2012/wordml" xmlns:w16cid="http://schemas.microsoft.com/office/word/2016/wordml/cid" xmlns:w16se="http://schemas.microsoft.com/office/word/2015/wordml/symex" xmlns:wpg="http://schemas.microsoft.com/office/word/2010/wordprocessingGroup" xmlns:wpi="http://schemas.microsoft.com/office/word/2010/wordprocessingInk" xmlns:wne="http://schemas.microsoft.com/office/word/2006/wordml" xmlns:wps="http://schemas.microsoft.com/office/word/2010/wordprocessingShape" mc:Ignorable="w14 w15 w16se w16cid wp14">
   <w:footnote w:type="separator" w:id="-1">
     <w:p>
       <w:pPr>
@@ -3282,7 +3735,7 @@
 </file>
 
 <file path=word/styles.xml><?xml version="1.0" encoding="utf-8"?>
-<w:styles xmlns:mc="http://schemas.openxmlformats.org/markup-compatibility/2006" xmlns:r="http://schemas.openxmlformats.org/officeDocument/2006/relationships" xmlns:w="http://schemas.openxmlformats.org/wordprocessingml/2006/main" xmlns:w14="http://schemas.microsoft.com/office/word/2010/wordml" xmlns:w15="http://schemas.microsoft.com/office/word/2012/wordml" xmlns:w16se="http://schemas.microsoft.com/office/word/2015/wordml/symex" mc:Ignorable="w14 w15 w16se">
+<w:styles xmlns:mc="http://schemas.openxmlformats.org/markup-compatibility/2006" xmlns:r="http://schemas.openxmlformats.org/officeDocument/2006/relationships" xmlns:w="http://schemas.openxmlformats.org/wordprocessingml/2006/main" xmlns:w14="http://schemas.microsoft.com/office/word/2010/wordml" xmlns:w15="http://schemas.microsoft.com/office/word/2012/wordml" xmlns:w16cid="http://schemas.microsoft.com/office/word/2016/wordml/cid" xmlns:w16se="http://schemas.microsoft.com/office/word/2015/wordml/symex" mc:Ignorable="w14 w15 w16se w16cid">
   <w:docDefaults>
     <w:rPrDefault>
       <w:rPr>
@@ -3298,7 +3751,7 @@
       </w:pPr>
     </w:pPrDefault>
   </w:docDefaults>
-  <w:latentStyles w:defLockedState="0" w:defUIPriority="99" w:defSemiHidden="0" w:defUnhideWhenUsed="0" w:defQFormat="0" w:count="371">
+  <w:latentStyles w:defLockedState="0" w:defUIPriority="99" w:defSemiHidden="0" w:defUnhideWhenUsed="0" w:defQFormat="0" w:count="375">
     <w:lsdException w:name="Normal" w:uiPriority="0" w:qFormat="1"/>
     <w:lsdException w:name="heading 1" w:uiPriority="9" w:qFormat="1"/>
     <w:lsdException w:name="heading 2" w:semiHidden="1" w:uiPriority="9" w:unhideWhenUsed="1" w:qFormat="1"/>
@@ -3404,7 +3857,6 @@
     <w:lsdException w:name="HTML Sample" w:semiHidden="1" w:unhideWhenUsed="1"/>
     <w:lsdException w:name="HTML Typewriter" w:semiHidden="1" w:unhideWhenUsed="1"/>
     <w:lsdException w:name="HTML Variable" w:semiHidden="1" w:unhideWhenUsed="1"/>
-    <w:lsdException w:name="Normal Table" w:semiHidden="1" w:unhideWhenUsed="1"/>
     <w:lsdException w:name="annotation subject" w:semiHidden="1" w:unhideWhenUsed="1"/>
     <w:lsdException w:name="No List" w:semiHidden="1" w:unhideWhenUsed="1"/>
     <w:lsdException w:name="Outline List 1" w:semiHidden="1" w:unhideWhenUsed="1"/>
@@ -3448,10 +3900,8 @@
     <w:lsdException w:name="Table Elegant" w:semiHidden="1" w:unhideWhenUsed="1"/>
     <w:lsdException w:name="Table Professional" w:semiHidden="1" w:unhideWhenUsed="1"/>
     <w:lsdException w:name="Table Subtle 1" w:semiHidden="1" w:unhideWhenUsed="1"/>
-    <w:lsdException w:name="Table Subtle 2" w:semiHidden="1" w:unhideWhenUsed="1"/>
     <w:lsdException w:name="Table Web 1" w:semiHidden="1" w:unhideWhenUsed="1"/>
     <w:lsdException w:name="Table Web 2" w:semiHidden="1" w:unhideWhenUsed="1"/>
-    <w:lsdException w:name="Table Web 3" w:semiHidden="1" w:unhideWhenUsed="1"/>
     <w:lsdException w:name="Balloon Text" w:semiHidden="1" w:unhideWhenUsed="1"/>
     <w:lsdException w:name="Table Grid" w:uiPriority="39"/>
     <w:lsdException w:name="Table Theme" w:semiHidden="1" w:unhideWhenUsed="1"/>
@@ -3670,6 +4120,10 @@
     <w:lsdException w:name="List Table 5 Dark Accent 6" w:uiPriority="50"/>
     <w:lsdException w:name="List Table 6 Colorful Accent 6" w:uiPriority="51"/>
     <w:lsdException w:name="List Table 7 Colorful Accent 6" w:uiPriority="52"/>
+    <w:lsdException w:name="Mention" w:semiHidden="1" w:unhideWhenUsed="1"/>
+    <w:lsdException w:name="Smart Hyperlink" w:semiHidden="1" w:unhideWhenUsed="1"/>
+    <w:lsdException w:name="Hashtag" w:semiHidden="1" w:unhideWhenUsed="1"/>
+    <w:lsdException w:name="Unresolved Mention" w:semiHidden="1" w:unhideWhenUsed="1"/>
   </w:latentStyles>
   <w:style w:type="paragraph" w:default="1" w:styleId="Normal">
     <w:name w:val="Normal"/>
@@ -3800,7 +4254,6 @@
           </a:p>
         </c:rich>
       </c:tx>
-      <c:layout/>
       <c:overlay val="0"/>
       <c:spPr>
         <a:noFill/>
@@ -3891,9 +4344,7 @@
               <c:showPercent val="0"/>
               <c:showBubbleSize val="0"/>
               <c:extLst>
-                <c:ext xmlns:c15="http://schemas.microsoft.com/office/drawing/2012/chart" uri="{CE6537A1-D6FC-4f65-9D91-7224C49458BB}">
-                  <c15:layout/>
-                </c:ext>
+                <c:ext xmlns:c15="http://schemas.microsoft.com/office/drawing/2012/chart" uri="{CE6537A1-D6FC-4f65-9D91-7224C49458BB}"/>
                 <c:ext xmlns:c16="http://schemas.microsoft.com/office/drawing/2014/chart" uri="{C3380CC4-5D6E-409C-BE32-E72D297353CC}">
                   <c16:uniqueId val="{00000000-3D32-40AD-81CB-60BFD974FB0E}"/>
                 </c:ext>
@@ -3915,9 +4366,7 @@
               <c:showPercent val="0"/>
               <c:showBubbleSize val="0"/>
               <c:extLst>
-                <c:ext xmlns:c15="http://schemas.microsoft.com/office/drawing/2012/chart" uri="{CE6537A1-D6FC-4f65-9D91-7224C49458BB}">
-                  <c15:layout/>
-                </c:ext>
+                <c:ext xmlns:c15="http://schemas.microsoft.com/office/drawing/2012/chart" uri="{CE6537A1-D6FC-4f65-9D91-7224C49458BB}"/>
                 <c:ext xmlns:c16="http://schemas.microsoft.com/office/drawing/2014/chart" uri="{C3380CC4-5D6E-409C-BE32-E72D297353CC}">
                   <c16:uniqueId val="{00000001-3D32-40AD-81CB-60BFD974FB0E}"/>
                 </c:ext>
@@ -3939,9 +4388,7 @@
               <c:showPercent val="0"/>
               <c:showBubbleSize val="0"/>
               <c:extLst>
-                <c:ext xmlns:c15="http://schemas.microsoft.com/office/drawing/2012/chart" uri="{CE6537A1-D6FC-4f65-9D91-7224C49458BB}">
-                  <c15:layout/>
-                </c:ext>
+                <c:ext xmlns:c15="http://schemas.microsoft.com/office/drawing/2012/chart" uri="{CE6537A1-D6FC-4f65-9D91-7224C49458BB}"/>
                 <c:ext xmlns:c16="http://schemas.microsoft.com/office/drawing/2014/chart" uri="{C3380CC4-5D6E-409C-BE32-E72D297353CC}">
                   <c16:uniqueId val="{00000002-3D32-40AD-81CB-60BFD974FB0E}"/>
                 </c:ext>
@@ -3986,7 +4433,6 @@
             <c:showLeaderLines val="0"/>
             <c:extLst>
               <c:ext xmlns:c15="http://schemas.microsoft.com/office/drawing/2012/chart" uri="{CE6537A1-D6FC-4f65-9D91-7224C49458BB}">
-                <c15:layout/>
                 <c15:showLeaderLines val="0"/>
               </c:ext>
             </c:extLst>
@@ -4100,7 +4546,6 @@
               </a:p>
             </c:rich>
           </c:tx>
-          <c:layout/>
           <c:overlay val="0"/>
           <c:spPr>
             <a:noFill/>
@@ -4225,7 +4670,6 @@
               </a:p>
             </c:rich>
           </c:tx>
-          <c:layout/>
           <c:overlay val="0"/>
           <c:spPr>
             <a:noFill/>
@@ -4379,7 +4823,6 @@
           </a:p>
         </c:rich>
       </c:tx>
-      <c:layout/>
       <c:overlay val="0"/>
       <c:spPr>
         <a:noFill/>
@@ -4462,9 +4905,7 @@
               <c:showPercent val="0"/>
               <c:showBubbleSize val="0"/>
               <c:extLst>
-                <c:ext xmlns:c15="http://schemas.microsoft.com/office/drawing/2012/chart" uri="{CE6537A1-D6FC-4f65-9D91-7224C49458BB}">
-                  <c15:layout/>
-                </c:ext>
+                <c:ext xmlns:c15="http://schemas.microsoft.com/office/drawing/2012/chart" uri="{CE6537A1-D6FC-4f65-9D91-7224C49458BB}"/>
                 <c:ext xmlns:c16="http://schemas.microsoft.com/office/drawing/2014/chart" uri="{C3380CC4-5D6E-409C-BE32-E72D297353CC}">
                   <c16:uniqueId val="{00000000-B7B4-4C9E-A5AB-C7D0524C00ED}"/>
                 </c:ext>
@@ -4486,9 +4927,7 @@
               <c:showPercent val="0"/>
               <c:showBubbleSize val="0"/>
               <c:extLst>
-                <c:ext xmlns:c15="http://schemas.microsoft.com/office/drawing/2012/chart" uri="{CE6537A1-D6FC-4f65-9D91-7224C49458BB}">
-                  <c15:layout/>
-                </c:ext>
+                <c:ext xmlns:c15="http://schemas.microsoft.com/office/drawing/2012/chart" uri="{CE6537A1-D6FC-4f65-9D91-7224C49458BB}"/>
                 <c:ext xmlns:c16="http://schemas.microsoft.com/office/drawing/2014/chart" uri="{C3380CC4-5D6E-409C-BE32-E72D297353CC}">
                   <c16:uniqueId val="{00000001-B7B4-4C9E-A5AB-C7D0524C00ED}"/>
                 </c:ext>
@@ -4533,7 +4972,6 @@
             <c:showLeaderLines val="0"/>
             <c:extLst>
               <c:ext xmlns:c15="http://schemas.microsoft.com/office/drawing/2012/chart" uri="{CE6537A1-D6FC-4f65-9D91-7224C49458BB}">
-                <c15:layout/>
                 <c15:showLeaderLines val="0"/>
               </c:ext>
             </c:extLst>
@@ -4640,7 +5078,6 @@
               </a:p>
             </c:rich>
           </c:tx>
-          <c:layout/>
           <c:overlay val="0"/>
           <c:spPr>
             <a:noFill/>
@@ -4758,7 +5195,6 @@
               </a:p>
             </c:rich>
           </c:tx>
-          <c:layout/>
           <c:overlay val="0"/>
           <c:spPr>
             <a:noFill/>
@@ -4872,6 +5308,1513 @@
 </c:chartSpace>
 </file>
 
+<file path=word/charts/chart3.xml><?xml version="1.0" encoding="utf-8"?>
+<c:chartSpace xmlns:c="http://schemas.openxmlformats.org/drawingml/2006/chart" xmlns:a="http://schemas.openxmlformats.org/drawingml/2006/main" xmlns:r="http://schemas.openxmlformats.org/officeDocument/2006/relationships" xmlns:c16r2="http://schemas.microsoft.com/office/drawing/2015/06/chart">
+  <c:date1904 val="0"/>
+  <c:lang val="en-US"/>
+  <c:roundedCorners val="0"/>
+  <mc:AlternateContent xmlns:mc="http://schemas.openxmlformats.org/markup-compatibility/2006">
+    <mc:Choice xmlns:c14="http://schemas.microsoft.com/office/drawing/2007/8/2/chart" Requires="c14">
+      <c14:style val="102"/>
+    </mc:Choice>
+    <mc:Fallback>
+      <c:style val="2"/>
+    </mc:Fallback>
+  </mc:AlternateContent>
+  <c:chart>
+    <c:title>
+      <c:tx>
+        <c:rich>
+          <a:bodyPr rot="0" spcFirstLastPara="1" vertOverflow="ellipsis" vert="horz" wrap="square" anchor="ctr" anchorCtr="1"/>
+          <a:lstStyle/>
+          <a:p>
+            <a:pPr>
+              <a:defRPr sz="1400" b="0" i="0" u="none" strike="noStrike" kern="1200" spc="0" baseline="0">
+                <a:solidFill>
+                  <a:schemeClr val="tx1">
+                    <a:lumMod val="65000"/>
+                    <a:lumOff val="35000"/>
+                  </a:schemeClr>
+                </a:solidFill>
+                <a:latin typeface="+mn-lt"/>
+                <a:ea typeface="+mn-ea"/>
+                <a:cs typeface="+mn-cs"/>
+              </a:defRPr>
+            </a:pPr>
+            <a:r>
+              <a:rPr lang="en-US"/>
+              <a:t>MPI</a:t>
+            </a:r>
+          </a:p>
+        </c:rich>
+      </c:tx>
+      <c:overlay val="0"/>
+      <c:spPr>
+        <a:noFill/>
+        <a:ln>
+          <a:noFill/>
+        </a:ln>
+        <a:effectLst/>
+      </c:spPr>
+      <c:txPr>
+        <a:bodyPr rot="0" spcFirstLastPara="1" vertOverflow="ellipsis" vert="horz" wrap="square" anchor="ctr" anchorCtr="1"/>
+        <a:lstStyle/>
+        <a:p>
+          <a:pPr>
+            <a:defRPr sz="1400" b="0" i="0" u="none" strike="noStrike" kern="1200" spc="0" baseline="0">
+              <a:solidFill>
+                <a:schemeClr val="tx1">
+                  <a:lumMod val="65000"/>
+                  <a:lumOff val="35000"/>
+                </a:schemeClr>
+              </a:solidFill>
+              <a:latin typeface="+mn-lt"/>
+              <a:ea typeface="+mn-ea"/>
+              <a:cs typeface="+mn-cs"/>
+            </a:defRPr>
+          </a:pPr>
+          <a:endParaRPr lang="en-US"/>
+        </a:p>
+      </c:txPr>
+    </c:title>
+    <c:autoTitleDeleted val="0"/>
+    <c:plotArea>
+      <c:layout/>
+      <c:scatterChart>
+        <c:scatterStyle val="smoothMarker"/>
+        <c:varyColors val="0"/>
+        <c:ser>
+          <c:idx val="0"/>
+          <c:order val="0"/>
+          <c:tx>
+            <c:v>1 Node</c:v>
+          </c:tx>
+          <c:spPr>
+            <a:ln w="19050" cap="rnd">
+              <a:solidFill>
+                <a:schemeClr val="accent1"/>
+              </a:solidFill>
+              <a:round/>
+            </a:ln>
+            <a:effectLst/>
+          </c:spPr>
+          <c:marker>
+            <c:symbol val="circle"/>
+            <c:size val="5"/>
+            <c:spPr>
+              <a:solidFill>
+                <a:schemeClr val="accent1"/>
+              </a:solidFill>
+              <a:ln w="9525">
+                <a:solidFill>
+                  <a:schemeClr val="accent1"/>
+                </a:solidFill>
+              </a:ln>
+              <a:effectLst/>
+            </c:spPr>
+          </c:marker>
+          <c:xVal>
+            <c:numLit>
+              <c:formatCode>General</c:formatCode>
+              <c:ptCount val="3"/>
+              <c:pt idx="0">
+                <c:v>2</c:v>
+              </c:pt>
+              <c:pt idx="1">
+                <c:v>4</c:v>
+              </c:pt>
+              <c:pt idx="2">
+                <c:v>8</c:v>
+              </c:pt>
+            </c:numLit>
+          </c:xVal>
+          <c:yVal>
+            <c:numLit>
+              <c:formatCode>General</c:formatCode>
+              <c:ptCount val="3"/>
+              <c:pt idx="0">
+                <c:v>2448511.855</c:v>
+              </c:pt>
+              <c:pt idx="1">
+                <c:v>1198931.825</c:v>
+              </c:pt>
+              <c:pt idx="2">
+                <c:v>745807.44519999996</c:v>
+              </c:pt>
+            </c:numLit>
+          </c:yVal>
+          <c:smooth val="1"/>
+          <c:extLst>
+            <c:ext xmlns:c16="http://schemas.microsoft.com/office/drawing/2014/chart" uri="{C3380CC4-5D6E-409C-BE32-E72D297353CC}">
+              <c16:uniqueId val="{00000000-251B-4DD5-A537-0A9FE57CE7F3}"/>
+            </c:ext>
+          </c:extLst>
+        </c:ser>
+        <c:ser>
+          <c:idx val="1"/>
+          <c:order val="1"/>
+          <c:tx>
+            <c:v>2 Nodes</c:v>
+          </c:tx>
+          <c:spPr>
+            <a:ln w="19050" cap="rnd">
+              <a:solidFill>
+                <a:schemeClr val="accent2"/>
+              </a:solidFill>
+              <a:round/>
+            </a:ln>
+            <a:effectLst/>
+          </c:spPr>
+          <c:marker>
+            <c:symbol val="circle"/>
+            <c:size val="5"/>
+            <c:spPr>
+              <a:solidFill>
+                <a:schemeClr val="accent2"/>
+              </a:solidFill>
+              <a:ln w="9525">
+                <a:solidFill>
+                  <a:schemeClr val="accent2"/>
+                </a:solidFill>
+              </a:ln>
+              <a:effectLst/>
+            </c:spPr>
+          </c:marker>
+          <c:xVal>
+            <c:numLit>
+              <c:formatCode>General</c:formatCode>
+              <c:ptCount val="4"/>
+              <c:pt idx="0">
+                <c:v>1</c:v>
+              </c:pt>
+              <c:pt idx="1">
+                <c:v>2</c:v>
+              </c:pt>
+              <c:pt idx="2">
+                <c:v>4</c:v>
+              </c:pt>
+              <c:pt idx="3">
+                <c:v>8</c:v>
+              </c:pt>
+            </c:numLit>
+          </c:xVal>
+          <c:yVal>
+            <c:numLit>
+              <c:formatCode>General</c:formatCode>
+              <c:ptCount val="4"/>
+              <c:pt idx="0">
+                <c:v>2430192.8930000002</c:v>
+              </c:pt>
+              <c:pt idx="1">
+                <c:v>1284412.4890000001</c:v>
+              </c:pt>
+              <c:pt idx="2">
+                <c:v>943385.15300000005</c:v>
+              </c:pt>
+              <c:pt idx="3">
+                <c:v>450769.65620000003</c:v>
+              </c:pt>
+            </c:numLit>
+          </c:yVal>
+          <c:smooth val="1"/>
+          <c:extLst>
+            <c:ext xmlns:c16="http://schemas.microsoft.com/office/drawing/2014/chart" uri="{C3380CC4-5D6E-409C-BE32-E72D297353CC}">
+              <c16:uniqueId val="{00000001-251B-4DD5-A537-0A9FE57CE7F3}"/>
+            </c:ext>
+          </c:extLst>
+        </c:ser>
+        <c:ser>
+          <c:idx val="2"/>
+          <c:order val="2"/>
+          <c:tx>
+            <c:v>4 Nodes</c:v>
+          </c:tx>
+          <c:spPr>
+            <a:ln w="19050" cap="rnd">
+              <a:solidFill>
+                <a:schemeClr val="accent3"/>
+              </a:solidFill>
+              <a:round/>
+            </a:ln>
+            <a:effectLst/>
+          </c:spPr>
+          <c:marker>
+            <c:symbol val="circle"/>
+            <c:size val="5"/>
+            <c:spPr>
+              <a:solidFill>
+                <a:schemeClr val="accent3"/>
+              </a:solidFill>
+              <a:ln w="9525">
+                <a:solidFill>
+                  <a:schemeClr val="accent3"/>
+                </a:solidFill>
+              </a:ln>
+              <a:effectLst/>
+            </c:spPr>
+          </c:marker>
+          <c:xVal>
+            <c:numLit>
+              <c:formatCode>General</c:formatCode>
+              <c:ptCount val="4"/>
+              <c:pt idx="0">
+                <c:v>1</c:v>
+              </c:pt>
+              <c:pt idx="1">
+                <c:v>2</c:v>
+              </c:pt>
+              <c:pt idx="2">
+                <c:v>4</c:v>
+              </c:pt>
+              <c:pt idx="3">
+                <c:v>8</c:v>
+              </c:pt>
+            </c:numLit>
+          </c:xVal>
+          <c:yVal>
+            <c:numLit>
+              <c:formatCode>General</c:formatCode>
+              <c:ptCount val="4"/>
+              <c:pt idx="0">
+                <c:v>1261922.666</c:v>
+              </c:pt>
+              <c:pt idx="1">
+                <c:v>702071.13280000002</c:v>
+              </c:pt>
+              <c:pt idx="2">
+                <c:v>405994.08799999999</c:v>
+              </c:pt>
+              <c:pt idx="3">
+                <c:v>251912.24720000001</c:v>
+              </c:pt>
+            </c:numLit>
+          </c:yVal>
+          <c:smooth val="1"/>
+          <c:extLst>
+            <c:ext xmlns:c16="http://schemas.microsoft.com/office/drawing/2014/chart" uri="{C3380CC4-5D6E-409C-BE32-E72D297353CC}">
+              <c16:uniqueId val="{00000002-251B-4DD5-A537-0A9FE57CE7F3}"/>
+            </c:ext>
+          </c:extLst>
+        </c:ser>
+        <c:ser>
+          <c:idx val="3"/>
+          <c:order val="3"/>
+          <c:tx>
+            <c:v>8 Nodes</c:v>
+          </c:tx>
+          <c:spPr>
+            <a:ln w="19050" cap="rnd">
+              <a:solidFill>
+                <a:schemeClr val="accent4"/>
+              </a:solidFill>
+              <a:round/>
+            </a:ln>
+            <a:effectLst/>
+          </c:spPr>
+          <c:marker>
+            <c:symbol val="circle"/>
+            <c:size val="5"/>
+            <c:spPr>
+              <a:solidFill>
+                <a:schemeClr val="accent4"/>
+              </a:solidFill>
+              <a:ln w="9525">
+                <a:solidFill>
+                  <a:schemeClr val="accent4"/>
+                </a:solidFill>
+              </a:ln>
+              <a:effectLst/>
+            </c:spPr>
+          </c:marker>
+          <c:xVal>
+            <c:numLit>
+              <c:formatCode>General</c:formatCode>
+              <c:ptCount val="4"/>
+              <c:pt idx="0">
+                <c:v>1</c:v>
+              </c:pt>
+              <c:pt idx="1">
+                <c:v>2</c:v>
+              </c:pt>
+              <c:pt idx="2">
+                <c:v>4</c:v>
+              </c:pt>
+              <c:pt idx="3">
+                <c:v>8</c:v>
+              </c:pt>
+            </c:numLit>
+          </c:xVal>
+          <c:yVal>
+            <c:numLit>
+              <c:formatCode>General</c:formatCode>
+              <c:ptCount val="4"/>
+              <c:pt idx="0">
+                <c:v>673953.74800000002</c:v>
+              </c:pt>
+              <c:pt idx="1">
+                <c:v>387103.1594</c:v>
+              </c:pt>
+              <c:pt idx="2">
+                <c:v>257629.9768</c:v>
+              </c:pt>
+              <c:pt idx="3">
+                <c:v>122589.4923</c:v>
+              </c:pt>
+            </c:numLit>
+          </c:yVal>
+          <c:smooth val="1"/>
+          <c:extLst>
+            <c:ext xmlns:c16="http://schemas.microsoft.com/office/drawing/2014/chart" uri="{C3380CC4-5D6E-409C-BE32-E72D297353CC}">
+              <c16:uniqueId val="{00000003-251B-4DD5-A537-0A9FE57CE7F3}"/>
+            </c:ext>
+          </c:extLst>
+        </c:ser>
+        <c:dLbls>
+          <c:showLegendKey val="0"/>
+          <c:showVal val="0"/>
+          <c:showCatName val="0"/>
+          <c:showSerName val="0"/>
+          <c:showPercent val="0"/>
+          <c:showBubbleSize val="0"/>
+        </c:dLbls>
+        <c:axId val="1136211023"/>
+        <c:axId val="1136203535"/>
+      </c:scatterChart>
+      <c:valAx>
+        <c:axId val="1136211023"/>
+        <c:scaling>
+          <c:orientation val="minMax"/>
+        </c:scaling>
+        <c:delete val="0"/>
+        <c:axPos val="b"/>
+        <c:majorGridlines>
+          <c:spPr>
+            <a:ln w="9525" cap="flat" cmpd="sng" algn="ctr">
+              <a:solidFill>
+                <a:schemeClr val="tx1">
+                  <a:lumMod val="15000"/>
+                  <a:lumOff val="85000"/>
+                </a:schemeClr>
+              </a:solidFill>
+              <a:round/>
+            </a:ln>
+            <a:effectLst/>
+          </c:spPr>
+        </c:majorGridlines>
+        <c:title>
+          <c:tx>
+            <c:rich>
+              <a:bodyPr rot="0" spcFirstLastPara="1" vertOverflow="ellipsis" vert="horz" wrap="square" anchor="ctr" anchorCtr="1"/>
+              <a:lstStyle/>
+              <a:p>
+                <a:pPr>
+                  <a:defRPr sz="1000" b="0" i="0" u="none" strike="noStrike" kern="1200" baseline="0">
+                    <a:solidFill>
+                      <a:schemeClr val="tx1">
+                        <a:lumMod val="65000"/>
+                        <a:lumOff val="35000"/>
+                      </a:schemeClr>
+                    </a:solidFill>
+                    <a:latin typeface="+mn-lt"/>
+                    <a:ea typeface="+mn-ea"/>
+                    <a:cs typeface="+mn-cs"/>
+                  </a:defRPr>
+                </a:pPr>
+                <a:r>
+                  <a:rPr lang="en-US"/>
+                  <a:t>Tasks</a:t>
+                </a:r>
+              </a:p>
+            </c:rich>
+          </c:tx>
+          <c:overlay val="0"/>
+          <c:spPr>
+            <a:noFill/>
+            <a:ln>
+              <a:noFill/>
+            </a:ln>
+            <a:effectLst/>
+          </c:spPr>
+          <c:txPr>
+            <a:bodyPr rot="0" spcFirstLastPara="1" vertOverflow="ellipsis" vert="horz" wrap="square" anchor="ctr" anchorCtr="1"/>
+            <a:lstStyle/>
+            <a:p>
+              <a:pPr>
+                <a:defRPr sz="1000" b="0" i="0" u="none" strike="noStrike" kern="1200" baseline="0">
+                  <a:solidFill>
+                    <a:schemeClr val="tx1">
+                      <a:lumMod val="65000"/>
+                      <a:lumOff val="35000"/>
+                    </a:schemeClr>
+                  </a:solidFill>
+                  <a:latin typeface="+mn-lt"/>
+                  <a:ea typeface="+mn-ea"/>
+                  <a:cs typeface="+mn-cs"/>
+                </a:defRPr>
+              </a:pPr>
+              <a:endParaRPr lang="en-US"/>
+            </a:p>
+          </c:txPr>
+        </c:title>
+        <c:numFmt formatCode="General" sourceLinked="1"/>
+        <c:majorTickMark val="none"/>
+        <c:minorTickMark val="none"/>
+        <c:tickLblPos val="nextTo"/>
+        <c:spPr>
+          <a:noFill/>
+          <a:ln w="9525" cap="flat" cmpd="sng" algn="ctr">
+            <a:solidFill>
+              <a:schemeClr val="tx1">
+                <a:lumMod val="25000"/>
+                <a:lumOff val="75000"/>
+              </a:schemeClr>
+            </a:solidFill>
+            <a:round/>
+          </a:ln>
+          <a:effectLst/>
+        </c:spPr>
+        <c:txPr>
+          <a:bodyPr rot="-60000000" spcFirstLastPara="1" vertOverflow="ellipsis" vert="horz" wrap="square" anchor="ctr" anchorCtr="1"/>
+          <a:lstStyle/>
+          <a:p>
+            <a:pPr>
+              <a:defRPr sz="900" b="0" i="0" u="none" strike="noStrike" kern="1200" baseline="0">
+                <a:solidFill>
+                  <a:schemeClr val="tx1">
+                    <a:lumMod val="65000"/>
+                    <a:lumOff val="35000"/>
+                  </a:schemeClr>
+                </a:solidFill>
+                <a:latin typeface="+mn-lt"/>
+                <a:ea typeface="+mn-ea"/>
+                <a:cs typeface="+mn-cs"/>
+              </a:defRPr>
+            </a:pPr>
+            <a:endParaRPr lang="en-US"/>
+          </a:p>
+        </c:txPr>
+        <c:crossAx val="1136203535"/>
+        <c:crosses val="autoZero"/>
+        <c:crossBetween val="midCat"/>
+      </c:valAx>
+      <c:valAx>
+        <c:axId val="1136203535"/>
+        <c:scaling>
+          <c:orientation val="minMax"/>
+        </c:scaling>
+        <c:delete val="0"/>
+        <c:axPos val="l"/>
+        <c:majorGridlines>
+          <c:spPr>
+            <a:ln w="9525" cap="flat" cmpd="sng" algn="ctr">
+              <a:solidFill>
+                <a:schemeClr val="tx1">
+                  <a:lumMod val="15000"/>
+                  <a:lumOff val="85000"/>
+                </a:schemeClr>
+              </a:solidFill>
+              <a:round/>
+            </a:ln>
+            <a:effectLst/>
+          </c:spPr>
+        </c:majorGridlines>
+        <c:title>
+          <c:tx>
+            <c:rich>
+              <a:bodyPr rot="-5400000" spcFirstLastPara="1" vertOverflow="ellipsis" vert="horz" wrap="square" anchor="ctr" anchorCtr="1"/>
+              <a:lstStyle/>
+              <a:p>
+                <a:pPr>
+                  <a:defRPr sz="1000" b="0" i="0" u="none" strike="noStrike" kern="1200" baseline="0">
+                    <a:solidFill>
+                      <a:schemeClr val="tx1">
+                        <a:lumMod val="65000"/>
+                        <a:lumOff val="35000"/>
+                      </a:schemeClr>
+                    </a:solidFill>
+                    <a:latin typeface="+mn-lt"/>
+                    <a:ea typeface="+mn-ea"/>
+                    <a:cs typeface="+mn-cs"/>
+                  </a:defRPr>
+                </a:pPr>
+                <a:r>
+                  <a:rPr lang="en-US"/>
+                  <a:t>Run Time (ms)</a:t>
+                </a:r>
+              </a:p>
+            </c:rich>
+          </c:tx>
+          <c:overlay val="0"/>
+          <c:spPr>
+            <a:noFill/>
+            <a:ln>
+              <a:noFill/>
+            </a:ln>
+            <a:effectLst/>
+          </c:spPr>
+          <c:txPr>
+            <a:bodyPr rot="-5400000" spcFirstLastPara="1" vertOverflow="ellipsis" vert="horz" wrap="square" anchor="ctr" anchorCtr="1"/>
+            <a:lstStyle/>
+            <a:p>
+              <a:pPr>
+                <a:defRPr sz="1000" b="0" i="0" u="none" strike="noStrike" kern="1200" baseline="0">
+                  <a:solidFill>
+                    <a:schemeClr val="tx1">
+                      <a:lumMod val="65000"/>
+                      <a:lumOff val="35000"/>
+                    </a:schemeClr>
+                  </a:solidFill>
+                  <a:latin typeface="+mn-lt"/>
+                  <a:ea typeface="+mn-ea"/>
+                  <a:cs typeface="+mn-cs"/>
+                </a:defRPr>
+              </a:pPr>
+              <a:endParaRPr lang="en-US"/>
+            </a:p>
+          </c:txPr>
+        </c:title>
+        <c:numFmt formatCode="General" sourceLinked="1"/>
+        <c:majorTickMark val="none"/>
+        <c:minorTickMark val="none"/>
+        <c:tickLblPos val="nextTo"/>
+        <c:spPr>
+          <a:noFill/>
+          <a:ln w="9525" cap="flat" cmpd="sng" algn="ctr">
+            <a:solidFill>
+              <a:schemeClr val="tx1">
+                <a:lumMod val="25000"/>
+                <a:lumOff val="75000"/>
+              </a:schemeClr>
+            </a:solidFill>
+            <a:round/>
+          </a:ln>
+          <a:effectLst/>
+        </c:spPr>
+        <c:txPr>
+          <a:bodyPr rot="-60000000" spcFirstLastPara="1" vertOverflow="ellipsis" vert="horz" wrap="square" anchor="ctr" anchorCtr="1"/>
+          <a:lstStyle/>
+          <a:p>
+            <a:pPr>
+              <a:defRPr sz="900" b="0" i="0" u="none" strike="noStrike" kern="1200" baseline="0">
+                <a:solidFill>
+                  <a:schemeClr val="tx1">
+                    <a:lumMod val="65000"/>
+                    <a:lumOff val="35000"/>
+                  </a:schemeClr>
+                </a:solidFill>
+                <a:latin typeface="+mn-lt"/>
+                <a:ea typeface="+mn-ea"/>
+                <a:cs typeface="+mn-cs"/>
+              </a:defRPr>
+            </a:pPr>
+            <a:endParaRPr lang="en-US"/>
+          </a:p>
+        </c:txPr>
+        <c:crossAx val="1136211023"/>
+        <c:crosses val="autoZero"/>
+        <c:crossBetween val="midCat"/>
+      </c:valAx>
+      <c:spPr>
+        <a:noFill/>
+        <a:ln>
+          <a:noFill/>
+        </a:ln>
+        <a:effectLst/>
+      </c:spPr>
+    </c:plotArea>
+    <c:legend>
+      <c:legendPos val="r"/>
+      <c:overlay val="0"/>
+      <c:spPr>
+        <a:noFill/>
+        <a:ln>
+          <a:noFill/>
+        </a:ln>
+        <a:effectLst/>
+      </c:spPr>
+      <c:txPr>
+        <a:bodyPr rot="0" spcFirstLastPara="1" vertOverflow="ellipsis" vert="horz" wrap="square" anchor="ctr" anchorCtr="1"/>
+        <a:lstStyle/>
+        <a:p>
+          <a:pPr>
+            <a:defRPr sz="900" b="0" i="0" u="none" strike="noStrike" kern="1200" baseline="0">
+              <a:solidFill>
+                <a:schemeClr val="tx1">
+                  <a:lumMod val="65000"/>
+                  <a:lumOff val="35000"/>
+                </a:schemeClr>
+              </a:solidFill>
+              <a:latin typeface="+mn-lt"/>
+              <a:ea typeface="+mn-ea"/>
+              <a:cs typeface="+mn-cs"/>
+            </a:defRPr>
+          </a:pPr>
+          <a:endParaRPr lang="en-US"/>
+        </a:p>
+      </c:txPr>
+    </c:legend>
+    <c:plotVisOnly val="1"/>
+    <c:dispBlanksAs val="gap"/>
+    <c:showDLblsOverMax val="0"/>
+  </c:chart>
+  <c:spPr>
+    <a:solidFill>
+      <a:schemeClr val="bg1"/>
+    </a:solidFill>
+    <a:ln w="9525" cap="flat" cmpd="sng" algn="ctr">
+      <a:solidFill>
+        <a:schemeClr val="tx1">
+          <a:lumMod val="15000"/>
+          <a:lumOff val="85000"/>
+        </a:schemeClr>
+      </a:solidFill>
+      <a:round/>
+    </a:ln>
+    <a:effectLst/>
+  </c:spPr>
+  <c:txPr>
+    <a:bodyPr/>
+    <a:lstStyle/>
+    <a:p>
+      <a:pPr>
+        <a:defRPr/>
+      </a:pPr>
+      <a:endParaRPr lang="en-US"/>
+    </a:p>
+  </c:txPr>
+  <c:externalData r:id="rId3">
+    <c:autoUpdate val="0"/>
+  </c:externalData>
+</c:chartSpace>
+</file>
+
+<file path=word/charts/chart4.xml><?xml version="1.0" encoding="utf-8"?>
+<c:chartSpace xmlns:c="http://schemas.openxmlformats.org/drawingml/2006/chart" xmlns:a="http://schemas.openxmlformats.org/drawingml/2006/main" xmlns:r="http://schemas.openxmlformats.org/officeDocument/2006/relationships" xmlns:c16r2="http://schemas.microsoft.com/office/drawing/2015/06/chart">
+  <c:date1904 val="0"/>
+  <c:lang val="en-US"/>
+  <c:roundedCorners val="0"/>
+  <mc:AlternateContent xmlns:mc="http://schemas.openxmlformats.org/markup-compatibility/2006">
+    <mc:Choice xmlns:c14="http://schemas.microsoft.com/office/drawing/2007/8/2/chart" Requires="c14">
+      <c14:style val="102"/>
+    </mc:Choice>
+    <mc:Fallback>
+      <c:style val="2"/>
+    </mc:Fallback>
+  </mc:AlternateContent>
+  <c:clrMapOvr bg1="lt1" tx1="dk1" bg2="lt2" tx2="dk2" accent1="accent1" accent2="accent2" accent3="accent3" accent4="accent4" accent5="accent5" accent6="accent6" hlink="hlink" folHlink="folHlink"/>
+  <c:chart>
+    <c:title>
+      <c:tx>
+        <c:rich>
+          <a:bodyPr rot="0" spcFirstLastPara="1" vertOverflow="ellipsis" vert="horz" wrap="square" anchor="ctr" anchorCtr="1"/>
+          <a:lstStyle/>
+          <a:p>
+            <a:pPr>
+              <a:defRPr sz="1400" b="0" i="0" u="none" strike="noStrike" kern="1200" spc="0" baseline="0">
+                <a:solidFill>
+                  <a:schemeClr val="tx1">
+                    <a:lumMod val="65000"/>
+                    <a:lumOff val="35000"/>
+                  </a:schemeClr>
+                </a:solidFill>
+                <a:latin typeface="+mn-lt"/>
+                <a:ea typeface="+mn-ea"/>
+                <a:cs typeface="+mn-cs"/>
+              </a:defRPr>
+            </a:pPr>
+            <a:r>
+              <a:rPr lang="en-US"/>
+              <a:t>MPI - OPENMP - PTHREADS</a:t>
+            </a:r>
+          </a:p>
+        </c:rich>
+      </c:tx>
+      <c:overlay val="0"/>
+      <c:spPr>
+        <a:noFill/>
+        <a:ln>
+          <a:noFill/>
+        </a:ln>
+        <a:effectLst/>
+      </c:spPr>
+      <c:txPr>
+        <a:bodyPr rot="0" spcFirstLastPara="1" vertOverflow="ellipsis" vert="horz" wrap="square" anchor="ctr" anchorCtr="1"/>
+        <a:lstStyle/>
+        <a:p>
+          <a:pPr>
+            <a:defRPr sz="1400" b="0" i="0" u="none" strike="noStrike" kern="1200" spc="0" baseline="0">
+              <a:solidFill>
+                <a:schemeClr val="tx1">
+                  <a:lumMod val="65000"/>
+                  <a:lumOff val="35000"/>
+                </a:schemeClr>
+              </a:solidFill>
+              <a:latin typeface="+mn-lt"/>
+              <a:ea typeface="+mn-ea"/>
+              <a:cs typeface="+mn-cs"/>
+            </a:defRPr>
+          </a:pPr>
+          <a:endParaRPr lang="en-US"/>
+        </a:p>
+      </c:txPr>
+    </c:title>
+    <c:autoTitleDeleted val="0"/>
+    <c:plotArea>
+      <c:layout/>
+      <c:scatterChart>
+        <c:scatterStyle val="smoothMarker"/>
+        <c:varyColors val="0"/>
+        <c:ser>
+          <c:idx val="0"/>
+          <c:order val="0"/>
+          <c:tx>
+            <c:v> MPI 1 Node</c:v>
+          </c:tx>
+          <c:spPr>
+            <a:ln w="19050" cap="rnd">
+              <a:solidFill>
+                <a:schemeClr val="accent1"/>
+              </a:solidFill>
+              <a:round/>
+            </a:ln>
+            <a:effectLst/>
+          </c:spPr>
+          <c:marker>
+            <c:symbol val="circle"/>
+            <c:size val="5"/>
+            <c:spPr>
+              <a:solidFill>
+                <a:schemeClr val="accent1"/>
+              </a:solidFill>
+              <a:ln w="9525">
+                <a:solidFill>
+                  <a:schemeClr val="accent1"/>
+                </a:solidFill>
+              </a:ln>
+              <a:effectLst/>
+            </c:spPr>
+          </c:marker>
+          <c:xVal>
+            <c:numLit>
+              <c:formatCode>General</c:formatCode>
+              <c:ptCount val="3"/>
+              <c:pt idx="0">
+                <c:v>2</c:v>
+              </c:pt>
+              <c:pt idx="1">
+                <c:v>4</c:v>
+              </c:pt>
+              <c:pt idx="2">
+                <c:v>8</c:v>
+              </c:pt>
+            </c:numLit>
+          </c:xVal>
+          <c:yVal>
+            <c:numLit>
+              <c:formatCode>General</c:formatCode>
+              <c:ptCount val="3"/>
+              <c:pt idx="0">
+                <c:v>2448511.855</c:v>
+              </c:pt>
+              <c:pt idx="1">
+                <c:v>1198931.825</c:v>
+              </c:pt>
+              <c:pt idx="2">
+                <c:v>745807.44519999996</c:v>
+              </c:pt>
+            </c:numLit>
+          </c:yVal>
+          <c:smooth val="1"/>
+          <c:extLst>
+            <c:ext xmlns:c16="http://schemas.microsoft.com/office/drawing/2014/chart" uri="{C3380CC4-5D6E-409C-BE32-E72D297353CC}">
+              <c16:uniqueId val="{00000000-6D87-49A5-B229-3C82C53E2EEA}"/>
+            </c:ext>
+          </c:extLst>
+        </c:ser>
+        <c:ser>
+          <c:idx val="1"/>
+          <c:order val="1"/>
+          <c:tx>
+            <c:v>MPI 2 Nodes</c:v>
+          </c:tx>
+          <c:spPr>
+            <a:ln w="19050" cap="rnd">
+              <a:solidFill>
+                <a:schemeClr val="accent2"/>
+              </a:solidFill>
+              <a:round/>
+            </a:ln>
+            <a:effectLst/>
+          </c:spPr>
+          <c:marker>
+            <c:symbol val="circle"/>
+            <c:size val="5"/>
+            <c:spPr>
+              <a:solidFill>
+                <a:schemeClr val="accent2"/>
+              </a:solidFill>
+              <a:ln w="9525">
+                <a:solidFill>
+                  <a:schemeClr val="accent2"/>
+                </a:solidFill>
+              </a:ln>
+              <a:effectLst/>
+            </c:spPr>
+          </c:marker>
+          <c:xVal>
+            <c:numLit>
+              <c:formatCode>General</c:formatCode>
+              <c:ptCount val="4"/>
+              <c:pt idx="0">
+                <c:v>1</c:v>
+              </c:pt>
+              <c:pt idx="1">
+                <c:v>2</c:v>
+              </c:pt>
+              <c:pt idx="2">
+                <c:v>4</c:v>
+              </c:pt>
+              <c:pt idx="3">
+                <c:v>8</c:v>
+              </c:pt>
+            </c:numLit>
+          </c:xVal>
+          <c:yVal>
+            <c:numLit>
+              <c:formatCode>General</c:formatCode>
+              <c:ptCount val="4"/>
+              <c:pt idx="0">
+                <c:v>2430192.8930000002</c:v>
+              </c:pt>
+              <c:pt idx="1">
+                <c:v>1284412.4890000001</c:v>
+              </c:pt>
+              <c:pt idx="2">
+                <c:v>943385.15300000005</c:v>
+              </c:pt>
+              <c:pt idx="3">
+                <c:v>450769.65620000003</c:v>
+              </c:pt>
+            </c:numLit>
+          </c:yVal>
+          <c:smooth val="1"/>
+          <c:extLst>
+            <c:ext xmlns:c16="http://schemas.microsoft.com/office/drawing/2014/chart" uri="{C3380CC4-5D6E-409C-BE32-E72D297353CC}">
+              <c16:uniqueId val="{00000001-6D87-49A5-B229-3C82C53E2EEA}"/>
+            </c:ext>
+          </c:extLst>
+        </c:ser>
+        <c:ser>
+          <c:idx val="2"/>
+          <c:order val="2"/>
+          <c:tx>
+            <c:v>MPI 4 Nodes</c:v>
+          </c:tx>
+          <c:spPr>
+            <a:ln w="19050" cap="rnd">
+              <a:solidFill>
+                <a:schemeClr val="accent3"/>
+              </a:solidFill>
+              <a:round/>
+            </a:ln>
+            <a:effectLst/>
+          </c:spPr>
+          <c:marker>
+            <c:symbol val="circle"/>
+            <c:size val="5"/>
+            <c:spPr>
+              <a:solidFill>
+                <a:schemeClr val="accent3"/>
+              </a:solidFill>
+              <a:ln w="9525">
+                <a:solidFill>
+                  <a:schemeClr val="accent3"/>
+                </a:solidFill>
+              </a:ln>
+              <a:effectLst/>
+            </c:spPr>
+          </c:marker>
+          <c:xVal>
+            <c:numLit>
+              <c:formatCode>General</c:formatCode>
+              <c:ptCount val="4"/>
+              <c:pt idx="0">
+                <c:v>1</c:v>
+              </c:pt>
+              <c:pt idx="1">
+                <c:v>2</c:v>
+              </c:pt>
+              <c:pt idx="2">
+                <c:v>4</c:v>
+              </c:pt>
+              <c:pt idx="3">
+                <c:v>8</c:v>
+              </c:pt>
+            </c:numLit>
+          </c:xVal>
+          <c:yVal>
+            <c:numLit>
+              <c:formatCode>General</c:formatCode>
+              <c:ptCount val="4"/>
+              <c:pt idx="0">
+                <c:v>1261922.666</c:v>
+              </c:pt>
+              <c:pt idx="1">
+                <c:v>702071.13280000002</c:v>
+              </c:pt>
+              <c:pt idx="2">
+                <c:v>405994.08799999999</c:v>
+              </c:pt>
+              <c:pt idx="3">
+                <c:v>251912.24720000001</c:v>
+              </c:pt>
+            </c:numLit>
+          </c:yVal>
+          <c:smooth val="1"/>
+          <c:extLst>
+            <c:ext xmlns:c16="http://schemas.microsoft.com/office/drawing/2014/chart" uri="{C3380CC4-5D6E-409C-BE32-E72D297353CC}">
+              <c16:uniqueId val="{00000002-6D87-49A5-B229-3C82C53E2EEA}"/>
+            </c:ext>
+          </c:extLst>
+        </c:ser>
+        <c:ser>
+          <c:idx val="3"/>
+          <c:order val="3"/>
+          <c:tx>
+            <c:v>MPI 8 Nodes</c:v>
+          </c:tx>
+          <c:spPr>
+            <a:ln w="19050" cap="rnd">
+              <a:solidFill>
+                <a:schemeClr val="accent4"/>
+              </a:solidFill>
+              <a:round/>
+            </a:ln>
+            <a:effectLst/>
+          </c:spPr>
+          <c:marker>
+            <c:symbol val="circle"/>
+            <c:size val="5"/>
+            <c:spPr>
+              <a:solidFill>
+                <a:schemeClr val="accent4"/>
+              </a:solidFill>
+              <a:ln w="9525">
+                <a:solidFill>
+                  <a:schemeClr val="accent4"/>
+                </a:solidFill>
+              </a:ln>
+              <a:effectLst/>
+            </c:spPr>
+          </c:marker>
+          <c:xVal>
+            <c:numLit>
+              <c:formatCode>General</c:formatCode>
+              <c:ptCount val="4"/>
+              <c:pt idx="0">
+                <c:v>1</c:v>
+              </c:pt>
+              <c:pt idx="1">
+                <c:v>2</c:v>
+              </c:pt>
+              <c:pt idx="2">
+                <c:v>4</c:v>
+              </c:pt>
+              <c:pt idx="3">
+                <c:v>8</c:v>
+              </c:pt>
+            </c:numLit>
+          </c:xVal>
+          <c:yVal>
+            <c:numLit>
+              <c:formatCode>General</c:formatCode>
+              <c:ptCount val="4"/>
+              <c:pt idx="0">
+                <c:v>673953.74800000002</c:v>
+              </c:pt>
+              <c:pt idx="1">
+                <c:v>387103.1594</c:v>
+              </c:pt>
+              <c:pt idx="2">
+                <c:v>257629.9768</c:v>
+              </c:pt>
+              <c:pt idx="3">
+                <c:v>122589.4923</c:v>
+              </c:pt>
+            </c:numLit>
+          </c:yVal>
+          <c:smooth val="1"/>
+          <c:extLst>
+            <c:ext xmlns:c16="http://schemas.microsoft.com/office/drawing/2014/chart" uri="{C3380CC4-5D6E-409C-BE32-E72D297353CC}">
+              <c16:uniqueId val="{00000003-6D87-49A5-B229-3C82C53E2EEA}"/>
+            </c:ext>
+          </c:extLst>
+        </c:ser>
+        <c:ser>
+          <c:idx val="4"/>
+          <c:order val="4"/>
+          <c:tx>
+            <c:v>OPENMP</c:v>
+          </c:tx>
+          <c:spPr>
+            <a:ln w="19050" cap="rnd">
+              <a:solidFill>
+                <a:schemeClr val="accent5"/>
+              </a:solidFill>
+              <a:round/>
+            </a:ln>
+            <a:effectLst/>
+          </c:spPr>
+          <c:marker>
+            <c:symbol val="circle"/>
+            <c:size val="5"/>
+            <c:spPr>
+              <a:solidFill>
+                <a:schemeClr val="accent5"/>
+              </a:solidFill>
+              <a:ln w="9525">
+                <a:solidFill>
+                  <a:schemeClr val="accent5"/>
+                </a:solidFill>
+              </a:ln>
+              <a:effectLst/>
+            </c:spPr>
+          </c:marker>
+          <c:xVal>
+            <c:numLit>
+              <c:formatCode>General</c:formatCode>
+              <c:ptCount val="4"/>
+              <c:pt idx="0">
+                <c:v>2</c:v>
+              </c:pt>
+              <c:pt idx="1">
+                <c:v>4</c:v>
+              </c:pt>
+              <c:pt idx="2">
+                <c:v>8</c:v>
+              </c:pt>
+              <c:pt idx="3">
+                <c:v>16</c:v>
+              </c:pt>
+            </c:numLit>
+          </c:xVal>
+          <c:yVal>
+            <c:numLit>
+              <c:formatCode>General</c:formatCode>
+              <c:ptCount val="4"/>
+              <c:pt idx="0">
+                <c:v>5929354.3269999996</c:v>
+              </c:pt>
+              <c:pt idx="1">
+                <c:v>3048689.4360000002</c:v>
+              </c:pt>
+              <c:pt idx="2">
+                <c:v>1499640.189</c:v>
+              </c:pt>
+              <c:pt idx="3">
+                <c:v>784306.64950000006</c:v>
+              </c:pt>
+            </c:numLit>
+          </c:yVal>
+          <c:smooth val="1"/>
+          <c:extLst>
+            <c:ext xmlns:c16="http://schemas.microsoft.com/office/drawing/2014/chart" uri="{C3380CC4-5D6E-409C-BE32-E72D297353CC}">
+              <c16:uniqueId val="{00000004-6D87-49A5-B229-3C82C53E2EEA}"/>
+            </c:ext>
+          </c:extLst>
+        </c:ser>
+        <c:ser>
+          <c:idx val="5"/>
+          <c:order val="5"/>
+          <c:tx>
+            <c:v>PTHREADS</c:v>
+          </c:tx>
+          <c:spPr>
+            <a:ln w="19050" cap="rnd">
+              <a:solidFill>
+                <a:schemeClr val="accent6"/>
+              </a:solidFill>
+              <a:round/>
+            </a:ln>
+            <a:effectLst/>
+          </c:spPr>
+          <c:marker>
+            <c:symbol val="circle"/>
+            <c:size val="5"/>
+            <c:spPr>
+              <a:solidFill>
+                <a:schemeClr val="accent6"/>
+              </a:solidFill>
+              <a:ln w="9525">
+                <a:solidFill>
+                  <a:schemeClr val="accent6"/>
+                </a:solidFill>
+              </a:ln>
+              <a:effectLst/>
+            </c:spPr>
+          </c:marker>
+          <c:xVal>
+            <c:numLit>
+              <c:formatCode>General</c:formatCode>
+              <c:ptCount val="4"/>
+              <c:pt idx="0">
+                <c:v>2</c:v>
+              </c:pt>
+              <c:pt idx="1">
+                <c:v>4</c:v>
+              </c:pt>
+              <c:pt idx="2">
+                <c:v>8</c:v>
+              </c:pt>
+              <c:pt idx="3">
+                <c:v>16</c:v>
+              </c:pt>
+            </c:numLit>
+          </c:xVal>
+          <c:yVal>
+            <c:numLit>
+              <c:formatCode>General</c:formatCode>
+              <c:ptCount val="4"/>
+              <c:pt idx="0">
+                <c:v>7430600.3700000001</c:v>
+              </c:pt>
+              <c:pt idx="1">
+                <c:v>3629459.219</c:v>
+              </c:pt>
+              <c:pt idx="2">
+                <c:v>1907212.8859999999</c:v>
+              </c:pt>
+              <c:pt idx="3">
+                <c:v>992055.62639999995</c:v>
+              </c:pt>
+            </c:numLit>
+          </c:yVal>
+          <c:smooth val="1"/>
+          <c:extLst>
+            <c:ext xmlns:c16="http://schemas.microsoft.com/office/drawing/2014/chart" uri="{C3380CC4-5D6E-409C-BE32-E72D297353CC}">
+              <c16:uniqueId val="{00000005-6D87-49A5-B229-3C82C53E2EEA}"/>
+            </c:ext>
+          </c:extLst>
+        </c:ser>
+        <c:dLbls>
+          <c:showLegendKey val="0"/>
+          <c:showVal val="0"/>
+          <c:showCatName val="0"/>
+          <c:showSerName val="0"/>
+          <c:showPercent val="0"/>
+          <c:showBubbleSize val="0"/>
+        </c:dLbls>
+        <c:axId val="1136211023"/>
+        <c:axId val="1136203535"/>
+      </c:scatterChart>
+      <c:valAx>
+        <c:axId val="1136211023"/>
+        <c:scaling>
+          <c:orientation val="minMax"/>
+        </c:scaling>
+        <c:delete val="0"/>
+        <c:axPos val="b"/>
+        <c:majorGridlines>
+          <c:spPr>
+            <a:ln w="9525" cap="flat" cmpd="sng" algn="ctr">
+              <a:solidFill>
+                <a:schemeClr val="tx1">
+                  <a:lumMod val="15000"/>
+                  <a:lumOff val="85000"/>
+                </a:schemeClr>
+              </a:solidFill>
+              <a:round/>
+            </a:ln>
+            <a:effectLst/>
+          </c:spPr>
+        </c:majorGridlines>
+        <c:title>
+          <c:tx>
+            <c:rich>
+              <a:bodyPr rot="0" spcFirstLastPara="1" vertOverflow="ellipsis" vert="horz" wrap="square" anchor="ctr" anchorCtr="1"/>
+              <a:lstStyle/>
+              <a:p>
+                <a:pPr>
+                  <a:defRPr sz="1000" b="0" i="0" u="none" strike="noStrike" kern="1200" baseline="0">
+                    <a:solidFill>
+                      <a:schemeClr val="tx1">
+                        <a:lumMod val="65000"/>
+                        <a:lumOff val="35000"/>
+                      </a:schemeClr>
+                    </a:solidFill>
+                    <a:latin typeface="+mn-lt"/>
+                    <a:ea typeface="+mn-ea"/>
+                    <a:cs typeface="+mn-cs"/>
+                  </a:defRPr>
+                </a:pPr>
+                <a:r>
+                  <a:rPr lang="en-US"/>
+                  <a:t>Tasks/Cores</a:t>
+                </a:r>
+              </a:p>
+            </c:rich>
+          </c:tx>
+          <c:overlay val="0"/>
+          <c:spPr>
+            <a:noFill/>
+            <a:ln>
+              <a:noFill/>
+            </a:ln>
+            <a:effectLst/>
+          </c:spPr>
+          <c:txPr>
+            <a:bodyPr rot="0" spcFirstLastPara="1" vertOverflow="ellipsis" vert="horz" wrap="square" anchor="ctr" anchorCtr="1"/>
+            <a:lstStyle/>
+            <a:p>
+              <a:pPr>
+                <a:defRPr sz="1000" b="0" i="0" u="none" strike="noStrike" kern="1200" baseline="0">
+                  <a:solidFill>
+                    <a:schemeClr val="tx1">
+                      <a:lumMod val="65000"/>
+                      <a:lumOff val="35000"/>
+                    </a:schemeClr>
+                  </a:solidFill>
+                  <a:latin typeface="+mn-lt"/>
+                  <a:ea typeface="+mn-ea"/>
+                  <a:cs typeface="+mn-cs"/>
+                </a:defRPr>
+              </a:pPr>
+              <a:endParaRPr lang="en-US"/>
+            </a:p>
+          </c:txPr>
+        </c:title>
+        <c:numFmt formatCode="General" sourceLinked="1"/>
+        <c:majorTickMark val="none"/>
+        <c:minorTickMark val="none"/>
+        <c:tickLblPos val="nextTo"/>
+        <c:spPr>
+          <a:noFill/>
+          <a:ln w="9525" cap="flat" cmpd="sng" algn="ctr">
+            <a:solidFill>
+              <a:schemeClr val="tx1">
+                <a:lumMod val="25000"/>
+                <a:lumOff val="75000"/>
+              </a:schemeClr>
+            </a:solidFill>
+            <a:round/>
+          </a:ln>
+          <a:effectLst/>
+        </c:spPr>
+        <c:txPr>
+          <a:bodyPr rot="-60000000" spcFirstLastPara="1" vertOverflow="ellipsis" vert="horz" wrap="square" anchor="ctr" anchorCtr="1"/>
+          <a:lstStyle/>
+          <a:p>
+            <a:pPr>
+              <a:defRPr sz="900" b="0" i="0" u="none" strike="noStrike" kern="1200" baseline="0">
+                <a:solidFill>
+                  <a:schemeClr val="tx1">
+                    <a:lumMod val="65000"/>
+                    <a:lumOff val="35000"/>
+                  </a:schemeClr>
+                </a:solidFill>
+                <a:latin typeface="+mn-lt"/>
+                <a:ea typeface="+mn-ea"/>
+                <a:cs typeface="+mn-cs"/>
+              </a:defRPr>
+            </a:pPr>
+            <a:endParaRPr lang="en-US"/>
+          </a:p>
+        </c:txPr>
+        <c:crossAx val="1136203535"/>
+        <c:crosses val="autoZero"/>
+        <c:crossBetween val="midCat"/>
+      </c:valAx>
+      <c:valAx>
+        <c:axId val="1136203535"/>
+        <c:scaling>
+          <c:orientation val="minMax"/>
+        </c:scaling>
+        <c:delete val="0"/>
+        <c:axPos val="l"/>
+        <c:majorGridlines>
+          <c:spPr>
+            <a:ln w="9525" cap="flat" cmpd="sng" algn="ctr">
+              <a:solidFill>
+                <a:schemeClr val="tx1">
+                  <a:lumMod val="15000"/>
+                  <a:lumOff val="85000"/>
+                </a:schemeClr>
+              </a:solidFill>
+              <a:round/>
+            </a:ln>
+            <a:effectLst/>
+          </c:spPr>
+        </c:majorGridlines>
+        <c:title>
+          <c:tx>
+            <c:rich>
+              <a:bodyPr rot="-5400000" spcFirstLastPara="1" vertOverflow="ellipsis" vert="horz" wrap="square" anchor="ctr" anchorCtr="1"/>
+              <a:lstStyle/>
+              <a:p>
+                <a:pPr>
+                  <a:defRPr sz="1000" b="0" i="0" u="none" strike="noStrike" kern="1200" baseline="0">
+                    <a:solidFill>
+                      <a:schemeClr val="tx1">
+                        <a:lumMod val="65000"/>
+                        <a:lumOff val="35000"/>
+                      </a:schemeClr>
+                    </a:solidFill>
+                    <a:latin typeface="+mn-lt"/>
+                    <a:ea typeface="+mn-ea"/>
+                    <a:cs typeface="+mn-cs"/>
+                  </a:defRPr>
+                </a:pPr>
+                <a:r>
+                  <a:rPr lang="en-US"/>
+                  <a:t>Run Time (ms)</a:t>
+                </a:r>
+              </a:p>
+            </c:rich>
+          </c:tx>
+          <c:overlay val="0"/>
+          <c:spPr>
+            <a:noFill/>
+            <a:ln>
+              <a:noFill/>
+            </a:ln>
+            <a:effectLst/>
+          </c:spPr>
+          <c:txPr>
+            <a:bodyPr rot="-5400000" spcFirstLastPara="1" vertOverflow="ellipsis" vert="horz" wrap="square" anchor="ctr" anchorCtr="1"/>
+            <a:lstStyle/>
+            <a:p>
+              <a:pPr>
+                <a:defRPr sz="1000" b="0" i="0" u="none" strike="noStrike" kern="1200" baseline="0">
+                  <a:solidFill>
+                    <a:schemeClr val="tx1">
+                      <a:lumMod val="65000"/>
+                      <a:lumOff val="35000"/>
+                    </a:schemeClr>
+                  </a:solidFill>
+                  <a:latin typeface="+mn-lt"/>
+                  <a:ea typeface="+mn-ea"/>
+                  <a:cs typeface="+mn-cs"/>
+                </a:defRPr>
+              </a:pPr>
+              <a:endParaRPr lang="en-US"/>
+            </a:p>
+          </c:txPr>
+        </c:title>
+        <c:numFmt formatCode="General" sourceLinked="1"/>
+        <c:majorTickMark val="none"/>
+        <c:minorTickMark val="none"/>
+        <c:tickLblPos val="nextTo"/>
+        <c:spPr>
+          <a:noFill/>
+          <a:ln w="9525" cap="flat" cmpd="sng" algn="ctr">
+            <a:solidFill>
+              <a:schemeClr val="tx1">
+                <a:lumMod val="25000"/>
+                <a:lumOff val="75000"/>
+              </a:schemeClr>
+            </a:solidFill>
+            <a:round/>
+          </a:ln>
+          <a:effectLst/>
+        </c:spPr>
+        <c:txPr>
+          <a:bodyPr rot="-60000000" spcFirstLastPara="1" vertOverflow="ellipsis" vert="horz" wrap="square" anchor="ctr" anchorCtr="1"/>
+          <a:lstStyle/>
+          <a:p>
+            <a:pPr>
+              <a:defRPr sz="900" b="0" i="0" u="none" strike="noStrike" kern="1200" baseline="0">
+                <a:solidFill>
+                  <a:schemeClr val="tx1">
+                    <a:lumMod val="65000"/>
+                    <a:lumOff val="35000"/>
+                  </a:schemeClr>
+                </a:solidFill>
+                <a:latin typeface="+mn-lt"/>
+                <a:ea typeface="+mn-ea"/>
+                <a:cs typeface="+mn-cs"/>
+              </a:defRPr>
+            </a:pPr>
+            <a:endParaRPr lang="en-US"/>
+          </a:p>
+        </c:txPr>
+        <c:crossAx val="1136211023"/>
+        <c:crosses val="autoZero"/>
+        <c:crossBetween val="midCat"/>
+      </c:valAx>
+      <c:spPr>
+        <a:noFill/>
+        <a:ln>
+          <a:noFill/>
+        </a:ln>
+        <a:effectLst/>
+      </c:spPr>
+    </c:plotArea>
+    <c:legend>
+      <c:legendPos val="r"/>
+      <c:overlay val="0"/>
+      <c:spPr>
+        <a:noFill/>
+        <a:ln>
+          <a:noFill/>
+        </a:ln>
+        <a:effectLst/>
+      </c:spPr>
+      <c:txPr>
+        <a:bodyPr rot="0" spcFirstLastPara="1" vertOverflow="ellipsis" vert="horz" wrap="square" anchor="ctr" anchorCtr="1"/>
+        <a:lstStyle/>
+        <a:p>
+          <a:pPr>
+            <a:defRPr sz="900" b="0" i="0" u="none" strike="noStrike" kern="1200" baseline="0">
+              <a:solidFill>
+                <a:schemeClr val="tx1">
+                  <a:lumMod val="65000"/>
+                  <a:lumOff val="35000"/>
+                </a:schemeClr>
+              </a:solidFill>
+              <a:latin typeface="+mn-lt"/>
+              <a:ea typeface="+mn-ea"/>
+              <a:cs typeface="+mn-cs"/>
+            </a:defRPr>
+          </a:pPr>
+          <a:endParaRPr lang="en-US"/>
+        </a:p>
+      </c:txPr>
+    </c:legend>
+    <c:plotVisOnly val="1"/>
+    <c:dispBlanksAs val="gap"/>
+    <c:showDLblsOverMax val="0"/>
+  </c:chart>
+  <c:spPr>
+    <a:solidFill>
+      <a:schemeClr val="bg1"/>
+    </a:solidFill>
+    <a:ln w="9525" cap="flat" cmpd="sng" algn="ctr">
+      <a:solidFill>
+        <a:schemeClr val="tx1">
+          <a:lumMod val="15000"/>
+          <a:lumOff val="85000"/>
+        </a:schemeClr>
+      </a:solidFill>
+      <a:round/>
+    </a:ln>
+    <a:effectLst/>
+  </c:spPr>
+  <c:txPr>
+    <a:bodyPr/>
+    <a:lstStyle/>
+    <a:p>
+      <a:pPr>
+        <a:defRPr/>
+      </a:pPr>
+      <a:endParaRPr lang="en-US"/>
+    </a:p>
+  </c:txPr>
+  <c:externalData r:id="rId4">
+    <c:autoUpdate val="0"/>
+  </c:externalData>
+</c:chartSpace>
+</file>
+
 <file path=word/charts/colors1.xml><?xml version="1.0" encoding="utf-8"?>
 <cs:colorStyle xmlns:cs="http://schemas.microsoft.com/office/drawing/2012/chartStyle" xmlns:a="http://schemas.openxmlformats.org/drawingml/2006/main" meth="cycle" id="10">
   <a:schemeClr val="accent1"/>
@@ -4952,6 +6895,86 @@
 </cs:colorStyle>
 </file>
 
+<file path=word/charts/colors3.xml><?xml version="1.0" encoding="utf-8"?>
+<cs:colorStyle xmlns:cs="http://schemas.microsoft.com/office/drawing/2012/chartStyle" xmlns:a="http://schemas.openxmlformats.org/drawingml/2006/main" meth="cycle" id="10">
+  <a:schemeClr val="accent1"/>
+  <a:schemeClr val="accent2"/>
+  <a:schemeClr val="accent3"/>
+  <a:schemeClr val="accent4"/>
+  <a:schemeClr val="accent5"/>
+  <a:schemeClr val="accent6"/>
+  <cs:variation/>
+  <cs:variation>
+    <a:lumMod val="60000"/>
+  </cs:variation>
+  <cs:variation>
+    <a:lumMod val="80000"/>
+    <a:lumOff val="20000"/>
+  </cs:variation>
+  <cs:variation>
+    <a:lumMod val="80000"/>
+  </cs:variation>
+  <cs:variation>
+    <a:lumMod val="60000"/>
+    <a:lumOff val="40000"/>
+  </cs:variation>
+  <cs:variation>
+    <a:lumMod val="50000"/>
+  </cs:variation>
+  <cs:variation>
+    <a:lumMod val="70000"/>
+    <a:lumOff val="30000"/>
+  </cs:variation>
+  <cs:variation>
+    <a:lumMod val="70000"/>
+  </cs:variation>
+  <cs:variation>
+    <a:lumMod val="50000"/>
+    <a:lumOff val="50000"/>
+  </cs:variation>
+</cs:colorStyle>
+</file>
+
+<file path=word/charts/colors4.xml><?xml version="1.0" encoding="utf-8"?>
+<cs:colorStyle xmlns:cs="http://schemas.microsoft.com/office/drawing/2012/chartStyle" xmlns:a="http://schemas.openxmlformats.org/drawingml/2006/main" meth="cycle" id="10">
+  <a:schemeClr val="accent1"/>
+  <a:schemeClr val="accent2"/>
+  <a:schemeClr val="accent3"/>
+  <a:schemeClr val="accent4"/>
+  <a:schemeClr val="accent5"/>
+  <a:schemeClr val="accent6"/>
+  <cs:variation/>
+  <cs:variation>
+    <a:lumMod val="60000"/>
+  </cs:variation>
+  <cs:variation>
+    <a:lumMod val="80000"/>
+    <a:lumOff val="20000"/>
+  </cs:variation>
+  <cs:variation>
+    <a:lumMod val="80000"/>
+  </cs:variation>
+  <cs:variation>
+    <a:lumMod val="60000"/>
+    <a:lumOff val="40000"/>
+  </cs:variation>
+  <cs:variation>
+    <a:lumMod val="50000"/>
+  </cs:variation>
+  <cs:variation>
+    <a:lumMod val="70000"/>
+    <a:lumOff val="30000"/>
+  </cs:variation>
+  <cs:variation>
+    <a:lumMod val="70000"/>
+  </cs:variation>
+  <cs:variation>
+    <a:lumMod val="50000"/>
+    <a:lumOff val="50000"/>
+  </cs:variation>
+</cs:colorStyle>
+</file>
+
 <file path=word/charts/style1.xml><?xml version="1.0" encoding="utf-8"?>
 <cs:chartStyle xmlns:cs="http://schemas.microsoft.com/office/drawing/2012/chartStyle" xmlns:a="http://schemas.openxmlformats.org/drawingml/2006/main" id="240">
   <cs:axisTitle>
@@ -5469,6 +7492,1038 @@
 </file>
 
 <file path=word/charts/style2.xml><?xml version="1.0" encoding="utf-8"?>
+<cs:chartStyle xmlns:cs="http://schemas.microsoft.com/office/drawing/2012/chartStyle" xmlns:a="http://schemas.openxmlformats.org/drawingml/2006/main" id="240">
+  <cs:axisTitle>
+    <cs:lnRef idx="0"/>
+    <cs:fillRef idx="0"/>
+    <cs:effectRef idx="0"/>
+    <cs:fontRef idx="minor">
+      <a:schemeClr val="tx1">
+        <a:lumMod val="65000"/>
+        <a:lumOff val="35000"/>
+      </a:schemeClr>
+    </cs:fontRef>
+    <cs:defRPr sz="1000" kern="1200"/>
+  </cs:axisTitle>
+  <cs:categoryAxis>
+    <cs:lnRef idx="0"/>
+    <cs:fillRef idx="0"/>
+    <cs:effectRef idx="0"/>
+    <cs:fontRef idx="minor">
+      <a:schemeClr val="tx1">
+        <a:lumMod val="65000"/>
+        <a:lumOff val="35000"/>
+      </a:schemeClr>
+    </cs:fontRef>
+    <cs:spPr>
+      <a:ln w="9525" cap="flat" cmpd="sng" algn="ctr">
+        <a:solidFill>
+          <a:schemeClr val="tx1">
+            <a:lumMod val="25000"/>
+            <a:lumOff val="75000"/>
+          </a:schemeClr>
+        </a:solidFill>
+        <a:round/>
+      </a:ln>
+    </cs:spPr>
+    <cs:defRPr sz="900" kern="1200"/>
+  </cs:categoryAxis>
+  <cs:chartArea mods="allowNoFillOverride allowNoLineOverride">
+    <cs:lnRef idx="0"/>
+    <cs:fillRef idx="0"/>
+    <cs:effectRef idx="0"/>
+    <cs:fontRef idx="minor">
+      <a:schemeClr val="tx1"/>
+    </cs:fontRef>
+    <cs:spPr>
+      <a:solidFill>
+        <a:schemeClr val="bg1"/>
+      </a:solidFill>
+      <a:ln w="9525" cap="flat" cmpd="sng" algn="ctr">
+        <a:solidFill>
+          <a:schemeClr val="tx1">
+            <a:lumMod val="15000"/>
+            <a:lumOff val="85000"/>
+          </a:schemeClr>
+        </a:solidFill>
+        <a:round/>
+      </a:ln>
+    </cs:spPr>
+    <cs:defRPr sz="1000" kern="1200"/>
+  </cs:chartArea>
+  <cs:dataLabel>
+    <cs:lnRef idx="0"/>
+    <cs:fillRef idx="0"/>
+    <cs:effectRef idx="0"/>
+    <cs:fontRef idx="minor">
+      <a:schemeClr val="tx1">
+        <a:lumMod val="75000"/>
+        <a:lumOff val="25000"/>
+      </a:schemeClr>
+    </cs:fontRef>
+    <cs:defRPr sz="900" kern="1200"/>
+  </cs:dataLabel>
+  <cs:dataLabelCallout>
+    <cs:lnRef idx="0"/>
+    <cs:fillRef idx="0"/>
+    <cs:effectRef idx="0"/>
+    <cs:fontRef idx="minor">
+      <a:schemeClr val="dk1">
+        <a:lumMod val="65000"/>
+        <a:lumOff val="35000"/>
+      </a:schemeClr>
+    </cs:fontRef>
+    <cs:spPr>
+      <a:solidFill>
+        <a:schemeClr val="lt1"/>
+      </a:solidFill>
+      <a:ln>
+        <a:solidFill>
+          <a:schemeClr val="dk1">
+            <a:lumMod val="25000"/>
+            <a:lumOff val="75000"/>
+          </a:schemeClr>
+        </a:solidFill>
+      </a:ln>
+    </cs:spPr>
+    <cs:defRPr sz="900" kern="1200"/>
+    <cs:bodyPr rot="0" spcFirstLastPara="1" vertOverflow="clip" horzOverflow="clip" vert="horz" wrap="square" lIns="36576" tIns="18288" rIns="36576" bIns="18288" anchor="ctr" anchorCtr="1">
+      <a:spAutoFit/>
+    </cs:bodyPr>
+  </cs:dataLabelCallout>
+  <cs:dataPoint>
+    <cs:lnRef idx="0"/>
+    <cs:fillRef idx="1">
+      <cs:styleClr val="auto"/>
+    </cs:fillRef>
+    <cs:effectRef idx="0"/>
+    <cs:fontRef idx="minor">
+      <a:schemeClr val="tx1"/>
+    </cs:fontRef>
+  </cs:dataPoint>
+  <cs:dataPoint3D>
+    <cs:lnRef idx="0"/>
+    <cs:fillRef idx="1">
+      <cs:styleClr val="auto"/>
+    </cs:fillRef>
+    <cs:effectRef idx="0"/>
+    <cs:fontRef idx="minor">
+      <a:schemeClr val="tx1"/>
+    </cs:fontRef>
+  </cs:dataPoint3D>
+  <cs:dataPointLine>
+    <cs:lnRef idx="0">
+      <cs:styleClr val="auto"/>
+    </cs:lnRef>
+    <cs:fillRef idx="1"/>
+    <cs:effectRef idx="0"/>
+    <cs:fontRef idx="minor">
+      <a:schemeClr val="tx1"/>
+    </cs:fontRef>
+    <cs:spPr>
+      <a:ln w="19050" cap="rnd">
+        <a:solidFill>
+          <a:schemeClr val="phClr"/>
+        </a:solidFill>
+        <a:round/>
+      </a:ln>
+    </cs:spPr>
+  </cs:dataPointLine>
+  <cs:dataPointMarker>
+    <cs:lnRef idx="0">
+      <cs:styleClr val="auto"/>
+    </cs:lnRef>
+    <cs:fillRef idx="1">
+      <cs:styleClr val="auto"/>
+    </cs:fillRef>
+    <cs:effectRef idx="0"/>
+    <cs:fontRef idx="minor">
+      <a:schemeClr val="tx1"/>
+    </cs:fontRef>
+    <cs:spPr>
+      <a:ln w="9525">
+        <a:solidFill>
+          <a:schemeClr val="phClr"/>
+        </a:solidFill>
+      </a:ln>
+    </cs:spPr>
+  </cs:dataPointMarker>
+  <cs:dataPointMarkerLayout symbol="circle" size="5"/>
+  <cs:dataPointWireframe>
+    <cs:lnRef idx="0">
+      <cs:styleClr val="auto"/>
+    </cs:lnRef>
+    <cs:fillRef idx="0"/>
+    <cs:effectRef idx="0"/>
+    <cs:fontRef idx="minor">
+      <a:schemeClr val="dk1"/>
+    </cs:fontRef>
+    <cs:spPr>
+      <a:ln w="9525" cap="rnd">
+        <a:solidFill>
+          <a:schemeClr val="phClr"/>
+        </a:solidFill>
+        <a:round/>
+      </a:ln>
+    </cs:spPr>
+  </cs:dataPointWireframe>
+  <cs:dataTable>
+    <cs:lnRef idx="0"/>
+    <cs:fillRef idx="0"/>
+    <cs:effectRef idx="0"/>
+    <cs:fontRef idx="minor">
+      <a:schemeClr val="tx1">
+        <a:lumMod val="65000"/>
+        <a:lumOff val="35000"/>
+      </a:schemeClr>
+    </cs:fontRef>
+    <cs:spPr>
+      <a:noFill/>
+      <a:ln w="9525" cap="flat" cmpd="sng" algn="ctr">
+        <a:solidFill>
+          <a:schemeClr val="tx1">
+            <a:lumMod val="15000"/>
+            <a:lumOff val="85000"/>
+          </a:schemeClr>
+        </a:solidFill>
+        <a:round/>
+      </a:ln>
+    </cs:spPr>
+    <cs:defRPr sz="900" kern="1200"/>
+  </cs:dataTable>
+  <cs:downBar>
+    <cs:lnRef idx="0"/>
+    <cs:fillRef idx="0"/>
+    <cs:effectRef idx="0"/>
+    <cs:fontRef idx="minor">
+      <a:schemeClr val="tx1"/>
+    </cs:fontRef>
+    <cs:spPr>
+      <a:solidFill>
+        <a:schemeClr val="dk1">
+          <a:lumMod val="75000"/>
+          <a:lumOff val="25000"/>
+        </a:schemeClr>
+      </a:solidFill>
+      <a:ln w="9525" cap="flat" cmpd="sng" algn="ctr">
+        <a:solidFill>
+          <a:schemeClr val="tx1">
+            <a:lumMod val="65000"/>
+            <a:lumOff val="35000"/>
+          </a:schemeClr>
+        </a:solidFill>
+        <a:round/>
+      </a:ln>
+    </cs:spPr>
+  </cs:downBar>
+  <cs:dropLine>
+    <cs:lnRef idx="0"/>
+    <cs:fillRef idx="0"/>
+    <cs:effectRef idx="0"/>
+    <cs:fontRef idx="minor">
+      <a:schemeClr val="tx1"/>
+    </cs:fontRef>
+    <cs:spPr>
+      <a:ln w="9525" cap="flat" cmpd="sng" algn="ctr">
+        <a:solidFill>
+          <a:schemeClr val="tx1">
+            <a:lumMod val="35000"/>
+            <a:lumOff val="65000"/>
+          </a:schemeClr>
+        </a:solidFill>
+        <a:round/>
+      </a:ln>
+    </cs:spPr>
+  </cs:dropLine>
+  <cs:errorBar>
+    <cs:lnRef idx="0"/>
+    <cs:fillRef idx="0"/>
+    <cs:effectRef idx="0"/>
+    <cs:fontRef idx="minor">
+      <a:schemeClr val="tx1"/>
+    </cs:fontRef>
+    <cs:spPr>
+      <a:ln w="9525" cap="flat" cmpd="sng" algn="ctr">
+        <a:solidFill>
+          <a:schemeClr val="tx1">
+            <a:lumMod val="65000"/>
+            <a:lumOff val="35000"/>
+          </a:schemeClr>
+        </a:solidFill>
+        <a:round/>
+      </a:ln>
+    </cs:spPr>
+  </cs:errorBar>
+  <cs:floor>
+    <cs:lnRef idx="0"/>
+    <cs:fillRef idx="0"/>
+    <cs:effectRef idx="0"/>
+    <cs:fontRef idx="minor">
+      <a:schemeClr val="tx1"/>
+    </cs:fontRef>
+    <cs:spPr>
+      <a:noFill/>
+      <a:ln>
+        <a:noFill/>
+      </a:ln>
+    </cs:spPr>
+  </cs:floor>
+  <cs:gridlineMajor>
+    <cs:lnRef idx="0"/>
+    <cs:fillRef idx="0"/>
+    <cs:effectRef idx="0"/>
+    <cs:fontRef idx="minor">
+      <a:schemeClr val="tx1"/>
+    </cs:fontRef>
+    <cs:spPr>
+      <a:ln w="9525" cap="flat" cmpd="sng" algn="ctr">
+        <a:solidFill>
+          <a:schemeClr val="tx1">
+            <a:lumMod val="15000"/>
+            <a:lumOff val="85000"/>
+          </a:schemeClr>
+        </a:solidFill>
+        <a:round/>
+      </a:ln>
+    </cs:spPr>
+  </cs:gridlineMajor>
+  <cs:gridlineMinor>
+    <cs:lnRef idx="0"/>
+    <cs:fillRef idx="0"/>
+    <cs:effectRef idx="0"/>
+    <cs:fontRef idx="minor">
+      <a:schemeClr val="tx1"/>
+    </cs:fontRef>
+    <cs:spPr>
+      <a:ln w="9525" cap="flat" cmpd="sng" algn="ctr">
+        <a:solidFill>
+          <a:schemeClr val="tx1">
+            <a:lumMod val="5000"/>
+            <a:lumOff val="95000"/>
+          </a:schemeClr>
+        </a:solidFill>
+        <a:round/>
+      </a:ln>
+    </cs:spPr>
+  </cs:gridlineMinor>
+  <cs:hiLoLine>
+    <cs:lnRef idx="0"/>
+    <cs:fillRef idx="0"/>
+    <cs:effectRef idx="0"/>
+    <cs:fontRef idx="minor">
+      <a:schemeClr val="tx1"/>
+    </cs:fontRef>
+    <cs:spPr>
+      <a:ln w="9525" cap="flat" cmpd="sng" algn="ctr">
+        <a:solidFill>
+          <a:schemeClr val="tx1">
+            <a:lumMod val="50000"/>
+            <a:lumOff val="50000"/>
+          </a:schemeClr>
+        </a:solidFill>
+        <a:round/>
+      </a:ln>
+    </cs:spPr>
+  </cs:hiLoLine>
+  <cs:leaderLine>
+    <cs:lnRef idx="0"/>
+    <cs:fillRef idx="0"/>
+    <cs:effectRef idx="0"/>
+    <cs:fontRef idx="minor">
+      <a:schemeClr val="tx1"/>
+    </cs:fontRef>
+    <cs:spPr>
+      <a:ln w="9525" cap="flat" cmpd="sng" algn="ctr">
+        <a:solidFill>
+          <a:schemeClr val="tx1">
+            <a:lumMod val="35000"/>
+            <a:lumOff val="65000"/>
+          </a:schemeClr>
+        </a:solidFill>
+        <a:round/>
+      </a:ln>
+    </cs:spPr>
+  </cs:leaderLine>
+  <cs:legend>
+    <cs:lnRef idx="0"/>
+    <cs:fillRef idx="0"/>
+    <cs:effectRef idx="0"/>
+    <cs:fontRef idx="minor">
+      <a:schemeClr val="tx1">
+        <a:lumMod val="65000"/>
+        <a:lumOff val="35000"/>
+      </a:schemeClr>
+    </cs:fontRef>
+    <cs:defRPr sz="900" kern="1200"/>
+  </cs:legend>
+  <cs:plotArea mods="allowNoFillOverride allowNoLineOverride">
+    <cs:lnRef idx="0"/>
+    <cs:fillRef idx="0"/>
+    <cs:effectRef idx="0"/>
+    <cs:fontRef idx="minor">
+      <a:schemeClr val="tx1"/>
+    </cs:fontRef>
+  </cs:plotArea>
+  <cs:plotArea3D mods="allowNoFillOverride allowNoLineOverride">
+    <cs:lnRef idx="0"/>
+    <cs:fillRef idx="0"/>
+    <cs:effectRef idx="0"/>
+    <cs:fontRef idx="minor">
+      <a:schemeClr val="tx1"/>
+    </cs:fontRef>
+  </cs:plotArea3D>
+  <cs:seriesAxis>
+    <cs:lnRef idx="0"/>
+    <cs:fillRef idx="0"/>
+    <cs:effectRef idx="0"/>
+    <cs:fontRef idx="minor">
+      <a:schemeClr val="tx1">
+        <a:lumMod val="65000"/>
+        <a:lumOff val="35000"/>
+      </a:schemeClr>
+    </cs:fontRef>
+    <cs:defRPr sz="900" kern="1200"/>
+  </cs:seriesAxis>
+  <cs:seriesLine>
+    <cs:lnRef idx="0"/>
+    <cs:fillRef idx="0"/>
+    <cs:effectRef idx="0"/>
+    <cs:fontRef idx="minor">
+      <a:schemeClr val="tx1"/>
+    </cs:fontRef>
+    <cs:spPr>
+      <a:ln w="9525" cap="flat" cmpd="sng" algn="ctr">
+        <a:solidFill>
+          <a:schemeClr val="tx1">
+            <a:lumMod val="35000"/>
+            <a:lumOff val="65000"/>
+          </a:schemeClr>
+        </a:solidFill>
+        <a:round/>
+      </a:ln>
+    </cs:spPr>
+  </cs:seriesLine>
+  <cs:title>
+    <cs:lnRef idx="0"/>
+    <cs:fillRef idx="0"/>
+    <cs:effectRef idx="0"/>
+    <cs:fontRef idx="minor">
+      <a:schemeClr val="tx1">
+        <a:lumMod val="65000"/>
+        <a:lumOff val="35000"/>
+      </a:schemeClr>
+    </cs:fontRef>
+    <cs:defRPr sz="1400" b="0" kern="1200" spc="0" baseline="0"/>
+  </cs:title>
+  <cs:trendline>
+    <cs:lnRef idx="0">
+      <cs:styleClr val="auto"/>
+    </cs:lnRef>
+    <cs:fillRef idx="0"/>
+    <cs:effectRef idx="0"/>
+    <cs:fontRef idx="minor">
+      <a:schemeClr val="tx1"/>
+    </cs:fontRef>
+    <cs:spPr>
+      <a:ln w="19050" cap="rnd">
+        <a:solidFill>
+          <a:schemeClr val="phClr"/>
+        </a:solidFill>
+        <a:prstDash val="sysDot"/>
+      </a:ln>
+    </cs:spPr>
+  </cs:trendline>
+  <cs:trendlineLabel>
+    <cs:lnRef idx="0"/>
+    <cs:fillRef idx="0"/>
+    <cs:effectRef idx="0"/>
+    <cs:fontRef idx="minor">
+      <a:schemeClr val="tx1">
+        <a:lumMod val="65000"/>
+        <a:lumOff val="35000"/>
+      </a:schemeClr>
+    </cs:fontRef>
+    <cs:defRPr sz="900" kern="1200"/>
+  </cs:trendlineLabel>
+  <cs:upBar>
+    <cs:lnRef idx="0"/>
+    <cs:fillRef idx="0"/>
+    <cs:effectRef idx="0"/>
+    <cs:fontRef idx="minor">
+      <a:schemeClr val="tx1"/>
+    </cs:fontRef>
+    <cs:spPr>
+      <a:solidFill>
+        <a:schemeClr val="lt1"/>
+      </a:solidFill>
+      <a:ln w="9525" cap="flat" cmpd="sng" algn="ctr">
+        <a:solidFill>
+          <a:schemeClr val="tx1">
+            <a:lumMod val="65000"/>
+            <a:lumOff val="35000"/>
+          </a:schemeClr>
+        </a:solidFill>
+        <a:round/>
+      </a:ln>
+    </cs:spPr>
+  </cs:upBar>
+  <cs:valueAxis>
+    <cs:lnRef idx="0"/>
+    <cs:fillRef idx="0"/>
+    <cs:effectRef idx="0"/>
+    <cs:fontRef idx="minor">
+      <a:schemeClr val="tx1">
+        <a:lumMod val="65000"/>
+        <a:lumOff val="35000"/>
+      </a:schemeClr>
+    </cs:fontRef>
+    <cs:spPr>
+      <a:ln w="9525" cap="flat" cmpd="sng" algn="ctr">
+        <a:solidFill>
+          <a:schemeClr val="tx1">
+            <a:lumMod val="25000"/>
+            <a:lumOff val="75000"/>
+          </a:schemeClr>
+        </a:solidFill>
+        <a:round/>
+      </a:ln>
+    </cs:spPr>
+    <cs:defRPr sz="900" kern="1200"/>
+  </cs:valueAxis>
+  <cs:wall>
+    <cs:lnRef idx="0"/>
+    <cs:fillRef idx="0"/>
+    <cs:effectRef idx="0"/>
+    <cs:fontRef idx="minor">
+      <a:schemeClr val="tx1"/>
+    </cs:fontRef>
+    <cs:spPr>
+      <a:noFill/>
+      <a:ln>
+        <a:noFill/>
+      </a:ln>
+    </cs:spPr>
+  </cs:wall>
+</cs:chartStyle>
+</file>
+
+<file path=word/charts/style3.xml><?xml version="1.0" encoding="utf-8"?>
+<cs:chartStyle xmlns:cs="http://schemas.microsoft.com/office/drawing/2012/chartStyle" xmlns:a="http://schemas.openxmlformats.org/drawingml/2006/main" id="240">
+  <cs:axisTitle>
+    <cs:lnRef idx="0"/>
+    <cs:fillRef idx="0"/>
+    <cs:effectRef idx="0"/>
+    <cs:fontRef idx="minor">
+      <a:schemeClr val="tx1">
+        <a:lumMod val="65000"/>
+        <a:lumOff val="35000"/>
+      </a:schemeClr>
+    </cs:fontRef>
+    <cs:defRPr sz="1000" kern="1200"/>
+  </cs:axisTitle>
+  <cs:categoryAxis>
+    <cs:lnRef idx="0"/>
+    <cs:fillRef idx="0"/>
+    <cs:effectRef idx="0"/>
+    <cs:fontRef idx="minor">
+      <a:schemeClr val="tx1">
+        <a:lumMod val="65000"/>
+        <a:lumOff val="35000"/>
+      </a:schemeClr>
+    </cs:fontRef>
+    <cs:spPr>
+      <a:ln w="9525" cap="flat" cmpd="sng" algn="ctr">
+        <a:solidFill>
+          <a:schemeClr val="tx1">
+            <a:lumMod val="25000"/>
+            <a:lumOff val="75000"/>
+          </a:schemeClr>
+        </a:solidFill>
+        <a:round/>
+      </a:ln>
+    </cs:spPr>
+    <cs:defRPr sz="900" kern="1200"/>
+  </cs:categoryAxis>
+  <cs:chartArea mods="allowNoFillOverride allowNoLineOverride">
+    <cs:lnRef idx="0"/>
+    <cs:fillRef idx="0"/>
+    <cs:effectRef idx="0"/>
+    <cs:fontRef idx="minor">
+      <a:schemeClr val="tx1"/>
+    </cs:fontRef>
+    <cs:spPr>
+      <a:solidFill>
+        <a:schemeClr val="bg1"/>
+      </a:solidFill>
+      <a:ln w="9525" cap="flat" cmpd="sng" algn="ctr">
+        <a:solidFill>
+          <a:schemeClr val="tx1">
+            <a:lumMod val="15000"/>
+            <a:lumOff val="85000"/>
+          </a:schemeClr>
+        </a:solidFill>
+        <a:round/>
+      </a:ln>
+    </cs:spPr>
+    <cs:defRPr sz="1000" kern="1200"/>
+  </cs:chartArea>
+  <cs:dataLabel>
+    <cs:lnRef idx="0"/>
+    <cs:fillRef idx="0"/>
+    <cs:effectRef idx="0"/>
+    <cs:fontRef idx="minor">
+      <a:schemeClr val="tx1">
+        <a:lumMod val="75000"/>
+        <a:lumOff val="25000"/>
+      </a:schemeClr>
+    </cs:fontRef>
+    <cs:defRPr sz="900" kern="1200"/>
+  </cs:dataLabel>
+  <cs:dataLabelCallout>
+    <cs:lnRef idx="0"/>
+    <cs:fillRef idx="0"/>
+    <cs:effectRef idx="0"/>
+    <cs:fontRef idx="minor">
+      <a:schemeClr val="dk1">
+        <a:lumMod val="65000"/>
+        <a:lumOff val="35000"/>
+      </a:schemeClr>
+    </cs:fontRef>
+    <cs:spPr>
+      <a:solidFill>
+        <a:schemeClr val="lt1"/>
+      </a:solidFill>
+      <a:ln>
+        <a:solidFill>
+          <a:schemeClr val="dk1">
+            <a:lumMod val="25000"/>
+            <a:lumOff val="75000"/>
+          </a:schemeClr>
+        </a:solidFill>
+      </a:ln>
+    </cs:spPr>
+    <cs:defRPr sz="900" kern="1200"/>
+    <cs:bodyPr rot="0" spcFirstLastPara="1" vertOverflow="clip" horzOverflow="clip" vert="horz" wrap="square" lIns="36576" tIns="18288" rIns="36576" bIns="18288" anchor="ctr" anchorCtr="1">
+      <a:spAutoFit/>
+    </cs:bodyPr>
+  </cs:dataLabelCallout>
+  <cs:dataPoint>
+    <cs:lnRef idx="0"/>
+    <cs:fillRef idx="1">
+      <cs:styleClr val="auto"/>
+    </cs:fillRef>
+    <cs:effectRef idx="0"/>
+    <cs:fontRef idx="minor">
+      <a:schemeClr val="tx1"/>
+    </cs:fontRef>
+  </cs:dataPoint>
+  <cs:dataPoint3D>
+    <cs:lnRef idx="0"/>
+    <cs:fillRef idx="1">
+      <cs:styleClr val="auto"/>
+    </cs:fillRef>
+    <cs:effectRef idx="0"/>
+    <cs:fontRef idx="minor">
+      <a:schemeClr val="tx1"/>
+    </cs:fontRef>
+  </cs:dataPoint3D>
+  <cs:dataPointLine>
+    <cs:lnRef idx="0">
+      <cs:styleClr val="auto"/>
+    </cs:lnRef>
+    <cs:fillRef idx="1"/>
+    <cs:effectRef idx="0"/>
+    <cs:fontRef idx="minor">
+      <a:schemeClr val="tx1"/>
+    </cs:fontRef>
+    <cs:spPr>
+      <a:ln w="19050" cap="rnd">
+        <a:solidFill>
+          <a:schemeClr val="phClr"/>
+        </a:solidFill>
+        <a:round/>
+      </a:ln>
+    </cs:spPr>
+  </cs:dataPointLine>
+  <cs:dataPointMarker>
+    <cs:lnRef idx="0">
+      <cs:styleClr val="auto"/>
+    </cs:lnRef>
+    <cs:fillRef idx="1">
+      <cs:styleClr val="auto"/>
+    </cs:fillRef>
+    <cs:effectRef idx="0"/>
+    <cs:fontRef idx="minor">
+      <a:schemeClr val="tx1"/>
+    </cs:fontRef>
+    <cs:spPr>
+      <a:ln w="9525">
+        <a:solidFill>
+          <a:schemeClr val="phClr"/>
+        </a:solidFill>
+      </a:ln>
+    </cs:spPr>
+  </cs:dataPointMarker>
+  <cs:dataPointMarkerLayout symbol="circle" size="5"/>
+  <cs:dataPointWireframe>
+    <cs:lnRef idx="0">
+      <cs:styleClr val="auto"/>
+    </cs:lnRef>
+    <cs:fillRef idx="0"/>
+    <cs:effectRef idx="0"/>
+    <cs:fontRef idx="minor">
+      <a:schemeClr val="dk1"/>
+    </cs:fontRef>
+    <cs:spPr>
+      <a:ln w="9525" cap="rnd">
+        <a:solidFill>
+          <a:schemeClr val="phClr"/>
+        </a:solidFill>
+        <a:round/>
+      </a:ln>
+    </cs:spPr>
+  </cs:dataPointWireframe>
+  <cs:dataTable>
+    <cs:lnRef idx="0"/>
+    <cs:fillRef idx="0"/>
+    <cs:effectRef idx="0"/>
+    <cs:fontRef idx="minor">
+      <a:schemeClr val="tx1">
+        <a:lumMod val="65000"/>
+        <a:lumOff val="35000"/>
+      </a:schemeClr>
+    </cs:fontRef>
+    <cs:spPr>
+      <a:noFill/>
+      <a:ln w="9525" cap="flat" cmpd="sng" algn="ctr">
+        <a:solidFill>
+          <a:schemeClr val="tx1">
+            <a:lumMod val="15000"/>
+            <a:lumOff val="85000"/>
+          </a:schemeClr>
+        </a:solidFill>
+        <a:round/>
+      </a:ln>
+    </cs:spPr>
+    <cs:defRPr sz="900" kern="1200"/>
+  </cs:dataTable>
+  <cs:downBar>
+    <cs:lnRef idx="0"/>
+    <cs:fillRef idx="0"/>
+    <cs:effectRef idx="0"/>
+    <cs:fontRef idx="minor">
+      <a:schemeClr val="tx1"/>
+    </cs:fontRef>
+    <cs:spPr>
+      <a:solidFill>
+        <a:schemeClr val="dk1">
+          <a:lumMod val="75000"/>
+          <a:lumOff val="25000"/>
+        </a:schemeClr>
+      </a:solidFill>
+      <a:ln w="9525" cap="flat" cmpd="sng" algn="ctr">
+        <a:solidFill>
+          <a:schemeClr val="tx1">
+            <a:lumMod val="65000"/>
+            <a:lumOff val="35000"/>
+          </a:schemeClr>
+        </a:solidFill>
+        <a:round/>
+      </a:ln>
+    </cs:spPr>
+  </cs:downBar>
+  <cs:dropLine>
+    <cs:lnRef idx="0"/>
+    <cs:fillRef idx="0"/>
+    <cs:effectRef idx="0"/>
+    <cs:fontRef idx="minor">
+      <a:schemeClr val="tx1"/>
+    </cs:fontRef>
+    <cs:spPr>
+      <a:ln w="9525" cap="flat" cmpd="sng" algn="ctr">
+        <a:solidFill>
+          <a:schemeClr val="tx1">
+            <a:lumMod val="35000"/>
+            <a:lumOff val="65000"/>
+          </a:schemeClr>
+        </a:solidFill>
+        <a:round/>
+      </a:ln>
+    </cs:spPr>
+  </cs:dropLine>
+  <cs:errorBar>
+    <cs:lnRef idx="0"/>
+    <cs:fillRef idx="0"/>
+    <cs:effectRef idx="0"/>
+    <cs:fontRef idx="minor">
+      <a:schemeClr val="tx1"/>
+    </cs:fontRef>
+    <cs:spPr>
+      <a:ln w="9525" cap="flat" cmpd="sng" algn="ctr">
+        <a:solidFill>
+          <a:schemeClr val="tx1">
+            <a:lumMod val="65000"/>
+            <a:lumOff val="35000"/>
+          </a:schemeClr>
+        </a:solidFill>
+        <a:round/>
+      </a:ln>
+    </cs:spPr>
+  </cs:errorBar>
+  <cs:floor>
+    <cs:lnRef idx="0"/>
+    <cs:fillRef idx="0"/>
+    <cs:effectRef idx="0"/>
+    <cs:fontRef idx="minor">
+      <a:schemeClr val="tx1"/>
+    </cs:fontRef>
+    <cs:spPr>
+      <a:noFill/>
+      <a:ln>
+        <a:noFill/>
+      </a:ln>
+    </cs:spPr>
+  </cs:floor>
+  <cs:gridlineMajor>
+    <cs:lnRef idx="0"/>
+    <cs:fillRef idx="0"/>
+    <cs:effectRef idx="0"/>
+    <cs:fontRef idx="minor">
+      <a:schemeClr val="tx1"/>
+    </cs:fontRef>
+    <cs:spPr>
+      <a:ln w="9525" cap="flat" cmpd="sng" algn="ctr">
+        <a:solidFill>
+          <a:schemeClr val="tx1">
+            <a:lumMod val="15000"/>
+            <a:lumOff val="85000"/>
+          </a:schemeClr>
+        </a:solidFill>
+        <a:round/>
+      </a:ln>
+    </cs:spPr>
+  </cs:gridlineMajor>
+  <cs:gridlineMinor>
+    <cs:lnRef idx="0"/>
+    <cs:fillRef idx="0"/>
+    <cs:effectRef idx="0"/>
+    <cs:fontRef idx="minor">
+      <a:schemeClr val="tx1"/>
+    </cs:fontRef>
+    <cs:spPr>
+      <a:ln w="9525" cap="flat" cmpd="sng" algn="ctr">
+        <a:solidFill>
+          <a:schemeClr val="tx1">
+            <a:lumMod val="5000"/>
+            <a:lumOff val="95000"/>
+          </a:schemeClr>
+        </a:solidFill>
+        <a:round/>
+      </a:ln>
+    </cs:spPr>
+  </cs:gridlineMinor>
+  <cs:hiLoLine>
+    <cs:lnRef idx="0"/>
+    <cs:fillRef idx="0"/>
+    <cs:effectRef idx="0"/>
+    <cs:fontRef idx="minor">
+      <a:schemeClr val="tx1"/>
+    </cs:fontRef>
+    <cs:spPr>
+      <a:ln w="9525" cap="flat" cmpd="sng" algn="ctr">
+        <a:solidFill>
+          <a:schemeClr val="tx1">
+            <a:lumMod val="50000"/>
+            <a:lumOff val="50000"/>
+          </a:schemeClr>
+        </a:solidFill>
+        <a:round/>
+      </a:ln>
+    </cs:spPr>
+  </cs:hiLoLine>
+  <cs:leaderLine>
+    <cs:lnRef idx="0"/>
+    <cs:fillRef idx="0"/>
+    <cs:effectRef idx="0"/>
+    <cs:fontRef idx="minor">
+      <a:schemeClr val="tx1"/>
+    </cs:fontRef>
+    <cs:spPr>
+      <a:ln w="9525" cap="flat" cmpd="sng" algn="ctr">
+        <a:solidFill>
+          <a:schemeClr val="tx1">
+            <a:lumMod val="35000"/>
+            <a:lumOff val="65000"/>
+          </a:schemeClr>
+        </a:solidFill>
+        <a:round/>
+      </a:ln>
+    </cs:spPr>
+  </cs:leaderLine>
+  <cs:legend>
+    <cs:lnRef idx="0"/>
+    <cs:fillRef idx="0"/>
+    <cs:effectRef idx="0"/>
+    <cs:fontRef idx="minor">
+      <a:schemeClr val="tx1">
+        <a:lumMod val="65000"/>
+        <a:lumOff val="35000"/>
+      </a:schemeClr>
+    </cs:fontRef>
+    <cs:defRPr sz="900" kern="1200"/>
+  </cs:legend>
+  <cs:plotArea mods="allowNoFillOverride allowNoLineOverride">
+    <cs:lnRef idx="0"/>
+    <cs:fillRef idx="0"/>
+    <cs:effectRef idx="0"/>
+    <cs:fontRef idx="minor">
+      <a:schemeClr val="tx1"/>
+    </cs:fontRef>
+  </cs:plotArea>
+  <cs:plotArea3D mods="allowNoFillOverride allowNoLineOverride">
+    <cs:lnRef idx="0"/>
+    <cs:fillRef idx="0"/>
+    <cs:effectRef idx="0"/>
+    <cs:fontRef idx="minor">
+      <a:schemeClr val="tx1"/>
+    </cs:fontRef>
+  </cs:plotArea3D>
+  <cs:seriesAxis>
+    <cs:lnRef idx="0"/>
+    <cs:fillRef idx="0"/>
+    <cs:effectRef idx="0"/>
+    <cs:fontRef idx="minor">
+      <a:schemeClr val="tx1">
+        <a:lumMod val="65000"/>
+        <a:lumOff val="35000"/>
+      </a:schemeClr>
+    </cs:fontRef>
+    <cs:defRPr sz="900" kern="1200"/>
+  </cs:seriesAxis>
+  <cs:seriesLine>
+    <cs:lnRef idx="0"/>
+    <cs:fillRef idx="0"/>
+    <cs:effectRef idx="0"/>
+    <cs:fontRef idx="minor">
+      <a:schemeClr val="tx1"/>
+    </cs:fontRef>
+    <cs:spPr>
+      <a:ln w="9525" cap="flat" cmpd="sng" algn="ctr">
+        <a:solidFill>
+          <a:schemeClr val="tx1">
+            <a:lumMod val="35000"/>
+            <a:lumOff val="65000"/>
+          </a:schemeClr>
+        </a:solidFill>
+        <a:round/>
+      </a:ln>
+    </cs:spPr>
+  </cs:seriesLine>
+  <cs:title>
+    <cs:lnRef idx="0"/>
+    <cs:fillRef idx="0"/>
+    <cs:effectRef idx="0"/>
+    <cs:fontRef idx="minor">
+      <a:schemeClr val="tx1">
+        <a:lumMod val="65000"/>
+        <a:lumOff val="35000"/>
+      </a:schemeClr>
+    </cs:fontRef>
+    <cs:defRPr sz="1400" b="0" kern="1200" spc="0" baseline="0"/>
+  </cs:title>
+  <cs:trendline>
+    <cs:lnRef idx="0">
+      <cs:styleClr val="auto"/>
+    </cs:lnRef>
+    <cs:fillRef idx="0"/>
+    <cs:effectRef idx="0"/>
+    <cs:fontRef idx="minor">
+      <a:schemeClr val="tx1"/>
+    </cs:fontRef>
+    <cs:spPr>
+      <a:ln w="19050" cap="rnd">
+        <a:solidFill>
+          <a:schemeClr val="phClr"/>
+        </a:solidFill>
+        <a:prstDash val="sysDot"/>
+      </a:ln>
+    </cs:spPr>
+  </cs:trendline>
+  <cs:trendlineLabel>
+    <cs:lnRef idx="0"/>
+    <cs:fillRef idx="0"/>
+    <cs:effectRef idx="0"/>
+    <cs:fontRef idx="minor">
+      <a:schemeClr val="tx1">
+        <a:lumMod val="65000"/>
+        <a:lumOff val="35000"/>
+      </a:schemeClr>
+    </cs:fontRef>
+    <cs:defRPr sz="900" kern="1200"/>
+  </cs:trendlineLabel>
+  <cs:upBar>
+    <cs:lnRef idx="0"/>
+    <cs:fillRef idx="0"/>
+    <cs:effectRef idx="0"/>
+    <cs:fontRef idx="minor">
+      <a:schemeClr val="tx1"/>
+    </cs:fontRef>
+    <cs:spPr>
+      <a:solidFill>
+        <a:schemeClr val="lt1"/>
+      </a:solidFill>
+      <a:ln w="9525" cap="flat" cmpd="sng" algn="ctr">
+        <a:solidFill>
+          <a:schemeClr val="tx1">
+            <a:lumMod val="65000"/>
+            <a:lumOff val="35000"/>
+          </a:schemeClr>
+        </a:solidFill>
+        <a:round/>
+      </a:ln>
+    </cs:spPr>
+  </cs:upBar>
+  <cs:valueAxis>
+    <cs:lnRef idx="0"/>
+    <cs:fillRef idx="0"/>
+    <cs:effectRef idx="0"/>
+    <cs:fontRef idx="minor">
+      <a:schemeClr val="tx1">
+        <a:lumMod val="65000"/>
+        <a:lumOff val="35000"/>
+      </a:schemeClr>
+    </cs:fontRef>
+    <cs:spPr>
+      <a:ln w="9525" cap="flat" cmpd="sng" algn="ctr">
+        <a:solidFill>
+          <a:schemeClr val="tx1">
+            <a:lumMod val="25000"/>
+            <a:lumOff val="75000"/>
+          </a:schemeClr>
+        </a:solidFill>
+        <a:round/>
+      </a:ln>
+    </cs:spPr>
+    <cs:defRPr sz="900" kern="1200"/>
+  </cs:valueAxis>
+  <cs:wall>
+    <cs:lnRef idx="0"/>
+    <cs:fillRef idx="0"/>
+    <cs:effectRef idx="0"/>
+    <cs:fontRef idx="minor">
+      <a:schemeClr val="tx1"/>
+    </cs:fontRef>
+    <cs:spPr>
+      <a:noFill/>
+      <a:ln>
+        <a:noFill/>
+      </a:ln>
+    </cs:spPr>
+  </cs:wall>
+</cs:chartStyle>
+</file>
+
+<file path=word/charts/style4.xml><?xml version="1.0" encoding="utf-8"?>
 <cs:chartStyle xmlns:cs="http://schemas.microsoft.com/office/drawing/2012/chartStyle" xmlns:a="http://schemas.openxmlformats.org/drawingml/2006/main" id="240">
   <cs:axisTitle>
     <cs:lnRef idx="0"/>
@@ -6277,4 +9332,256 @@
     </a:ext>
   </a:extLst>
 </a:theme>
+</file>
+
+<file path=word/theme/themeOverride1.xml><?xml version="1.0" encoding="utf-8"?>
+<a:themeOverride xmlns:a="http://schemas.openxmlformats.org/drawingml/2006/main">
+  <a:clrScheme name="Office">
+    <a:dk1>
+      <a:sysClr val="windowText" lastClr="000000"/>
+    </a:dk1>
+    <a:lt1>
+      <a:sysClr val="window" lastClr="FFFFFF"/>
+    </a:lt1>
+    <a:dk2>
+      <a:srgbClr val="44546A"/>
+    </a:dk2>
+    <a:lt2>
+      <a:srgbClr val="E7E6E6"/>
+    </a:lt2>
+    <a:accent1>
+      <a:srgbClr val="5B9BD5"/>
+    </a:accent1>
+    <a:accent2>
+      <a:srgbClr val="ED7D31"/>
+    </a:accent2>
+    <a:accent3>
+      <a:srgbClr val="A5A5A5"/>
+    </a:accent3>
+    <a:accent4>
+      <a:srgbClr val="FFC000"/>
+    </a:accent4>
+    <a:accent5>
+      <a:srgbClr val="4472C4"/>
+    </a:accent5>
+    <a:accent6>
+      <a:srgbClr val="70AD47"/>
+    </a:accent6>
+    <a:hlink>
+      <a:srgbClr val="0563C1"/>
+    </a:hlink>
+    <a:folHlink>
+      <a:srgbClr val="954F72"/>
+    </a:folHlink>
+  </a:clrScheme>
+  <a:fontScheme name="Office">
+    <a:majorFont>
+      <a:latin typeface="Calibri Light" panose="020F0302020204030204"/>
+      <a:ea typeface=""/>
+      <a:cs typeface=""/>
+      <a:font script="Jpan" typeface="游ゴシック Light"/>
+      <a:font script="Hang" typeface="맑은 고딕"/>
+      <a:font script="Hans" typeface="等线 Light"/>
+      <a:font script="Hant" typeface="新細明體"/>
+      <a:font script="Arab" typeface="Times New Roman"/>
+      <a:font script="Hebr" typeface="Times New Roman"/>
+      <a:font script="Thai" typeface="Tahoma"/>
+      <a:font script="Ethi" typeface="Nyala"/>
+      <a:font script="Beng" typeface="Vrinda"/>
+      <a:font script="Gujr" typeface="Shruti"/>
+      <a:font script="Khmr" typeface="MoolBoran"/>
+      <a:font script="Knda" typeface="Tunga"/>
+      <a:font script="Guru" typeface="Raavi"/>
+      <a:font script="Cans" typeface="Euphemia"/>
+      <a:font script="Cher" typeface="Plantagenet Cherokee"/>
+      <a:font script="Yiii" typeface="Microsoft Yi Baiti"/>
+      <a:font script="Tibt" typeface="Microsoft Himalaya"/>
+      <a:font script="Thaa" typeface="MV Boli"/>
+      <a:font script="Deva" typeface="Mangal"/>
+      <a:font script="Telu" typeface="Gautami"/>
+      <a:font script="Taml" typeface="Latha"/>
+      <a:font script="Syrc" typeface="Estrangelo Edessa"/>
+      <a:font script="Orya" typeface="Kalinga"/>
+      <a:font script="Mlym" typeface="Kartika"/>
+      <a:font script="Laoo" typeface="DokChampa"/>
+      <a:font script="Sinh" typeface="Iskoola Pota"/>
+      <a:font script="Mong" typeface="Mongolian Baiti"/>
+      <a:font script="Viet" typeface="Times New Roman"/>
+      <a:font script="Uigh" typeface="Microsoft Uighur"/>
+      <a:font script="Geor" typeface="Sylfaen"/>
+    </a:majorFont>
+    <a:minorFont>
+      <a:latin typeface="Calibri" panose="020F0502020204030204"/>
+      <a:ea typeface=""/>
+      <a:cs typeface=""/>
+      <a:font script="Jpan" typeface="游ゴシック"/>
+      <a:font script="Hang" typeface="맑은 고딕"/>
+      <a:font script="Hans" typeface="等线"/>
+      <a:font script="Hant" typeface="新細明體"/>
+      <a:font script="Arab" typeface="Arial"/>
+      <a:font script="Hebr" typeface="Arial"/>
+      <a:font script="Thai" typeface="Tahoma"/>
+      <a:font script="Ethi" typeface="Nyala"/>
+      <a:font script="Beng" typeface="Vrinda"/>
+      <a:font script="Gujr" typeface="Shruti"/>
+      <a:font script="Khmr" typeface="DaunPenh"/>
+      <a:font script="Knda" typeface="Tunga"/>
+      <a:font script="Guru" typeface="Raavi"/>
+      <a:font script="Cans" typeface="Euphemia"/>
+      <a:font script="Cher" typeface="Plantagenet Cherokee"/>
+      <a:font script="Yiii" typeface="Microsoft Yi Baiti"/>
+      <a:font script="Tibt" typeface="Microsoft Himalaya"/>
+      <a:font script="Thaa" typeface="MV Boli"/>
+      <a:font script="Deva" typeface="Mangal"/>
+      <a:font script="Telu" typeface="Gautami"/>
+      <a:font script="Taml" typeface="Latha"/>
+      <a:font script="Syrc" typeface="Estrangelo Edessa"/>
+      <a:font script="Orya" typeface="Kalinga"/>
+      <a:font script="Mlym" typeface="Kartika"/>
+      <a:font script="Laoo" typeface="DokChampa"/>
+      <a:font script="Sinh" typeface="Iskoola Pota"/>
+      <a:font script="Mong" typeface="Mongolian Baiti"/>
+      <a:font script="Viet" typeface="Arial"/>
+      <a:font script="Uigh" typeface="Microsoft Uighur"/>
+      <a:font script="Geor" typeface="Sylfaen"/>
+    </a:minorFont>
+  </a:fontScheme>
+  <a:fmtScheme name="Office">
+    <a:fillStyleLst>
+      <a:solidFill>
+        <a:schemeClr val="phClr"/>
+      </a:solidFill>
+      <a:gradFill rotWithShape="1">
+        <a:gsLst>
+          <a:gs pos="0">
+            <a:schemeClr val="phClr">
+              <a:lumMod val="110000"/>
+              <a:satMod val="105000"/>
+              <a:tint val="67000"/>
+            </a:schemeClr>
+          </a:gs>
+          <a:gs pos="50000">
+            <a:schemeClr val="phClr">
+              <a:lumMod val="105000"/>
+              <a:satMod val="103000"/>
+              <a:tint val="73000"/>
+            </a:schemeClr>
+          </a:gs>
+          <a:gs pos="100000">
+            <a:schemeClr val="phClr">
+              <a:lumMod val="105000"/>
+              <a:satMod val="109000"/>
+              <a:tint val="81000"/>
+            </a:schemeClr>
+          </a:gs>
+        </a:gsLst>
+        <a:lin ang="5400000" scaled="0"/>
+      </a:gradFill>
+      <a:gradFill rotWithShape="1">
+        <a:gsLst>
+          <a:gs pos="0">
+            <a:schemeClr val="phClr">
+              <a:satMod val="103000"/>
+              <a:lumMod val="102000"/>
+              <a:tint val="94000"/>
+            </a:schemeClr>
+          </a:gs>
+          <a:gs pos="50000">
+            <a:schemeClr val="phClr">
+              <a:satMod val="110000"/>
+              <a:lumMod val="100000"/>
+              <a:shade val="100000"/>
+            </a:schemeClr>
+          </a:gs>
+          <a:gs pos="100000">
+            <a:schemeClr val="phClr">
+              <a:lumMod val="99000"/>
+              <a:satMod val="120000"/>
+              <a:shade val="78000"/>
+            </a:schemeClr>
+          </a:gs>
+        </a:gsLst>
+        <a:lin ang="5400000" scaled="0"/>
+      </a:gradFill>
+    </a:fillStyleLst>
+    <a:lnStyleLst>
+      <a:ln w="6350" cap="flat" cmpd="sng" algn="ctr">
+        <a:solidFill>
+          <a:schemeClr val="phClr"/>
+        </a:solidFill>
+        <a:prstDash val="solid"/>
+        <a:miter lim="800000"/>
+      </a:ln>
+      <a:ln w="12700" cap="flat" cmpd="sng" algn="ctr">
+        <a:solidFill>
+          <a:schemeClr val="phClr"/>
+        </a:solidFill>
+        <a:prstDash val="solid"/>
+        <a:miter lim="800000"/>
+      </a:ln>
+      <a:ln w="19050" cap="flat" cmpd="sng" algn="ctr">
+        <a:solidFill>
+          <a:schemeClr val="phClr"/>
+        </a:solidFill>
+        <a:prstDash val="solid"/>
+        <a:miter lim="800000"/>
+      </a:ln>
+    </a:lnStyleLst>
+    <a:effectStyleLst>
+      <a:effectStyle>
+        <a:effectLst/>
+      </a:effectStyle>
+      <a:effectStyle>
+        <a:effectLst/>
+      </a:effectStyle>
+      <a:effectStyle>
+        <a:effectLst>
+          <a:outerShdw blurRad="57150" dist="19050" dir="5400000" algn="ctr" rotWithShape="0">
+            <a:srgbClr val="000000">
+              <a:alpha val="63000"/>
+            </a:srgbClr>
+          </a:outerShdw>
+        </a:effectLst>
+      </a:effectStyle>
+    </a:effectStyleLst>
+    <a:bgFillStyleLst>
+      <a:solidFill>
+        <a:schemeClr val="phClr"/>
+      </a:solidFill>
+      <a:solidFill>
+        <a:schemeClr val="phClr">
+          <a:tint val="95000"/>
+          <a:satMod val="170000"/>
+        </a:schemeClr>
+      </a:solidFill>
+      <a:gradFill rotWithShape="1">
+        <a:gsLst>
+          <a:gs pos="0">
+            <a:schemeClr val="phClr">
+              <a:tint val="93000"/>
+              <a:satMod val="150000"/>
+              <a:shade val="98000"/>
+              <a:lumMod val="102000"/>
+            </a:schemeClr>
+          </a:gs>
+          <a:gs pos="50000">
+            <a:schemeClr val="phClr">
+              <a:tint val="98000"/>
+              <a:satMod val="130000"/>
+              <a:shade val="90000"/>
+              <a:lumMod val="103000"/>
+            </a:schemeClr>
+          </a:gs>
+          <a:gs pos="100000">
+            <a:schemeClr val="phClr">
+              <a:shade val="63000"/>
+              <a:satMod val="120000"/>
+            </a:schemeClr>
+          </a:gs>
+        </a:gsLst>
+        <a:lin ang="5400000" scaled="0"/>
+      </a:gradFill>
+    </a:bgFillStyleLst>
+  </a:fmtScheme>
+</a:themeOverride>
 </file>
</xml_diff>

<commit_message>
Updated the write up to have a mention of why we did not have a single core run.
</commit_message>
<xml_diff>
--- a/WriteUp_Data/PerformanceAnalysis.docx
+++ b/WriteUp_Data/PerformanceAnalysis.docx
@@ -1077,6 +1077,56 @@
         </w:rPr>
         <w:t xml:space="preserve">have a discussion regarding the relationship between the run time and the cores. </w:t>
       </w:r>
+      <w:r>
+        <w:rPr>
+          <w:sz w:val="24"/>
+        </w:rPr>
+        <w:t xml:space="preserve">Another note, the OpenMP and </w:t>
+      </w:r>
+      <w:proofErr w:type="spellStart"/>
+      <w:r>
+        <w:rPr>
+          <w:sz w:val="24"/>
+        </w:rPr>
+        <w:t>Pthreads</w:t>
+      </w:r>
+      <w:proofErr w:type="spellEnd"/>
+      <w:r>
+        <w:rPr>
+          <w:sz w:val="24"/>
+        </w:rPr>
+        <w:t xml:space="preserve"> data did not collect a single core run because we underestimated the time it would take for that run to work. The ‘</w:t>
+      </w:r>
+      <w:proofErr w:type="spellStart"/>
+      <w:r>
+        <w:rPr>
+          <w:sz w:val="24"/>
+        </w:rPr>
+        <w:t>sbatch</w:t>
+      </w:r>
+      <w:proofErr w:type="spellEnd"/>
+      <w:r>
+        <w:rPr>
+          <w:sz w:val="24"/>
+        </w:rPr>
+        <w:t xml:space="preserve">’ time constraint was requested to have 3 hours which we assumed would be plenty of time, however it did not complete. Therefore, our base case for OpenMP and </w:t>
+      </w:r>
+      <w:proofErr w:type="spellStart"/>
+      <w:r>
+        <w:rPr>
+          <w:sz w:val="24"/>
+        </w:rPr>
+        <w:t>Pthreads</w:t>
+      </w:r>
+      <w:proofErr w:type="spellEnd"/>
+      <w:r>
+        <w:rPr>
+          <w:sz w:val="24"/>
+        </w:rPr>
+        <w:t xml:space="preserve"> are our 2 core runs. </w:t>
+      </w:r>
+      <w:bookmarkStart w:id="0" w:name="_GoBack"/>
+      <w:bookmarkEnd w:id="0"/>
     </w:p>
     <w:p>
       <w:pPr>
@@ -1502,6 +1552,7 @@
           <w:b/>
           <w:sz w:val="24"/>
         </w:rPr>
+        <w:lastRenderedPageBreak/>
         <w:br w:type="textWrapping" w:clear="all"/>
       </w:r>
       <w:r>
@@ -1542,14 +1593,7 @@
         <w:rPr>
           <w:sz w:val="24"/>
         </w:rPr>
-        <w:t xml:space="preserve"> run was 6291.641 MB while the 4 core run came near </w:t>
-      </w:r>
-      <w:r>
-        <w:rPr>
-          <w:sz w:val="24"/>
-        </w:rPr>
-        <w:lastRenderedPageBreak/>
-        <w:t xml:space="preserve">8747.052 MB and our 16 core run had close to 9179.347 MB of physical memory use. Between all the runs the </w:t>
+        <w:t xml:space="preserve"> run was 6291.641 MB while the 4 core run came near 8747.052 MB and our 16 core run had close to 9179.347 MB of physical memory use. Between all the runs the </w:t>
       </w:r>
       <w:proofErr w:type="gramStart"/>
       <w:r>
@@ -1936,6 +1980,7 @@
                 <w:rFonts w:ascii="Calibri" w:eastAsia="Times New Roman" w:hAnsi="Calibri" w:cs="Calibri"/>
                 <w:color w:val="000000"/>
               </w:rPr>
+              <w:lastRenderedPageBreak/>
               <w:t>8</w:t>
             </w:r>
           </w:p>
@@ -2077,14 +2122,7 @@
         <w:rPr>
           <w:sz w:val="24"/>
         </w:rPr>
-        <w:t xml:space="preserve"> job was 1691.63 MB, the 4 core job used 1691.59MB, the 16 core job used 1694.14MB. The physical </w:t>
-      </w:r>
-      <w:r>
-        <w:rPr>
-          <w:sz w:val="24"/>
-        </w:rPr>
-        <w:lastRenderedPageBreak/>
-        <w:t xml:space="preserve">memory remained very constant throughout the runs while the virtual memory fluctuated and increased as the number of cores increased. </w:t>
+        <w:t xml:space="preserve"> job was 1691.63 MB, the 4 core job used 1691.59MB, the 16 core job used 1694.14MB. The physical memory remained very constant throughout the runs while the virtual memory fluctuated and increased as the number of cores increased. </w:t>
       </w:r>
       <w:r>
         <w:rPr>
@@ -2259,6 +2297,7 @@
         <w:rPr>
           <w:sz w:val="24"/>
         </w:rPr>
+        <w:lastRenderedPageBreak/>
         <w:t>The table below shows the run time with the left column showing how many nodes and how many tasks were requested and the right column showing the overall run time in milliseconds.</w:t>
       </w:r>
     </w:p>
@@ -2338,7 +2377,6 @@
                 <w:rFonts w:ascii="Calibri" w:eastAsia="Times New Roman" w:hAnsi="Calibri" w:cs="Calibri"/>
                 <w:color w:val="000000"/>
               </w:rPr>
-              <w:lastRenderedPageBreak/>
               <w:t>CORE/PROCESS</w:t>
             </w:r>
           </w:p>
@@ -3622,12 +3660,11 @@
         </w:rPr>
         <w:t xml:space="preserve">. </w:t>
       </w:r>
-      <w:bookmarkStart w:id="0" w:name="_GoBack"/>
-      <w:bookmarkEnd w:id="0"/>
     </w:p>
     <w:p>
       <w:pPr>
         <w:rPr>
+          <w:b/>
           <w:sz w:val="24"/>
         </w:rPr>
       </w:pPr>
@@ -3857,6 +3894,7 @@
     <w:lsdException w:name="HTML Sample" w:semiHidden="1" w:unhideWhenUsed="1"/>
     <w:lsdException w:name="HTML Typewriter" w:semiHidden="1" w:unhideWhenUsed="1"/>
     <w:lsdException w:name="HTML Variable" w:semiHidden="1" w:unhideWhenUsed="1"/>
+    <w:lsdException w:name="Normal Table" w:semiHidden="1" w:unhideWhenUsed="1"/>
     <w:lsdException w:name="annotation subject" w:semiHidden="1" w:unhideWhenUsed="1"/>
     <w:lsdException w:name="No List" w:semiHidden="1" w:unhideWhenUsed="1"/>
     <w:lsdException w:name="Outline List 1" w:semiHidden="1" w:unhideWhenUsed="1"/>
@@ -3900,8 +3938,10 @@
     <w:lsdException w:name="Table Elegant" w:semiHidden="1" w:unhideWhenUsed="1"/>
     <w:lsdException w:name="Table Professional" w:semiHidden="1" w:unhideWhenUsed="1"/>
     <w:lsdException w:name="Table Subtle 1" w:semiHidden="1" w:unhideWhenUsed="1"/>
+    <w:lsdException w:name="Table Subtle 2" w:semiHidden="1" w:unhideWhenUsed="1"/>
     <w:lsdException w:name="Table Web 1" w:semiHidden="1" w:unhideWhenUsed="1"/>
     <w:lsdException w:name="Table Web 2" w:semiHidden="1" w:unhideWhenUsed="1"/>
+    <w:lsdException w:name="Table Web 3" w:semiHidden="1" w:unhideWhenUsed="1"/>
     <w:lsdException w:name="Balloon Text" w:semiHidden="1" w:unhideWhenUsed="1"/>
     <w:lsdException w:name="Table Grid" w:uiPriority="39"/>
     <w:lsdException w:name="Table Theme" w:semiHidden="1" w:unhideWhenUsed="1"/>

</xml_diff>